<commit_message>
hecho hasta la vista del registro de usuario
</commit_message>
<xml_diff>
--- a/Documentación Proyecto Integrado Marina Ocaña.docx
+++ b/Documentación Proyecto Integrado Marina Ocaña.docx
@@ -877,6 +877,47 @@
         <w:rPr>
           <w:noProof/>
         </w:rPr>
+        <w:lastRenderedPageBreak/>
+        <w:drawing>
+          <wp:inline distT="0" distB="0" distL="0" distR="0" wp14:anchorId="1723F079" wp14:editId="714B961F">
+            <wp:extent cx="5400040" cy="1633220"/>
+            <wp:effectExtent l="0" t="0" r="0" b="5080"/>
+            <wp:docPr id="23" name="Imagen 23"/>
+            <wp:cNvGraphicFramePr>
+              <a:graphicFrameLocks xmlns:a="http://schemas.openxmlformats.org/drawingml/2006/main" noChangeAspect="1"/>
+            </wp:cNvGraphicFramePr>
+            <a:graphic xmlns:a="http://schemas.openxmlformats.org/drawingml/2006/main">
+              <a:graphicData uri="http://schemas.openxmlformats.org/drawingml/2006/picture">
+                <pic:pic xmlns:pic="http://schemas.openxmlformats.org/drawingml/2006/picture">
+                  <pic:nvPicPr>
+                    <pic:cNvPr id="1" name=""/>
+                    <pic:cNvPicPr/>
+                  </pic:nvPicPr>
+                  <pic:blipFill>
+                    <a:blip r:embed="rId25"/>
+                    <a:stretch>
+                      <a:fillRect/>
+                    </a:stretch>
+                  </pic:blipFill>
+                  <pic:spPr>
+                    <a:xfrm>
+                      <a:off x="0" y="0"/>
+                      <a:ext cx="5400040" cy="1633220"/>
+                    </a:xfrm>
+                    <a:prstGeom prst="rect">
+                      <a:avLst/>
+                    </a:prstGeom>
+                  </pic:spPr>
+                </pic:pic>
+              </a:graphicData>
+            </a:graphic>
+          </wp:inline>
+        </w:drawing>
+      </w:r>
+      <w:r>
+        <w:rPr>
+          <w:noProof/>
+        </w:rPr>
         <w:drawing>
           <wp:inline distT="0" distB="0" distL="0" distR="0" wp14:anchorId="4B1EC719" wp14:editId="661E95A9">
             <wp:extent cx="5400040" cy="1623695"/>
@@ -893,7 +934,7 @@
                     <pic:cNvPicPr/>
                   </pic:nvPicPr>
                   <pic:blipFill>
-                    <a:blip r:embed="rId25"/>
+                    <a:blip r:embed="rId26"/>
                     <a:stretch>
                       <a:fillRect/>
                     </a:stretch>
@@ -919,44 +960,86 @@
         <w:rPr>
           <w:noProof/>
         </w:rPr>
-        <w:lastRenderedPageBreak/>
-        <w:drawing>
-          <wp:inline distT="0" distB="0" distL="0" distR="0" wp14:anchorId="00114395" wp14:editId="661BB996">
-            <wp:extent cx="5400040" cy="1633220"/>
-            <wp:effectExtent l="0" t="0" r="0" b="5080"/>
-            <wp:docPr id="23" name="Imagen 23"/>
-            <wp:cNvGraphicFramePr>
-              <a:graphicFrameLocks xmlns:a="http://schemas.openxmlformats.org/drawingml/2006/main" noChangeAspect="1"/>
-            </wp:cNvGraphicFramePr>
-            <a:graphic xmlns:a="http://schemas.openxmlformats.org/drawingml/2006/main">
-              <a:graphicData uri="http://schemas.openxmlformats.org/drawingml/2006/picture">
-                <pic:pic xmlns:pic="http://schemas.openxmlformats.org/drawingml/2006/picture">
-                  <pic:nvPicPr>
-                    <pic:cNvPr id="1" name=""/>
-                    <pic:cNvPicPr/>
-                  </pic:nvPicPr>
-                  <pic:blipFill>
-                    <a:blip r:embed="rId26"/>
-                    <a:stretch>
-                      <a:fillRect/>
-                    </a:stretch>
-                  </pic:blipFill>
-                  <pic:spPr>
-                    <a:xfrm>
-                      <a:off x="0" y="0"/>
-                      <a:ext cx="5400040" cy="1633220"/>
-                    </a:xfrm>
-                    <a:prstGeom prst="rect">
-                      <a:avLst/>
-                    </a:prstGeom>
-                  </pic:spPr>
-                </pic:pic>
-              </a:graphicData>
-            </a:graphic>
-          </wp:inline>
-        </w:drawing>
-      </w:r>
-    </w:p>
+        <w:drawing>
+          <wp:inline distT="0" distB="0" distL="0" distR="0" wp14:anchorId="72E4BF6A" wp14:editId="3E36DF5B">
+            <wp:extent cx="5400040" cy="1563370"/>
+            <wp:effectExtent l="0" t="0" r="0" b="0"/>
+            <wp:docPr id="26" name="Imagen 26"/>
+            <wp:cNvGraphicFramePr>
+              <a:graphicFrameLocks xmlns:a="http://schemas.openxmlformats.org/drawingml/2006/main" noChangeAspect="1"/>
+            </wp:cNvGraphicFramePr>
+            <a:graphic xmlns:a="http://schemas.openxmlformats.org/drawingml/2006/main">
+              <a:graphicData uri="http://schemas.openxmlformats.org/drawingml/2006/picture">
+                <pic:pic xmlns:pic="http://schemas.openxmlformats.org/drawingml/2006/picture">
+                  <pic:nvPicPr>
+                    <pic:cNvPr id="1" name=""/>
+                    <pic:cNvPicPr/>
+                  </pic:nvPicPr>
+                  <pic:blipFill>
+                    <a:blip r:embed="rId27"/>
+                    <a:stretch>
+                      <a:fillRect/>
+                    </a:stretch>
+                  </pic:blipFill>
+                  <pic:spPr>
+                    <a:xfrm>
+                      <a:off x="0" y="0"/>
+                      <a:ext cx="5400040" cy="1563370"/>
+                    </a:xfrm>
+                    <a:prstGeom prst="rect">
+                      <a:avLst/>
+                    </a:prstGeom>
+                  </pic:spPr>
+                </pic:pic>
+              </a:graphicData>
+            </a:graphic>
+          </wp:inline>
+        </w:drawing>
+      </w:r>
+    </w:p>
+    <w:p>
+      <w:r>
+        <w:rPr>
+          <w:noProof/>
+        </w:rPr>
+        <w:drawing>
+          <wp:inline distT="0" distB="0" distL="0" distR="0" wp14:anchorId="2431465C" wp14:editId="110FB458">
+            <wp:extent cx="5400040" cy="2772410"/>
+            <wp:effectExtent l="0" t="0" r="0" b="8890"/>
+            <wp:docPr id="24" name="Imagen 24"/>
+            <wp:cNvGraphicFramePr>
+              <a:graphicFrameLocks xmlns:a="http://schemas.openxmlformats.org/drawingml/2006/main" noChangeAspect="1"/>
+            </wp:cNvGraphicFramePr>
+            <a:graphic xmlns:a="http://schemas.openxmlformats.org/drawingml/2006/main">
+              <a:graphicData uri="http://schemas.openxmlformats.org/drawingml/2006/picture">
+                <pic:pic xmlns:pic="http://schemas.openxmlformats.org/drawingml/2006/picture">
+                  <pic:nvPicPr>
+                    <pic:cNvPr id="1" name=""/>
+                    <pic:cNvPicPr/>
+                  </pic:nvPicPr>
+                  <pic:blipFill>
+                    <a:blip r:embed="rId28"/>
+                    <a:stretch>
+                      <a:fillRect/>
+                    </a:stretch>
+                  </pic:blipFill>
+                  <pic:spPr>
+                    <a:xfrm>
+                      <a:off x="0" y="0"/>
+                      <a:ext cx="5400040" cy="2772410"/>
+                    </a:xfrm>
+                    <a:prstGeom prst="rect">
+                      <a:avLst/>
+                    </a:prstGeom>
+                  </pic:spPr>
+                </pic:pic>
+              </a:graphicData>
+            </a:graphic>
+          </wp:inline>
+        </w:drawing>
+      </w:r>
+    </w:p>
+    <w:p/>
     <w:sectPr>
       <w:pgSz w:w="11906" w:h="16838"/>
       <w:pgMar w:top="1417" w:right="1701" w:bottom="1417" w:left="1701" w:header="708" w:footer="708" w:gutter="0"/>

</xml_diff>

<commit_message>
Se consigue que un usuario se pueda registrar y loguear en la web, se redirecciona a su panel. Cambios menores en el diseño
</commit_message>
<xml_diff>
--- a/Documentación Proyecto Integrado Marina Ocaña.docx
+++ b/Documentación Proyecto Integrado Marina Ocaña.docx
@@ -7,12 +7,1692 @@
         <w:t>PORTADA</w:t>
       </w:r>
     </w:p>
+    <w:sdt>
+      <w:sdtPr>
+        <w:id w:val="-1574045411"/>
+        <w:docPartObj>
+          <w:docPartGallery w:val="Table of Contents"/>
+          <w:docPartUnique/>
+        </w:docPartObj>
+      </w:sdtPr>
+      <w:sdtEndPr>
+        <w:rPr>
+          <w:rFonts w:asciiTheme="minorHAnsi" w:eastAsiaTheme="minorHAnsi" w:hAnsiTheme="minorHAnsi" w:cstheme="minorBidi"/>
+          <w:b/>
+          <w:bCs/>
+          <w:color w:val="auto"/>
+          <w:sz w:val="22"/>
+          <w:szCs w:val="22"/>
+          <w:lang w:eastAsia="en-US"/>
+        </w:rPr>
+      </w:sdtEndPr>
+      <w:sdtContent>
+        <w:p>
+          <w:pPr>
+            <w:pStyle w:val="TtuloTDC"/>
+          </w:pPr>
+          <w:r>
+            <w:t>Contenido</w:t>
+          </w:r>
+        </w:p>
+        <w:p>
+          <w:pPr>
+            <w:pStyle w:val="TDC1"/>
+            <w:tabs>
+              <w:tab w:val="right" w:leader="dot" w:pos="8494"/>
+            </w:tabs>
+            <w:rPr>
+              <w:noProof/>
+            </w:rPr>
+          </w:pPr>
+          <w:r>
+            <w:fldChar w:fldCharType="begin"/>
+          </w:r>
+          <w:r>
+            <w:instrText xml:space="preserve"> TOC \o "1-3" \h \z \u </w:instrText>
+          </w:r>
+          <w:r>
+            <w:fldChar w:fldCharType="separate"/>
+          </w:r>
+          <w:hyperlink w:anchor="_Toc72963324" w:history="1">
+            <w:r>
+              <w:rPr>
+                <w:rStyle w:val="Hipervnculo"/>
+                <w:noProof/>
+              </w:rPr>
+              <w:t>Apartado 1: Introducción</w:t>
+            </w:r>
+            <w:r>
+              <w:rPr>
+                <w:noProof/>
+                <w:webHidden/>
+              </w:rPr>
+              <w:tab/>
+            </w:r>
+            <w:r>
+              <w:rPr>
+                <w:noProof/>
+                <w:webHidden/>
+              </w:rPr>
+              <w:fldChar w:fldCharType="begin"/>
+            </w:r>
+            <w:r>
+              <w:rPr>
+                <w:noProof/>
+                <w:webHidden/>
+              </w:rPr>
+              <w:instrText xml:space="preserve"> PAGEREF _Toc72963324 \h </w:instrText>
+            </w:r>
+            <w:r>
+              <w:rPr>
+                <w:noProof/>
+                <w:webHidden/>
+              </w:rPr>
+            </w:r>
+            <w:r>
+              <w:rPr>
+                <w:noProof/>
+                <w:webHidden/>
+              </w:rPr>
+              <w:fldChar w:fldCharType="separate"/>
+            </w:r>
+            <w:r>
+              <w:rPr>
+                <w:noProof/>
+                <w:webHidden/>
+              </w:rPr>
+              <w:t>1</w:t>
+            </w:r>
+            <w:r>
+              <w:rPr>
+                <w:noProof/>
+                <w:webHidden/>
+              </w:rPr>
+              <w:fldChar w:fldCharType="end"/>
+            </w:r>
+          </w:hyperlink>
+        </w:p>
+        <w:p>
+          <w:pPr>
+            <w:pStyle w:val="TDC1"/>
+            <w:tabs>
+              <w:tab w:val="right" w:leader="dot" w:pos="8494"/>
+            </w:tabs>
+            <w:rPr>
+              <w:noProof/>
+            </w:rPr>
+          </w:pPr>
+          <w:hyperlink w:anchor="_Toc72963325" w:history="1">
+            <w:r>
+              <w:rPr>
+                <w:rStyle w:val="Hipervnculo"/>
+                <w:noProof/>
+              </w:rPr>
+              <w:t>Apartado 2: Descripción</w:t>
+            </w:r>
+            <w:r>
+              <w:rPr>
+                <w:noProof/>
+                <w:webHidden/>
+              </w:rPr>
+              <w:tab/>
+            </w:r>
+            <w:r>
+              <w:rPr>
+                <w:noProof/>
+                <w:webHidden/>
+              </w:rPr>
+              <w:fldChar w:fldCharType="begin"/>
+            </w:r>
+            <w:r>
+              <w:rPr>
+                <w:noProof/>
+                <w:webHidden/>
+              </w:rPr>
+              <w:instrText xml:space="preserve"> PAGEREF _Toc72963325 \h </w:instrText>
+            </w:r>
+            <w:r>
+              <w:rPr>
+                <w:noProof/>
+                <w:webHidden/>
+              </w:rPr>
+            </w:r>
+            <w:r>
+              <w:rPr>
+                <w:noProof/>
+                <w:webHidden/>
+              </w:rPr>
+              <w:fldChar w:fldCharType="separate"/>
+            </w:r>
+            <w:r>
+              <w:rPr>
+                <w:noProof/>
+                <w:webHidden/>
+              </w:rPr>
+              <w:t>1</w:t>
+            </w:r>
+            <w:r>
+              <w:rPr>
+                <w:noProof/>
+                <w:webHidden/>
+              </w:rPr>
+              <w:fldChar w:fldCharType="end"/>
+            </w:r>
+          </w:hyperlink>
+        </w:p>
+        <w:p>
+          <w:pPr>
+            <w:pStyle w:val="TDC1"/>
+            <w:tabs>
+              <w:tab w:val="right" w:leader="dot" w:pos="8494"/>
+            </w:tabs>
+            <w:rPr>
+              <w:noProof/>
+            </w:rPr>
+          </w:pPr>
+          <w:hyperlink w:anchor="_Toc72963326" w:history="1">
+            <w:r>
+              <w:rPr>
+                <w:rStyle w:val="Hipervnculo"/>
+                <w:bCs/>
+                <w:noProof/>
+              </w:rPr>
+              <w:t>Apartado 3: Instalación</w:t>
+            </w:r>
+            <w:r>
+              <w:rPr>
+                <w:noProof/>
+                <w:webHidden/>
+              </w:rPr>
+              <w:tab/>
+            </w:r>
+            <w:r>
+              <w:rPr>
+                <w:noProof/>
+                <w:webHidden/>
+              </w:rPr>
+              <w:fldChar w:fldCharType="begin"/>
+            </w:r>
+            <w:r>
+              <w:rPr>
+                <w:noProof/>
+                <w:webHidden/>
+              </w:rPr>
+              <w:instrText xml:space="preserve"> PAGEREF _Toc72963326 \h </w:instrText>
+            </w:r>
+            <w:r>
+              <w:rPr>
+                <w:noProof/>
+                <w:webHidden/>
+              </w:rPr>
+            </w:r>
+            <w:r>
+              <w:rPr>
+                <w:noProof/>
+                <w:webHidden/>
+              </w:rPr>
+              <w:fldChar w:fldCharType="separate"/>
+            </w:r>
+            <w:r>
+              <w:rPr>
+                <w:noProof/>
+                <w:webHidden/>
+              </w:rPr>
+              <w:t>1</w:t>
+            </w:r>
+            <w:r>
+              <w:rPr>
+                <w:noProof/>
+                <w:webHidden/>
+              </w:rPr>
+              <w:fldChar w:fldCharType="end"/>
+            </w:r>
+          </w:hyperlink>
+        </w:p>
+        <w:p>
+          <w:pPr>
+            <w:pStyle w:val="TDC1"/>
+            <w:tabs>
+              <w:tab w:val="right" w:leader="dot" w:pos="8494"/>
+            </w:tabs>
+            <w:rPr>
+              <w:noProof/>
+            </w:rPr>
+          </w:pPr>
+          <w:hyperlink w:anchor="_Toc72963327" w:history="1">
+            <w:r>
+              <w:rPr>
+                <w:rStyle w:val="Hipervnculo"/>
+                <w:noProof/>
+              </w:rPr>
+              <w:t>Apartado 4: Guía de estilos y prototipado</w:t>
+            </w:r>
+            <w:r>
+              <w:rPr>
+                <w:noProof/>
+                <w:webHidden/>
+              </w:rPr>
+              <w:tab/>
+            </w:r>
+            <w:r>
+              <w:rPr>
+                <w:noProof/>
+                <w:webHidden/>
+              </w:rPr>
+              <w:fldChar w:fldCharType="begin"/>
+            </w:r>
+            <w:r>
+              <w:rPr>
+                <w:noProof/>
+                <w:webHidden/>
+              </w:rPr>
+              <w:instrText xml:space="preserve"> PAGEREF _Toc72963327 \h </w:instrText>
+            </w:r>
+            <w:r>
+              <w:rPr>
+                <w:noProof/>
+                <w:webHidden/>
+              </w:rPr>
+            </w:r>
+            <w:r>
+              <w:rPr>
+                <w:noProof/>
+                <w:webHidden/>
+              </w:rPr>
+              <w:fldChar w:fldCharType="separate"/>
+            </w:r>
+            <w:r>
+              <w:rPr>
+                <w:noProof/>
+                <w:webHidden/>
+              </w:rPr>
+              <w:t>1</w:t>
+            </w:r>
+            <w:r>
+              <w:rPr>
+                <w:noProof/>
+                <w:webHidden/>
+              </w:rPr>
+              <w:fldChar w:fldCharType="end"/>
+            </w:r>
+          </w:hyperlink>
+        </w:p>
+        <w:p>
+          <w:pPr>
+            <w:pStyle w:val="TDC1"/>
+            <w:tabs>
+              <w:tab w:val="right" w:leader="dot" w:pos="8494"/>
+            </w:tabs>
+            <w:rPr>
+              <w:noProof/>
+            </w:rPr>
+          </w:pPr>
+          <w:hyperlink w:anchor="_Toc72963328" w:history="1">
+            <w:r>
+              <w:rPr>
+                <w:rStyle w:val="Hipervnculo"/>
+                <w:noProof/>
+              </w:rPr>
+              <w:t>Apartado 5: Diseño</w:t>
+            </w:r>
+            <w:r>
+              <w:rPr>
+                <w:noProof/>
+                <w:webHidden/>
+              </w:rPr>
+              <w:tab/>
+            </w:r>
+            <w:r>
+              <w:rPr>
+                <w:noProof/>
+                <w:webHidden/>
+              </w:rPr>
+              <w:fldChar w:fldCharType="begin"/>
+            </w:r>
+            <w:r>
+              <w:rPr>
+                <w:noProof/>
+                <w:webHidden/>
+              </w:rPr>
+              <w:instrText xml:space="preserve"> PAGEREF _Toc72963328 \h </w:instrText>
+            </w:r>
+            <w:r>
+              <w:rPr>
+                <w:noProof/>
+                <w:webHidden/>
+              </w:rPr>
+            </w:r>
+            <w:r>
+              <w:rPr>
+                <w:noProof/>
+                <w:webHidden/>
+              </w:rPr>
+              <w:fldChar w:fldCharType="separate"/>
+            </w:r>
+            <w:r>
+              <w:rPr>
+                <w:noProof/>
+                <w:webHidden/>
+              </w:rPr>
+              <w:t>2</w:t>
+            </w:r>
+            <w:r>
+              <w:rPr>
+                <w:noProof/>
+                <w:webHidden/>
+              </w:rPr>
+              <w:fldChar w:fldCharType="end"/>
+            </w:r>
+          </w:hyperlink>
+        </w:p>
+        <w:p>
+          <w:pPr>
+            <w:pStyle w:val="TDC1"/>
+            <w:tabs>
+              <w:tab w:val="right" w:leader="dot" w:pos="8494"/>
+            </w:tabs>
+            <w:rPr>
+              <w:noProof/>
+            </w:rPr>
+          </w:pPr>
+          <w:hyperlink w:anchor="_Toc72963329" w:history="1">
+            <w:r>
+              <w:rPr>
+                <w:rStyle w:val="Hipervnculo"/>
+                <w:noProof/>
+              </w:rPr>
+              <w:t>Apartado 6: Desarrollo</w:t>
+            </w:r>
+            <w:r>
+              <w:rPr>
+                <w:noProof/>
+                <w:webHidden/>
+              </w:rPr>
+              <w:tab/>
+            </w:r>
+            <w:r>
+              <w:rPr>
+                <w:noProof/>
+                <w:webHidden/>
+              </w:rPr>
+              <w:fldChar w:fldCharType="begin"/>
+            </w:r>
+            <w:r>
+              <w:rPr>
+                <w:noProof/>
+                <w:webHidden/>
+              </w:rPr>
+              <w:instrText xml:space="preserve"> PAGEREF _Toc72963329 \h </w:instrText>
+            </w:r>
+            <w:r>
+              <w:rPr>
+                <w:noProof/>
+                <w:webHidden/>
+              </w:rPr>
+            </w:r>
+            <w:r>
+              <w:rPr>
+                <w:noProof/>
+                <w:webHidden/>
+              </w:rPr>
+              <w:fldChar w:fldCharType="separate"/>
+            </w:r>
+            <w:r>
+              <w:rPr>
+                <w:noProof/>
+                <w:webHidden/>
+              </w:rPr>
+              <w:t>2</w:t>
+            </w:r>
+            <w:r>
+              <w:rPr>
+                <w:noProof/>
+                <w:webHidden/>
+              </w:rPr>
+              <w:fldChar w:fldCharType="end"/>
+            </w:r>
+          </w:hyperlink>
+        </w:p>
+        <w:p>
+          <w:pPr>
+            <w:pStyle w:val="TDC1"/>
+            <w:tabs>
+              <w:tab w:val="right" w:leader="dot" w:pos="8494"/>
+            </w:tabs>
+            <w:rPr>
+              <w:noProof/>
+            </w:rPr>
+          </w:pPr>
+          <w:hyperlink w:anchor="_Toc72963330" w:history="1">
+            <w:r>
+              <w:rPr>
+                <w:rStyle w:val="Hipervnculo"/>
+                <w:noProof/>
+              </w:rPr>
+              <w:t>Apartado 7: Pruebas</w:t>
+            </w:r>
+            <w:r>
+              <w:rPr>
+                <w:noProof/>
+                <w:webHidden/>
+              </w:rPr>
+              <w:tab/>
+            </w:r>
+            <w:r>
+              <w:rPr>
+                <w:noProof/>
+                <w:webHidden/>
+              </w:rPr>
+              <w:fldChar w:fldCharType="begin"/>
+            </w:r>
+            <w:r>
+              <w:rPr>
+                <w:noProof/>
+                <w:webHidden/>
+              </w:rPr>
+              <w:instrText xml:space="preserve"> PAGEREF _Toc72963330 \h </w:instrText>
+            </w:r>
+            <w:r>
+              <w:rPr>
+                <w:noProof/>
+                <w:webHidden/>
+              </w:rPr>
+            </w:r>
+            <w:r>
+              <w:rPr>
+                <w:noProof/>
+                <w:webHidden/>
+              </w:rPr>
+              <w:fldChar w:fldCharType="separate"/>
+            </w:r>
+            <w:r>
+              <w:rPr>
+                <w:noProof/>
+                <w:webHidden/>
+              </w:rPr>
+              <w:t>2</w:t>
+            </w:r>
+            <w:r>
+              <w:rPr>
+                <w:noProof/>
+                <w:webHidden/>
+              </w:rPr>
+              <w:fldChar w:fldCharType="end"/>
+            </w:r>
+          </w:hyperlink>
+        </w:p>
+        <w:p>
+          <w:pPr>
+            <w:pStyle w:val="TDC1"/>
+            <w:tabs>
+              <w:tab w:val="right" w:leader="dot" w:pos="8494"/>
+            </w:tabs>
+            <w:rPr>
+              <w:noProof/>
+            </w:rPr>
+          </w:pPr>
+          <w:hyperlink w:anchor="_Toc72963331" w:history="1">
+            <w:r>
+              <w:rPr>
+                <w:rStyle w:val="Hipervnculo"/>
+                <w:noProof/>
+              </w:rPr>
+              <w:t>Apartado 8: Despliegue</w:t>
+            </w:r>
+            <w:r>
+              <w:rPr>
+                <w:noProof/>
+                <w:webHidden/>
+              </w:rPr>
+              <w:tab/>
+            </w:r>
+            <w:r>
+              <w:rPr>
+                <w:noProof/>
+                <w:webHidden/>
+              </w:rPr>
+              <w:fldChar w:fldCharType="begin"/>
+            </w:r>
+            <w:r>
+              <w:rPr>
+                <w:noProof/>
+                <w:webHidden/>
+              </w:rPr>
+              <w:instrText xml:space="preserve"> PAGEREF _Toc72963331 \h </w:instrText>
+            </w:r>
+            <w:r>
+              <w:rPr>
+                <w:noProof/>
+                <w:webHidden/>
+              </w:rPr>
+            </w:r>
+            <w:r>
+              <w:rPr>
+                <w:noProof/>
+                <w:webHidden/>
+              </w:rPr>
+              <w:fldChar w:fldCharType="separate"/>
+            </w:r>
+            <w:r>
+              <w:rPr>
+                <w:noProof/>
+                <w:webHidden/>
+              </w:rPr>
+              <w:t>2</w:t>
+            </w:r>
+            <w:r>
+              <w:rPr>
+                <w:noProof/>
+                <w:webHidden/>
+              </w:rPr>
+              <w:fldChar w:fldCharType="end"/>
+            </w:r>
+          </w:hyperlink>
+        </w:p>
+        <w:p>
+          <w:pPr>
+            <w:pStyle w:val="TDC1"/>
+            <w:tabs>
+              <w:tab w:val="right" w:leader="dot" w:pos="8494"/>
+            </w:tabs>
+            <w:rPr>
+              <w:noProof/>
+            </w:rPr>
+          </w:pPr>
+          <w:hyperlink w:anchor="_Toc72963332" w:history="1">
+            <w:r>
+              <w:rPr>
+                <w:rStyle w:val="Hipervnculo"/>
+                <w:noProof/>
+              </w:rPr>
+              <w:t>Apartado 9: Manual</w:t>
+            </w:r>
+            <w:r>
+              <w:rPr>
+                <w:noProof/>
+                <w:webHidden/>
+              </w:rPr>
+              <w:tab/>
+            </w:r>
+            <w:r>
+              <w:rPr>
+                <w:noProof/>
+                <w:webHidden/>
+              </w:rPr>
+              <w:fldChar w:fldCharType="begin"/>
+            </w:r>
+            <w:r>
+              <w:rPr>
+                <w:noProof/>
+                <w:webHidden/>
+              </w:rPr>
+              <w:instrText xml:space="preserve"> PAGEREF _Toc72963332 \h </w:instrText>
+            </w:r>
+            <w:r>
+              <w:rPr>
+                <w:noProof/>
+                <w:webHidden/>
+              </w:rPr>
+            </w:r>
+            <w:r>
+              <w:rPr>
+                <w:noProof/>
+                <w:webHidden/>
+              </w:rPr>
+              <w:fldChar w:fldCharType="separate"/>
+            </w:r>
+            <w:r>
+              <w:rPr>
+                <w:noProof/>
+                <w:webHidden/>
+              </w:rPr>
+              <w:t>2</w:t>
+            </w:r>
+            <w:r>
+              <w:rPr>
+                <w:noProof/>
+                <w:webHidden/>
+              </w:rPr>
+              <w:fldChar w:fldCharType="end"/>
+            </w:r>
+          </w:hyperlink>
+        </w:p>
+        <w:p>
+          <w:pPr>
+            <w:pStyle w:val="TDC1"/>
+            <w:tabs>
+              <w:tab w:val="right" w:leader="dot" w:pos="8494"/>
+            </w:tabs>
+            <w:rPr>
+              <w:noProof/>
+            </w:rPr>
+          </w:pPr>
+          <w:hyperlink w:anchor="_Toc72963333" w:history="1">
+            <w:r>
+              <w:rPr>
+                <w:rStyle w:val="Hipervnculo"/>
+                <w:noProof/>
+              </w:rPr>
+              <w:t>Apartado 10: Conclusiones</w:t>
+            </w:r>
+            <w:r>
+              <w:rPr>
+                <w:noProof/>
+                <w:webHidden/>
+              </w:rPr>
+              <w:tab/>
+            </w:r>
+            <w:r>
+              <w:rPr>
+                <w:noProof/>
+                <w:webHidden/>
+              </w:rPr>
+              <w:fldChar w:fldCharType="begin"/>
+            </w:r>
+            <w:r>
+              <w:rPr>
+                <w:noProof/>
+                <w:webHidden/>
+              </w:rPr>
+              <w:instrText xml:space="preserve"> PAGEREF _Toc72963333 \h </w:instrText>
+            </w:r>
+            <w:r>
+              <w:rPr>
+                <w:noProof/>
+                <w:webHidden/>
+              </w:rPr>
+            </w:r>
+            <w:r>
+              <w:rPr>
+                <w:noProof/>
+                <w:webHidden/>
+              </w:rPr>
+              <w:fldChar w:fldCharType="separate"/>
+            </w:r>
+            <w:r>
+              <w:rPr>
+                <w:noProof/>
+                <w:webHidden/>
+              </w:rPr>
+              <w:t>2</w:t>
+            </w:r>
+            <w:r>
+              <w:rPr>
+                <w:noProof/>
+                <w:webHidden/>
+              </w:rPr>
+              <w:fldChar w:fldCharType="end"/>
+            </w:r>
+          </w:hyperlink>
+        </w:p>
+        <w:p>
+          <w:pPr>
+            <w:pStyle w:val="TDC1"/>
+            <w:tabs>
+              <w:tab w:val="right" w:leader="dot" w:pos="8494"/>
+            </w:tabs>
+            <w:rPr>
+              <w:noProof/>
+            </w:rPr>
+          </w:pPr>
+          <w:hyperlink w:anchor="_Toc72963334" w:history="1">
+            <w:r>
+              <w:rPr>
+                <w:rStyle w:val="Hipervnculo"/>
+                <w:noProof/>
+              </w:rPr>
+              <w:t>Apartado 11: Índices de tablas e imágenes</w:t>
+            </w:r>
+            <w:r>
+              <w:rPr>
+                <w:noProof/>
+                <w:webHidden/>
+              </w:rPr>
+              <w:tab/>
+            </w:r>
+            <w:r>
+              <w:rPr>
+                <w:noProof/>
+                <w:webHidden/>
+              </w:rPr>
+              <w:fldChar w:fldCharType="begin"/>
+            </w:r>
+            <w:r>
+              <w:rPr>
+                <w:noProof/>
+                <w:webHidden/>
+              </w:rPr>
+              <w:instrText xml:space="preserve"> PAGEREF _Toc72963334 \h </w:instrText>
+            </w:r>
+            <w:r>
+              <w:rPr>
+                <w:noProof/>
+                <w:webHidden/>
+              </w:rPr>
+            </w:r>
+            <w:r>
+              <w:rPr>
+                <w:noProof/>
+                <w:webHidden/>
+              </w:rPr>
+              <w:fldChar w:fldCharType="separate"/>
+            </w:r>
+            <w:r>
+              <w:rPr>
+                <w:noProof/>
+                <w:webHidden/>
+              </w:rPr>
+              <w:t>2</w:t>
+            </w:r>
+            <w:r>
+              <w:rPr>
+                <w:noProof/>
+                <w:webHidden/>
+              </w:rPr>
+              <w:fldChar w:fldCharType="end"/>
+            </w:r>
+          </w:hyperlink>
+        </w:p>
+        <w:p>
+          <w:pPr>
+            <w:pStyle w:val="TDC1"/>
+            <w:tabs>
+              <w:tab w:val="right" w:leader="dot" w:pos="8494"/>
+            </w:tabs>
+            <w:rPr>
+              <w:noProof/>
+            </w:rPr>
+          </w:pPr>
+          <w:hyperlink w:anchor="_Toc72963335" w:history="1">
+            <w:r>
+              <w:rPr>
+                <w:rStyle w:val="Hipervnculo"/>
+                <w:noProof/>
+              </w:rPr>
+              <w:t>Apartado 12: Bibliografía y referencias</w:t>
+            </w:r>
+            <w:r>
+              <w:rPr>
+                <w:noProof/>
+                <w:webHidden/>
+              </w:rPr>
+              <w:tab/>
+            </w:r>
+            <w:r>
+              <w:rPr>
+                <w:noProof/>
+                <w:webHidden/>
+              </w:rPr>
+              <w:fldChar w:fldCharType="begin"/>
+            </w:r>
+            <w:r>
+              <w:rPr>
+                <w:noProof/>
+                <w:webHidden/>
+              </w:rPr>
+              <w:instrText xml:space="preserve"> PAGEREF _Toc72963335 \h </w:instrText>
+            </w:r>
+            <w:r>
+              <w:rPr>
+                <w:noProof/>
+                <w:webHidden/>
+              </w:rPr>
+            </w:r>
+            <w:r>
+              <w:rPr>
+                <w:noProof/>
+                <w:webHidden/>
+              </w:rPr>
+              <w:fldChar w:fldCharType="separate"/>
+            </w:r>
+            <w:r>
+              <w:rPr>
+                <w:noProof/>
+                <w:webHidden/>
+              </w:rPr>
+              <w:t>2</w:t>
+            </w:r>
+            <w:r>
+              <w:rPr>
+                <w:noProof/>
+                <w:webHidden/>
+              </w:rPr>
+              <w:fldChar w:fldCharType="end"/>
+            </w:r>
+          </w:hyperlink>
+        </w:p>
+        <w:p>
+          <w:r>
+            <w:rPr>
+              <w:b/>
+              <w:bCs/>
+            </w:rPr>
+            <w:fldChar w:fldCharType="end"/>
+          </w:r>
+        </w:p>
+      </w:sdtContent>
+    </w:sdt>
+    <w:p/>
+    <w:p>
+      <w:pPr>
+        <w:pStyle w:val="Ttulo1"/>
+      </w:pPr>
+    </w:p>
+    <w:p>
+      <w:pPr>
+        <w:numPr>
+          <w:ilvl w:val="0"/>
+          <w:numId w:val="2"/>
+        </w:numPr>
+        <w:spacing w:after="0" w:line="276" w:lineRule="auto"/>
+        <w:rPr>
+          <w:color w:val="000000"/>
+          <w:sz w:val="24"/>
+          <w:szCs w:val="24"/>
+        </w:rPr>
+      </w:pPr>
+      <w:r>
+        <w:rPr>
+          <w:b/>
+          <w:color w:val="000000"/>
+          <w:sz w:val="24"/>
+          <w:szCs w:val="24"/>
+        </w:rPr>
+        <w:t>Portada</w:t>
+      </w:r>
+      <w:r>
+        <w:rPr>
+          <w:color w:val="000000"/>
+          <w:sz w:val="24"/>
+          <w:szCs w:val="24"/>
+        </w:rPr>
+        <w:t>.</w:t>
+      </w:r>
+    </w:p>
+    <w:p>
+      <w:pPr>
+        <w:numPr>
+          <w:ilvl w:val="0"/>
+          <w:numId w:val="2"/>
+        </w:numPr>
+        <w:spacing w:after="0" w:line="276" w:lineRule="auto"/>
+        <w:rPr>
+          <w:color w:val="000000"/>
+          <w:sz w:val="24"/>
+          <w:szCs w:val="24"/>
+        </w:rPr>
+      </w:pPr>
+      <w:bookmarkStart w:id="0" w:name="_heading=h.gjdgxs"/>
+      <w:bookmarkEnd w:id="0"/>
+      <w:r>
+        <w:rPr>
+          <w:b/>
+          <w:color w:val="000000"/>
+          <w:sz w:val="24"/>
+          <w:szCs w:val="24"/>
+        </w:rPr>
+        <w:t>Índice</w:t>
+      </w:r>
+      <w:r>
+        <w:rPr>
+          <w:color w:val="000000"/>
+          <w:sz w:val="24"/>
+          <w:szCs w:val="24"/>
+        </w:rPr>
+        <w:t xml:space="preserve"> de contenido.</w:t>
+      </w:r>
+    </w:p>
+    <w:p>
+      <w:pPr>
+        <w:pStyle w:val="Ttulo1"/>
+      </w:pPr>
+      <w:bookmarkStart w:id="1" w:name="_Toc72963324"/>
+      <w:r>
+        <w:t>Apartado 1: Introducción</w:t>
+      </w:r>
+      <w:bookmarkEnd w:id="1"/>
+    </w:p>
+    <w:p>
+      <w:pPr>
+        <w:numPr>
+          <w:ilvl w:val="0"/>
+          <w:numId w:val="2"/>
+        </w:numPr>
+        <w:spacing w:after="0" w:line="276" w:lineRule="auto"/>
+        <w:rPr>
+          <w:color w:val="000000"/>
+          <w:sz w:val="24"/>
+          <w:szCs w:val="24"/>
+        </w:rPr>
+      </w:pPr>
+      <w:r>
+        <w:rPr>
+          <w:b/>
+          <w:color w:val="000000"/>
+          <w:sz w:val="24"/>
+          <w:szCs w:val="24"/>
+        </w:rPr>
+        <w:t>Introducción</w:t>
+      </w:r>
+      <w:r>
+        <w:rPr>
+          <w:color w:val="000000"/>
+          <w:sz w:val="24"/>
+          <w:szCs w:val="24"/>
+        </w:rPr>
+        <w:t>, expectativas/objetivos y antecedentes: Desarrollo de la idea inicial, de las tecnologías a utilizar y de antecedentes (aplicaciones similares).</w:t>
+      </w:r>
+    </w:p>
+    <w:p>
+      <w:pPr>
+        <w:pStyle w:val="Ttulo1"/>
+      </w:pPr>
+      <w:bookmarkStart w:id="2" w:name="_Toc72963325"/>
+      <w:r>
+        <w:t xml:space="preserve">Apartado </w:t>
+      </w:r>
+      <w:r>
+        <w:t>2</w:t>
+      </w:r>
+      <w:r>
+        <w:t xml:space="preserve">: </w:t>
+      </w:r>
+      <w:r>
+        <w:t>Descripción</w:t>
+      </w:r>
+      <w:bookmarkEnd w:id="2"/>
+    </w:p>
+    <w:p>
+      <w:pPr>
+        <w:spacing w:after="0" w:line="276" w:lineRule="auto"/>
+        <w:ind w:left="720"/>
+        <w:rPr>
+          <w:color w:val="000000"/>
+          <w:sz w:val="24"/>
+          <w:szCs w:val="24"/>
+        </w:rPr>
+      </w:pPr>
+    </w:p>
+    <w:p>
+      <w:pPr>
+        <w:numPr>
+          <w:ilvl w:val="0"/>
+          <w:numId w:val="2"/>
+        </w:numPr>
+        <w:spacing w:after="0" w:line="276" w:lineRule="auto"/>
+        <w:rPr>
+          <w:color w:val="000000"/>
+          <w:sz w:val="24"/>
+          <w:szCs w:val="24"/>
+        </w:rPr>
+      </w:pPr>
+      <w:r>
+        <w:rPr>
+          <w:b/>
+          <w:color w:val="000000"/>
+          <w:sz w:val="24"/>
+          <w:szCs w:val="24"/>
+        </w:rPr>
+        <w:t>Descripción</w:t>
+      </w:r>
+      <w:r>
+        <w:rPr>
+          <w:color w:val="000000"/>
+          <w:sz w:val="24"/>
+          <w:szCs w:val="24"/>
+        </w:rPr>
+        <w:t>: Descripción del resultado obtenido: funcionalidades, organización, etc.</w:t>
+      </w:r>
+    </w:p>
+    <w:p>
+      <w:pPr>
+        <w:pStyle w:val="Ttulo1"/>
+        <w:rPr>
+          <w:bCs/>
+        </w:rPr>
+      </w:pPr>
+      <w:bookmarkStart w:id="3" w:name="_Toc72963326"/>
+      <w:r>
+        <w:rPr>
+          <w:bCs/>
+        </w:rPr>
+        <w:t>Apartado 3: Instalación</w:t>
+      </w:r>
+      <w:bookmarkEnd w:id="3"/>
+    </w:p>
+    <w:p>
+      <w:pPr>
+        <w:numPr>
+          <w:ilvl w:val="0"/>
+          <w:numId w:val="2"/>
+        </w:numPr>
+        <w:spacing w:after="0" w:line="276" w:lineRule="auto"/>
+        <w:rPr>
+          <w:color w:val="000000"/>
+          <w:sz w:val="24"/>
+          <w:szCs w:val="24"/>
+        </w:rPr>
+      </w:pPr>
+      <w:r>
+        <w:rPr>
+          <w:b/>
+          <w:color w:val="000000"/>
+          <w:sz w:val="24"/>
+          <w:szCs w:val="24"/>
+        </w:rPr>
+        <w:t>Instalación</w:t>
+      </w:r>
+      <w:r>
+        <w:rPr>
+          <w:color w:val="000000"/>
+          <w:sz w:val="24"/>
+          <w:szCs w:val="24"/>
+        </w:rPr>
+        <w:t xml:space="preserve"> y preparación: Todo lo necesario para hacer funcionar el proyecto y cómo se instala. Edición de los archivos de configuración, creación y puesta en funcionamiento del control de versiones en </w:t>
+      </w:r>
+      <w:proofErr w:type="spellStart"/>
+      <w:r>
+        <w:rPr>
+          <w:color w:val="000000"/>
+          <w:sz w:val="24"/>
+          <w:szCs w:val="24"/>
+        </w:rPr>
+        <w:t>github</w:t>
+      </w:r>
+      <w:proofErr w:type="spellEnd"/>
+      <w:r>
+        <w:rPr>
+          <w:color w:val="000000"/>
+          <w:sz w:val="24"/>
+          <w:szCs w:val="24"/>
+        </w:rPr>
+        <w:t>, etc.</w:t>
+      </w:r>
+    </w:p>
+    <w:p>
+      <w:pPr>
+        <w:pStyle w:val="Ttulo1"/>
+      </w:pPr>
+      <w:bookmarkStart w:id="4" w:name="_Toc72963327"/>
+      <w:r>
+        <w:t xml:space="preserve">Apartado </w:t>
+      </w:r>
+      <w:r>
+        <w:t>4</w:t>
+      </w:r>
+      <w:r>
+        <w:t xml:space="preserve">: </w:t>
+      </w:r>
+      <w:r>
+        <w:t>Guía de estilos y prototipado</w:t>
+      </w:r>
+      <w:bookmarkEnd w:id="4"/>
+    </w:p>
+    <w:p>
+      <w:pPr>
+        <w:spacing w:after="0" w:line="276" w:lineRule="auto"/>
+        <w:ind w:left="720"/>
+        <w:rPr>
+          <w:color w:val="000000"/>
+          <w:sz w:val="24"/>
+          <w:szCs w:val="24"/>
+        </w:rPr>
+      </w:pPr>
+    </w:p>
+    <w:p>
+      <w:pPr>
+        <w:numPr>
+          <w:ilvl w:val="0"/>
+          <w:numId w:val="2"/>
+        </w:numPr>
+        <w:spacing w:after="0" w:line="276" w:lineRule="auto"/>
+        <w:rPr>
+          <w:color w:val="000000"/>
+          <w:sz w:val="24"/>
+          <w:szCs w:val="24"/>
+        </w:rPr>
+      </w:pPr>
+      <w:r>
+        <w:rPr>
+          <w:b/>
+          <w:color w:val="000000"/>
+          <w:sz w:val="24"/>
+          <w:szCs w:val="24"/>
+        </w:rPr>
+        <w:lastRenderedPageBreak/>
+        <w:t xml:space="preserve">Guía de estilos y prototipado. </w:t>
+      </w:r>
+      <w:r>
+        <w:rPr>
+          <w:color w:val="000000"/>
+          <w:sz w:val="24"/>
+          <w:szCs w:val="24"/>
+        </w:rPr>
+        <w:t xml:space="preserve">Se incluye tanto la guía de estilos como los </w:t>
+      </w:r>
+      <w:proofErr w:type="spellStart"/>
+      <w:r>
+        <w:rPr>
+          <w:color w:val="000000"/>
+          <w:sz w:val="24"/>
+          <w:szCs w:val="24"/>
+        </w:rPr>
+        <w:t>wireframe</w:t>
+      </w:r>
+      <w:proofErr w:type="spellEnd"/>
+      <w:r>
+        <w:rPr>
+          <w:color w:val="000000"/>
+          <w:sz w:val="24"/>
+          <w:szCs w:val="24"/>
+        </w:rPr>
+        <w:t xml:space="preserve"> o mockups de la aplicación.</w:t>
+      </w:r>
+    </w:p>
+    <w:p>
+      <w:pPr>
+        <w:pStyle w:val="Ttulo1"/>
+      </w:pPr>
+      <w:bookmarkStart w:id="5" w:name="_Toc72963328"/>
+      <w:r>
+        <w:t xml:space="preserve">Apartado </w:t>
+      </w:r>
+      <w:r>
+        <w:t>5</w:t>
+      </w:r>
+      <w:r>
+        <w:t xml:space="preserve">: </w:t>
+      </w:r>
+      <w:r>
+        <w:t>Diseño</w:t>
+      </w:r>
+      <w:bookmarkEnd w:id="5"/>
+    </w:p>
+    <w:p>
+      <w:pPr>
+        <w:spacing w:after="0" w:line="276" w:lineRule="auto"/>
+        <w:ind w:left="720"/>
+        <w:rPr>
+          <w:color w:val="000000"/>
+          <w:sz w:val="24"/>
+          <w:szCs w:val="24"/>
+        </w:rPr>
+      </w:pPr>
+    </w:p>
+    <w:p>
+      <w:pPr>
+        <w:numPr>
+          <w:ilvl w:val="0"/>
+          <w:numId w:val="2"/>
+        </w:numPr>
+        <w:spacing w:after="0" w:line="276" w:lineRule="auto"/>
+        <w:rPr>
+          <w:color w:val="000000"/>
+          <w:sz w:val="24"/>
+          <w:szCs w:val="24"/>
+        </w:rPr>
+      </w:pPr>
+      <w:r>
+        <w:rPr>
+          <w:b/>
+          <w:color w:val="000000"/>
+          <w:sz w:val="24"/>
+          <w:szCs w:val="24"/>
+        </w:rPr>
+        <w:t>Diseño</w:t>
+      </w:r>
+      <w:r>
+        <w:rPr>
+          <w:color w:val="000000"/>
+          <w:sz w:val="24"/>
+          <w:szCs w:val="24"/>
+        </w:rPr>
+        <w:t>: Descripción y diagramas de diseño: entidad relación, casos de uso, diagramas de flujo...etc. Es preferible usar el estándar UML.</w:t>
+      </w:r>
+    </w:p>
+    <w:p>
+      <w:pPr>
+        <w:pStyle w:val="Ttulo1"/>
+      </w:pPr>
+      <w:bookmarkStart w:id="6" w:name="_Toc72963329"/>
+      <w:r>
+        <w:t xml:space="preserve">Apartado </w:t>
+      </w:r>
+      <w:r>
+        <w:t>6</w:t>
+      </w:r>
+      <w:r>
+        <w:t xml:space="preserve">: </w:t>
+      </w:r>
+      <w:r>
+        <w:t>Desarrollo</w:t>
+      </w:r>
+      <w:bookmarkEnd w:id="6"/>
+    </w:p>
+    <w:p>
+      <w:pPr>
+        <w:spacing w:after="0" w:line="276" w:lineRule="auto"/>
+        <w:rPr>
+          <w:color w:val="000000"/>
+          <w:sz w:val="24"/>
+          <w:szCs w:val="24"/>
+        </w:rPr>
+      </w:pPr>
+    </w:p>
+    <w:p>
+      <w:pPr>
+        <w:numPr>
+          <w:ilvl w:val="0"/>
+          <w:numId w:val="2"/>
+        </w:numPr>
+        <w:spacing w:after="0" w:line="276" w:lineRule="auto"/>
+        <w:rPr>
+          <w:color w:val="000000"/>
+          <w:sz w:val="24"/>
+          <w:szCs w:val="24"/>
+        </w:rPr>
+      </w:pPr>
+      <w:r>
+        <w:rPr>
+          <w:b/>
+          <w:color w:val="000000"/>
+          <w:sz w:val="24"/>
+          <w:szCs w:val="24"/>
+        </w:rPr>
+        <w:t>Desarrollo</w:t>
+      </w:r>
+      <w:r>
+        <w:rPr>
+          <w:color w:val="000000"/>
+          <w:sz w:val="24"/>
+          <w:szCs w:val="24"/>
+        </w:rPr>
+        <w:t>: Secuencia de desarrollo, dificultades encontradas y decisiones afrontadas. Descripción de las herramientas de control de versiones y revisión del código utilizadas.</w:t>
+      </w:r>
+    </w:p>
+    <w:p>
+      <w:pPr>
+        <w:pStyle w:val="Ttulo1"/>
+      </w:pPr>
+      <w:bookmarkStart w:id="7" w:name="_Toc72963330"/>
+      <w:r>
+        <w:t xml:space="preserve">Apartado </w:t>
+      </w:r>
+      <w:r>
+        <w:t>7</w:t>
+      </w:r>
+      <w:r>
+        <w:t xml:space="preserve">: </w:t>
+      </w:r>
+      <w:r>
+        <w:t>Pruebas</w:t>
+      </w:r>
+      <w:bookmarkEnd w:id="7"/>
+    </w:p>
+    <w:p>
+      <w:pPr>
+        <w:spacing w:after="0" w:line="276" w:lineRule="auto"/>
+        <w:ind w:left="360"/>
+        <w:rPr>
+          <w:color w:val="000000"/>
+          <w:sz w:val="24"/>
+          <w:szCs w:val="24"/>
+        </w:rPr>
+      </w:pPr>
+    </w:p>
+    <w:p>
+      <w:pPr>
+        <w:numPr>
+          <w:ilvl w:val="0"/>
+          <w:numId w:val="2"/>
+        </w:numPr>
+        <w:spacing w:after="0" w:line="276" w:lineRule="auto"/>
+        <w:rPr>
+          <w:color w:val="000000"/>
+          <w:sz w:val="24"/>
+          <w:szCs w:val="24"/>
+        </w:rPr>
+      </w:pPr>
+      <w:r>
+        <w:rPr>
+          <w:b/>
+          <w:color w:val="000000"/>
+          <w:sz w:val="24"/>
+          <w:szCs w:val="24"/>
+        </w:rPr>
+        <w:t>Pruebas</w:t>
+      </w:r>
+      <w:r>
+        <w:rPr>
+          <w:color w:val="000000"/>
+          <w:sz w:val="24"/>
+          <w:szCs w:val="24"/>
+        </w:rPr>
+        <w:t xml:space="preserve">: Descripción de las pruebas realizadas y automatización de las pruebas unitarias. </w:t>
+      </w:r>
+    </w:p>
+    <w:p>
+      <w:pPr>
+        <w:pStyle w:val="Ttulo1"/>
+      </w:pPr>
+      <w:bookmarkStart w:id="8" w:name="_Toc72963331"/>
+      <w:r>
+        <w:t xml:space="preserve">Apartado </w:t>
+      </w:r>
+      <w:r>
+        <w:t>8</w:t>
+      </w:r>
+      <w:r>
+        <w:t xml:space="preserve">: </w:t>
+      </w:r>
+      <w:r>
+        <w:t>Despliegue</w:t>
+      </w:r>
+      <w:bookmarkEnd w:id="8"/>
+    </w:p>
+    <w:p>
+      <w:pPr>
+        <w:spacing w:after="0" w:line="276" w:lineRule="auto"/>
+        <w:ind w:left="720"/>
+        <w:rPr>
+          <w:color w:val="000000"/>
+          <w:sz w:val="24"/>
+          <w:szCs w:val="24"/>
+        </w:rPr>
+      </w:pPr>
+    </w:p>
+    <w:p>
+      <w:pPr>
+        <w:numPr>
+          <w:ilvl w:val="0"/>
+          <w:numId w:val="2"/>
+        </w:numPr>
+        <w:spacing w:after="0" w:line="276" w:lineRule="auto"/>
+        <w:rPr>
+          <w:color w:val="000000"/>
+          <w:sz w:val="24"/>
+          <w:szCs w:val="24"/>
+        </w:rPr>
+      </w:pPr>
+      <w:r>
+        <w:rPr>
+          <w:b/>
+          <w:color w:val="000000"/>
+          <w:sz w:val="24"/>
+          <w:szCs w:val="24"/>
+        </w:rPr>
+        <w:t>Despliegue</w:t>
+      </w:r>
+      <w:r>
+        <w:rPr>
+          <w:color w:val="000000"/>
+          <w:sz w:val="24"/>
+          <w:szCs w:val="24"/>
+        </w:rPr>
+        <w:t>: Tecnología de despliegue y descripción del proceso.</w:t>
+      </w:r>
+    </w:p>
+    <w:p>
+      <w:pPr>
+        <w:pStyle w:val="Ttulo1"/>
+      </w:pPr>
+      <w:bookmarkStart w:id="9" w:name="_Toc72963332"/>
+      <w:r>
+        <w:t xml:space="preserve">Apartado </w:t>
+      </w:r>
+      <w:r>
+        <w:t>9</w:t>
+      </w:r>
+      <w:r>
+        <w:t xml:space="preserve">: </w:t>
+      </w:r>
+      <w:r>
+        <w:t>Manual</w:t>
+      </w:r>
+      <w:bookmarkEnd w:id="9"/>
+    </w:p>
+    <w:p>
+      <w:pPr>
+        <w:spacing w:after="0" w:line="276" w:lineRule="auto"/>
+        <w:rPr>
+          <w:color w:val="000000"/>
+          <w:sz w:val="24"/>
+          <w:szCs w:val="24"/>
+        </w:rPr>
+      </w:pPr>
+    </w:p>
+    <w:p>
+      <w:pPr>
+        <w:numPr>
+          <w:ilvl w:val="0"/>
+          <w:numId w:val="2"/>
+        </w:numPr>
+        <w:spacing w:after="0" w:line="276" w:lineRule="auto"/>
+        <w:rPr>
+          <w:color w:val="000000"/>
+          <w:sz w:val="24"/>
+          <w:szCs w:val="24"/>
+        </w:rPr>
+      </w:pPr>
+      <w:r>
+        <w:rPr>
+          <w:b/>
+          <w:color w:val="000000"/>
+          <w:sz w:val="24"/>
+          <w:szCs w:val="24"/>
+        </w:rPr>
+        <w:t>Manual</w:t>
+      </w:r>
+      <w:r>
+        <w:rPr>
+          <w:color w:val="000000"/>
+          <w:sz w:val="24"/>
+          <w:szCs w:val="24"/>
+        </w:rPr>
+        <w:t>: Manual de uso de la aplicación.</w:t>
+      </w:r>
+    </w:p>
+    <w:p>
+      <w:pPr>
+        <w:pStyle w:val="Ttulo1"/>
+      </w:pPr>
+      <w:bookmarkStart w:id="10" w:name="_Toc72963333"/>
+      <w:r>
+        <w:t>Apartado 1</w:t>
+      </w:r>
+      <w:r>
+        <w:t>0</w:t>
+      </w:r>
+      <w:r>
+        <w:t xml:space="preserve">: </w:t>
+      </w:r>
+      <w:r>
+        <w:t>Conclusiones</w:t>
+      </w:r>
+      <w:bookmarkEnd w:id="10"/>
+    </w:p>
+    <w:p>
+      <w:pPr>
+        <w:spacing w:after="0" w:line="276" w:lineRule="auto"/>
+        <w:rPr>
+          <w:color w:val="000000"/>
+          <w:sz w:val="24"/>
+          <w:szCs w:val="24"/>
+        </w:rPr>
+      </w:pPr>
+    </w:p>
+    <w:p>
+      <w:pPr>
+        <w:numPr>
+          <w:ilvl w:val="0"/>
+          <w:numId w:val="2"/>
+        </w:numPr>
+        <w:spacing w:after="0" w:line="276" w:lineRule="auto"/>
+        <w:rPr>
+          <w:color w:val="000000"/>
+          <w:sz w:val="24"/>
+          <w:szCs w:val="24"/>
+        </w:rPr>
+      </w:pPr>
+      <w:r>
+        <w:rPr>
+          <w:b/>
+          <w:color w:val="000000"/>
+          <w:sz w:val="24"/>
+          <w:szCs w:val="24"/>
+        </w:rPr>
+        <w:t>Conclusiones</w:t>
+      </w:r>
+      <w:r>
+        <w:rPr>
+          <w:color w:val="000000"/>
+          <w:sz w:val="24"/>
+          <w:szCs w:val="24"/>
+        </w:rPr>
+        <w:t>: Comparación del resultado con la idea inicial y mejoras futuras.</w:t>
+      </w:r>
+    </w:p>
+    <w:p>
+      <w:pPr>
+        <w:pStyle w:val="Ttulo1"/>
+      </w:pPr>
+      <w:bookmarkStart w:id="11" w:name="_Toc72963334"/>
+      <w:r>
+        <w:t>Apartado 1</w:t>
+      </w:r>
+      <w:r>
+        <w:t>1</w:t>
+      </w:r>
+      <w:r>
+        <w:t xml:space="preserve">: </w:t>
+      </w:r>
+      <w:r>
+        <w:t>Índices de tablas e imágenes</w:t>
+      </w:r>
+      <w:bookmarkEnd w:id="11"/>
+    </w:p>
+    <w:p>
+      <w:pPr>
+        <w:spacing w:after="0" w:line="276" w:lineRule="auto"/>
+        <w:rPr>
+          <w:color w:val="000000"/>
+          <w:sz w:val="24"/>
+          <w:szCs w:val="24"/>
+        </w:rPr>
+      </w:pPr>
+    </w:p>
+    <w:p>
+      <w:pPr>
+        <w:numPr>
+          <w:ilvl w:val="0"/>
+          <w:numId w:val="2"/>
+        </w:numPr>
+        <w:spacing w:after="0" w:line="276" w:lineRule="auto"/>
+        <w:rPr>
+          <w:color w:val="000000"/>
+          <w:sz w:val="24"/>
+          <w:szCs w:val="24"/>
+        </w:rPr>
+      </w:pPr>
+      <w:r>
+        <w:rPr>
+          <w:b/>
+          <w:color w:val="000000"/>
+          <w:sz w:val="24"/>
+          <w:szCs w:val="24"/>
+        </w:rPr>
+        <w:t>Índice de tablas e imágenes</w:t>
+      </w:r>
+      <w:r>
+        <w:rPr>
+          <w:color w:val="000000"/>
+          <w:sz w:val="24"/>
+          <w:szCs w:val="24"/>
+        </w:rPr>
+        <w:t>.</w:t>
+      </w:r>
+    </w:p>
+    <w:p>
+      <w:pPr>
+        <w:pStyle w:val="Ttulo1"/>
+      </w:pPr>
+      <w:bookmarkStart w:id="12" w:name="_Toc72963335"/>
+      <w:r>
+        <w:t>Apartado 1</w:t>
+      </w:r>
+      <w:r>
+        <w:t>2</w:t>
+      </w:r>
+      <w:r>
+        <w:t xml:space="preserve">: </w:t>
+      </w:r>
+      <w:r>
+        <w:t>Bibliografía y referencias</w:t>
+      </w:r>
+      <w:bookmarkEnd w:id="12"/>
+    </w:p>
+    <w:p>
+      <w:pPr>
+        <w:spacing w:after="0" w:line="276" w:lineRule="auto"/>
+        <w:rPr>
+          <w:color w:val="000000"/>
+          <w:sz w:val="24"/>
+          <w:szCs w:val="24"/>
+        </w:rPr>
+      </w:pPr>
+    </w:p>
+    <w:p>
+      <w:pPr>
+        <w:numPr>
+          <w:ilvl w:val="0"/>
+          <w:numId w:val="2"/>
+        </w:numPr>
+        <w:spacing w:after="200" w:line="276" w:lineRule="auto"/>
+        <w:rPr>
+          <w:color w:val="000000"/>
+          <w:sz w:val="24"/>
+          <w:szCs w:val="24"/>
+        </w:rPr>
+      </w:pPr>
+      <w:r>
+        <w:rPr>
+          <w:b/>
+          <w:color w:val="000000"/>
+          <w:sz w:val="24"/>
+          <w:szCs w:val="24"/>
+        </w:rPr>
+        <w:t>Bibliografía</w:t>
+      </w:r>
+      <w:r>
+        <w:rPr>
+          <w:color w:val="000000"/>
+          <w:sz w:val="24"/>
+          <w:szCs w:val="24"/>
+        </w:rPr>
+        <w:t xml:space="preserve"> y referencias.</w:t>
+      </w:r>
+    </w:p>
     <w:p/>
     <w:p/>
-    <w:p>
-      <w:r>
-        <w:t>Instalación y configuración inicial de django</w:t>
-      </w:r>
+    <w:p/>
+    <w:p/>
+    <w:p/>
+    <w:p/>
+    <w:p/>
+    <w:p/>
+    <w:p/>
+    <w:p/>
+    <w:p/>
+    <w:p/>
+    <w:p>
+      <w:r>
+        <w:t xml:space="preserve">Instalación y configuración inicial de </w:t>
+      </w:r>
+      <w:proofErr w:type="spellStart"/>
+      <w:r>
+        <w:t>django</w:t>
+      </w:r>
+      <w:proofErr w:type="spellEnd"/>
     </w:p>
     <w:p>
       <w:r>
@@ -24,49 +1704,6 @@
             <wp:extent cx="5400040" cy="1711960"/>
             <wp:effectExtent l="0" t="0" r="0" b="2540"/>
             <wp:docPr id="1" name="Imagen 1"/>
-            <wp:cNvGraphicFramePr>
-              <a:graphicFrameLocks xmlns:a="http://schemas.openxmlformats.org/drawingml/2006/main" noChangeAspect="1"/>
-            </wp:cNvGraphicFramePr>
-            <a:graphic xmlns:a="http://schemas.openxmlformats.org/drawingml/2006/main">
-              <a:graphicData uri="http://schemas.openxmlformats.org/drawingml/2006/picture">
-                <pic:pic xmlns:pic="http://schemas.openxmlformats.org/drawingml/2006/picture">
-                  <pic:nvPicPr>
-                    <pic:cNvPr id="1" name=""/>
-                    <pic:cNvPicPr/>
-                  </pic:nvPicPr>
-                  <pic:blipFill>
-                    <a:blip r:embed="rId5"/>
-                    <a:stretch>
-                      <a:fillRect/>
-                    </a:stretch>
-                  </pic:blipFill>
-                  <pic:spPr>
-                    <a:xfrm>
-                      <a:off x="0" y="0"/>
-                      <a:ext cx="5400040" cy="1711960"/>
-                    </a:xfrm>
-                    <a:prstGeom prst="rect">
-                      <a:avLst/>
-                    </a:prstGeom>
-                  </pic:spPr>
-                </pic:pic>
-              </a:graphicData>
-            </a:graphic>
-          </wp:inline>
-        </w:drawing>
-      </w:r>
-    </w:p>
-    <w:p/>
-    <w:p>
-      <w:r>
-        <w:rPr>
-          <w:noProof/>
-        </w:rPr>
-        <w:drawing>
-          <wp:inline distT="0" distB="0" distL="0" distR="0" wp14:anchorId="277C42C8" wp14:editId="051C3FC3">
-            <wp:extent cx="5400040" cy="427355"/>
-            <wp:effectExtent l="0" t="0" r="0" b="0"/>
-            <wp:docPr id="2" name="Imagen 2"/>
             <wp:cNvGraphicFramePr>
               <a:graphicFrameLocks xmlns:a="http://schemas.openxmlformats.org/drawingml/2006/main" noChangeAspect="1"/>
             </wp:cNvGraphicFramePr>
@@ -86,7 +1723,7 @@
                   <pic:spPr>
                     <a:xfrm>
                       <a:off x="0" y="0"/>
-                      <a:ext cx="5400040" cy="427355"/>
+                      <a:ext cx="5400040" cy="1711960"/>
                     </a:xfrm>
                     <a:prstGeom prst="rect">
                       <a:avLst/>
@@ -106,10 +1743,10 @@
           <w:noProof/>
         </w:rPr>
         <w:drawing>
-          <wp:inline distT="0" distB="0" distL="0" distR="0" wp14:anchorId="51C23E7F" wp14:editId="3B818018">
-            <wp:extent cx="5400040" cy="880745"/>
+          <wp:inline distT="0" distB="0" distL="0" distR="0" wp14:anchorId="277C42C8" wp14:editId="051C3FC3">
+            <wp:extent cx="5400040" cy="427355"/>
             <wp:effectExtent l="0" t="0" r="0" b="0"/>
-            <wp:docPr id="4" name="Imagen 4"/>
+            <wp:docPr id="2" name="Imagen 2"/>
             <wp:cNvGraphicFramePr>
               <a:graphicFrameLocks xmlns:a="http://schemas.openxmlformats.org/drawingml/2006/main" noChangeAspect="1"/>
             </wp:cNvGraphicFramePr>
@@ -129,7 +1766,7 @@
                   <pic:spPr>
                     <a:xfrm>
                       <a:off x="0" y="0"/>
-                      <a:ext cx="5400040" cy="880745"/>
+                      <a:ext cx="5400040" cy="427355"/>
                     </a:xfrm>
                     <a:prstGeom prst="rect">
                       <a:avLst/>
@@ -143,17 +1780,16 @@
       </w:r>
     </w:p>
     <w:p/>
-    <w:p/>
     <w:p>
       <w:r>
         <w:rPr>
           <w:noProof/>
         </w:rPr>
         <w:drawing>
-          <wp:inline distT="0" distB="0" distL="0" distR="0" wp14:anchorId="3712C716" wp14:editId="270F71AE">
-            <wp:extent cx="5400040" cy="2106295"/>
-            <wp:effectExtent l="0" t="0" r="0" b="8255"/>
-            <wp:docPr id="3" name="Imagen 3"/>
+          <wp:inline distT="0" distB="0" distL="0" distR="0" wp14:anchorId="51C23E7F" wp14:editId="3B818018">
+            <wp:extent cx="5400040" cy="880745"/>
+            <wp:effectExtent l="0" t="0" r="0" b="0"/>
+            <wp:docPr id="4" name="Imagen 4"/>
             <wp:cNvGraphicFramePr>
               <a:graphicFrameLocks xmlns:a="http://schemas.openxmlformats.org/drawingml/2006/main" noChangeAspect="1"/>
             </wp:cNvGraphicFramePr>
@@ -173,7 +1809,7 @@
                   <pic:spPr>
                     <a:xfrm>
                       <a:off x="0" y="0"/>
-                      <a:ext cx="5400040" cy="2106295"/>
+                      <a:ext cx="5400040" cy="880745"/>
                     </a:xfrm>
                     <a:prstGeom prst="rect">
                       <a:avLst/>
@@ -187,16 +1823,18 @@
       </w:r>
     </w:p>
     <w:p/>
+    <w:p/>
     <w:p>
       <w:r>
         <w:rPr>
           <w:noProof/>
         </w:rPr>
+        <w:lastRenderedPageBreak/>
         <w:drawing>
-          <wp:inline distT="0" distB="0" distL="0" distR="0" wp14:anchorId="06352E52" wp14:editId="67444A15">
-            <wp:extent cx="5400040" cy="553720"/>
-            <wp:effectExtent l="0" t="0" r="0" b="0"/>
-            <wp:docPr id="5" name="Imagen 5"/>
+          <wp:inline distT="0" distB="0" distL="0" distR="0" wp14:anchorId="3712C716" wp14:editId="270F71AE">
+            <wp:extent cx="5400040" cy="2106295"/>
+            <wp:effectExtent l="0" t="0" r="0" b="8255"/>
+            <wp:docPr id="3" name="Imagen 3"/>
             <wp:cNvGraphicFramePr>
               <a:graphicFrameLocks xmlns:a="http://schemas.openxmlformats.org/drawingml/2006/main" noChangeAspect="1"/>
             </wp:cNvGraphicFramePr>
@@ -216,7 +1854,7 @@
                   <pic:spPr>
                     <a:xfrm>
                       <a:off x="0" y="0"/>
-                      <a:ext cx="5400040" cy="553720"/>
+                      <a:ext cx="5400040" cy="2106295"/>
                     </a:xfrm>
                     <a:prstGeom prst="rect">
                       <a:avLst/>
@@ -229,17 +1867,17 @@
         </w:drawing>
       </w:r>
     </w:p>
+    <w:p/>
     <w:p>
       <w:r>
         <w:rPr>
           <w:noProof/>
         </w:rPr>
-        <w:lastRenderedPageBreak/>
         <w:drawing>
-          <wp:inline distT="0" distB="0" distL="0" distR="0" wp14:anchorId="07B41B2A" wp14:editId="6579E470">
-            <wp:extent cx="5400040" cy="557530"/>
+          <wp:inline distT="0" distB="0" distL="0" distR="0" wp14:anchorId="06352E52" wp14:editId="67444A15">
+            <wp:extent cx="5400040" cy="553720"/>
             <wp:effectExtent l="0" t="0" r="0" b="0"/>
-            <wp:docPr id="6" name="Imagen 6"/>
+            <wp:docPr id="5" name="Imagen 5"/>
             <wp:cNvGraphicFramePr>
               <a:graphicFrameLocks xmlns:a="http://schemas.openxmlformats.org/drawingml/2006/main" noChangeAspect="1"/>
             </wp:cNvGraphicFramePr>
@@ -259,7 +1897,7 @@
                   <pic:spPr>
                     <a:xfrm>
                       <a:off x="0" y="0"/>
-                      <a:ext cx="5400040" cy="557530"/>
+                      <a:ext cx="5400040" cy="553720"/>
                     </a:xfrm>
                     <a:prstGeom prst="rect">
                       <a:avLst/>
@@ -278,10 +1916,10 @@
           <w:noProof/>
         </w:rPr>
         <w:drawing>
-          <wp:inline distT="0" distB="0" distL="0" distR="0" wp14:anchorId="0026956F" wp14:editId="633F6650">
-            <wp:extent cx="2895600" cy="657225"/>
-            <wp:effectExtent l="0" t="0" r="0" b="9525"/>
-            <wp:docPr id="7" name="Imagen 7"/>
+          <wp:inline distT="0" distB="0" distL="0" distR="0" wp14:anchorId="07B41B2A" wp14:editId="6579E470">
+            <wp:extent cx="5400040" cy="557530"/>
+            <wp:effectExtent l="0" t="0" r="0" b="0"/>
+            <wp:docPr id="6" name="Imagen 6"/>
             <wp:cNvGraphicFramePr>
               <a:graphicFrameLocks xmlns:a="http://schemas.openxmlformats.org/drawingml/2006/main" noChangeAspect="1"/>
             </wp:cNvGraphicFramePr>
@@ -301,7 +1939,7 @@
                   <pic:spPr>
                     <a:xfrm>
                       <a:off x="0" y="0"/>
-                      <a:ext cx="2895600" cy="657225"/>
+                      <a:ext cx="5400040" cy="557530"/>
                     </a:xfrm>
                     <a:prstGeom prst="rect">
                       <a:avLst/>
@@ -313,15 +1951,17 @@
           </wp:inline>
         </w:drawing>
       </w:r>
+    </w:p>
+    <w:p>
       <w:r>
         <w:rPr>
           <w:noProof/>
         </w:rPr>
         <w:drawing>
-          <wp:inline distT="0" distB="0" distL="0" distR="0" wp14:anchorId="2712076C" wp14:editId="79B377BF">
-            <wp:extent cx="3209925" cy="714375"/>
-            <wp:effectExtent l="0" t="0" r="9525" b="9525"/>
-            <wp:docPr id="8" name="Imagen 8"/>
+          <wp:inline distT="0" distB="0" distL="0" distR="0" wp14:anchorId="0026956F" wp14:editId="633F6650">
+            <wp:extent cx="2895600" cy="657225"/>
+            <wp:effectExtent l="0" t="0" r="0" b="9525"/>
+            <wp:docPr id="7" name="Imagen 7"/>
             <wp:cNvGraphicFramePr>
               <a:graphicFrameLocks xmlns:a="http://schemas.openxmlformats.org/drawingml/2006/main" noChangeAspect="1"/>
             </wp:cNvGraphicFramePr>
@@ -341,7 +1981,7 @@
                   <pic:spPr>
                     <a:xfrm>
                       <a:off x="0" y="0"/>
-                      <a:ext cx="3209925" cy="714375"/>
+                      <a:ext cx="2895600" cy="657225"/>
                     </a:xfrm>
                     <a:prstGeom prst="rect">
                       <a:avLst/>
@@ -353,17 +1993,15 @@
           </wp:inline>
         </w:drawing>
       </w:r>
-    </w:p>
-    <w:p>
       <w:r>
         <w:rPr>
           <w:noProof/>
         </w:rPr>
         <w:drawing>
-          <wp:inline distT="0" distB="0" distL="0" distR="0" wp14:anchorId="31B9014F" wp14:editId="46173713">
-            <wp:extent cx="5400040" cy="439420"/>
-            <wp:effectExtent l="0" t="0" r="0" b="0"/>
-            <wp:docPr id="9" name="Imagen 9"/>
+          <wp:inline distT="0" distB="0" distL="0" distR="0" wp14:anchorId="2712076C" wp14:editId="79B377BF">
+            <wp:extent cx="3209925" cy="714375"/>
+            <wp:effectExtent l="0" t="0" r="9525" b="9525"/>
+            <wp:docPr id="8" name="Imagen 8"/>
             <wp:cNvGraphicFramePr>
               <a:graphicFrameLocks xmlns:a="http://schemas.openxmlformats.org/drawingml/2006/main" noChangeAspect="1"/>
             </wp:cNvGraphicFramePr>
@@ -383,7 +2021,7 @@
                   <pic:spPr>
                     <a:xfrm>
                       <a:off x="0" y="0"/>
-                      <a:ext cx="5400040" cy="439420"/>
+                      <a:ext cx="3209925" cy="714375"/>
                     </a:xfrm>
                     <a:prstGeom prst="rect">
                       <a:avLst/>
@@ -396,17 +2034,16 @@
         </w:drawing>
       </w:r>
     </w:p>
-    <w:p/>
     <w:p>
       <w:r>
         <w:rPr>
           <w:noProof/>
         </w:rPr>
         <w:drawing>
-          <wp:inline distT="0" distB="0" distL="0" distR="0" wp14:anchorId="3BE11C89" wp14:editId="46109181">
-            <wp:extent cx="4667250" cy="1143000"/>
+          <wp:inline distT="0" distB="0" distL="0" distR="0" wp14:anchorId="31B9014F" wp14:editId="46173713">
+            <wp:extent cx="5400040" cy="439420"/>
             <wp:effectExtent l="0" t="0" r="0" b="0"/>
-            <wp:docPr id="10" name="Imagen 10"/>
+            <wp:docPr id="9" name="Imagen 9"/>
             <wp:cNvGraphicFramePr>
               <a:graphicFrameLocks xmlns:a="http://schemas.openxmlformats.org/drawingml/2006/main" noChangeAspect="1"/>
             </wp:cNvGraphicFramePr>
@@ -426,7 +2063,7 @@
                   <pic:spPr>
                     <a:xfrm>
                       <a:off x="0" y="0"/>
-                      <a:ext cx="4667250" cy="1143000"/>
+                      <a:ext cx="5400040" cy="439420"/>
                     </a:xfrm>
                     <a:prstGeom prst="rect">
                       <a:avLst/>
@@ -439,21 +2076,17 @@
         </w:drawing>
       </w:r>
     </w:p>
-    <w:p>
-      <w:pPr>
-        <w:rPr>
-          <w:u w:val="single"/>
-        </w:rPr>
-      </w:pPr>
+    <w:p/>
+    <w:p>
       <w:r>
         <w:rPr>
           <w:noProof/>
         </w:rPr>
         <w:drawing>
-          <wp:inline distT="0" distB="0" distL="0" distR="0" wp14:anchorId="2B51FDB1" wp14:editId="0F236B39">
-            <wp:extent cx="5400040" cy="2760345"/>
-            <wp:effectExtent l="0" t="0" r="0" b="1905"/>
-            <wp:docPr id="11" name="Imagen 11"/>
+          <wp:inline distT="0" distB="0" distL="0" distR="0" wp14:anchorId="3BE11C89" wp14:editId="46109181">
+            <wp:extent cx="4667250" cy="1143000"/>
+            <wp:effectExtent l="0" t="0" r="0" b="0"/>
+            <wp:docPr id="10" name="Imagen 10"/>
             <wp:cNvGraphicFramePr>
               <a:graphicFrameLocks xmlns:a="http://schemas.openxmlformats.org/drawingml/2006/main" noChangeAspect="1"/>
             </wp:cNvGraphicFramePr>
@@ -473,7 +2106,7 @@
                   <pic:spPr>
                     <a:xfrm>
                       <a:off x="0" y="0"/>
-                      <a:ext cx="5400040" cy="2760345"/>
+                      <a:ext cx="4667250" cy="1143000"/>
                     </a:xfrm>
                     <a:prstGeom prst="rect">
                       <a:avLst/>
@@ -486,19 +2119,22 @@
         </w:drawing>
       </w:r>
     </w:p>
-    <w:p/>
-    <w:p/>
-    <w:p>
+    <w:p>
+      <w:pPr>
+        <w:rPr>
+          <w:u w:val="single"/>
+        </w:rPr>
+      </w:pPr>
       <w:r>
         <w:rPr>
           <w:noProof/>
         </w:rPr>
         <w:lastRenderedPageBreak/>
         <w:drawing>
-          <wp:inline distT="0" distB="0" distL="0" distR="0" wp14:anchorId="49872A70" wp14:editId="5CDCA89D">
-            <wp:extent cx="5400040" cy="1396365"/>
-            <wp:effectExtent l="0" t="0" r="0" b="0"/>
-            <wp:docPr id="12" name="Imagen 12"/>
+          <wp:inline distT="0" distB="0" distL="0" distR="0" wp14:anchorId="2B51FDB1" wp14:editId="0F236B39">
+            <wp:extent cx="5400040" cy="2760345"/>
+            <wp:effectExtent l="0" t="0" r="0" b="1905"/>
+            <wp:docPr id="11" name="Imagen 11"/>
             <wp:cNvGraphicFramePr>
               <a:graphicFrameLocks xmlns:a="http://schemas.openxmlformats.org/drawingml/2006/main" noChangeAspect="1"/>
             </wp:cNvGraphicFramePr>
@@ -518,7 +2154,7 @@
                   <pic:spPr>
                     <a:xfrm>
                       <a:off x="0" y="0"/>
-                      <a:ext cx="5400040" cy="1396365"/>
+                      <a:ext cx="5400040" cy="2760345"/>
                     </a:xfrm>
                     <a:prstGeom prst="rect">
                       <a:avLst/>
@@ -532,16 +2168,17 @@
       </w:r>
     </w:p>
     <w:p/>
+    <w:p/>
     <w:p>
       <w:r>
         <w:rPr>
           <w:noProof/>
         </w:rPr>
         <w:drawing>
-          <wp:inline distT="0" distB="0" distL="0" distR="0" wp14:anchorId="307EBBA7" wp14:editId="08F1CBB0">
-            <wp:extent cx="5276850" cy="2524125"/>
-            <wp:effectExtent l="0" t="0" r="0" b="9525"/>
-            <wp:docPr id="13" name="Imagen 13"/>
+          <wp:inline distT="0" distB="0" distL="0" distR="0" wp14:anchorId="49872A70" wp14:editId="5CDCA89D">
+            <wp:extent cx="5400040" cy="1396365"/>
+            <wp:effectExtent l="0" t="0" r="0" b="0"/>
+            <wp:docPr id="12" name="Imagen 12"/>
             <wp:cNvGraphicFramePr>
               <a:graphicFrameLocks xmlns:a="http://schemas.openxmlformats.org/drawingml/2006/main" noChangeAspect="1"/>
             </wp:cNvGraphicFramePr>
@@ -561,7 +2198,7 @@
                   <pic:spPr>
                     <a:xfrm>
                       <a:off x="0" y="0"/>
-                      <a:ext cx="5276850" cy="2524125"/>
+                      <a:ext cx="5400040" cy="1396365"/>
                     </a:xfrm>
                     <a:prstGeom prst="rect">
                       <a:avLst/>
@@ -574,16 +2211,17 @@
         </w:drawing>
       </w:r>
     </w:p>
+    <w:p/>
     <w:p>
       <w:r>
         <w:rPr>
           <w:noProof/>
         </w:rPr>
         <w:drawing>
-          <wp:inline distT="0" distB="0" distL="0" distR="0" wp14:anchorId="40395B71" wp14:editId="5A5994A3">
-            <wp:extent cx="5400040" cy="1236980"/>
-            <wp:effectExtent l="0" t="0" r="0" b="1270"/>
-            <wp:docPr id="14" name="Imagen 14"/>
+          <wp:inline distT="0" distB="0" distL="0" distR="0" wp14:anchorId="307EBBA7" wp14:editId="08F1CBB0">
+            <wp:extent cx="5276850" cy="2524125"/>
+            <wp:effectExtent l="0" t="0" r="0" b="9525"/>
+            <wp:docPr id="13" name="Imagen 13"/>
             <wp:cNvGraphicFramePr>
               <a:graphicFrameLocks xmlns:a="http://schemas.openxmlformats.org/drawingml/2006/main" noChangeAspect="1"/>
             </wp:cNvGraphicFramePr>
@@ -603,7 +2241,7 @@
                   <pic:spPr>
                     <a:xfrm>
                       <a:off x="0" y="0"/>
-                      <a:ext cx="5400040" cy="1236980"/>
+                      <a:ext cx="5276850" cy="2524125"/>
                     </a:xfrm>
                     <a:prstGeom prst="rect">
                       <a:avLst/>
@@ -616,17 +2254,17 @@
         </w:drawing>
       </w:r>
     </w:p>
-    <w:p/>
     <w:p>
       <w:r>
         <w:rPr>
           <w:noProof/>
         </w:rPr>
+        <w:lastRenderedPageBreak/>
         <w:drawing>
-          <wp:inline distT="0" distB="0" distL="0" distR="0" wp14:anchorId="1B70E148" wp14:editId="547F3DEE">
-            <wp:extent cx="4371975" cy="790575"/>
-            <wp:effectExtent l="0" t="0" r="9525" b="9525"/>
-            <wp:docPr id="15" name="Imagen 15"/>
+          <wp:inline distT="0" distB="0" distL="0" distR="0" wp14:anchorId="40395B71" wp14:editId="5A5994A3">
+            <wp:extent cx="5400040" cy="1236980"/>
+            <wp:effectExtent l="0" t="0" r="0" b="1270"/>
+            <wp:docPr id="14" name="Imagen 14"/>
             <wp:cNvGraphicFramePr>
               <a:graphicFrameLocks xmlns:a="http://schemas.openxmlformats.org/drawingml/2006/main" noChangeAspect="1"/>
             </wp:cNvGraphicFramePr>
@@ -646,7 +2284,7 @@
                   <pic:spPr>
                     <a:xfrm>
                       <a:off x="0" y="0"/>
-                      <a:ext cx="4371975" cy="790575"/>
+                      <a:ext cx="5400040" cy="1236980"/>
                     </a:xfrm>
                     <a:prstGeom prst="rect">
                       <a:avLst/>
@@ -666,10 +2304,10 @@
           <w:noProof/>
         </w:rPr>
         <w:drawing>
-          <wp:inline distT="0" distB="0" distL="0" distR="0" wp14:anchorId="1A33FBA9" wp14:editId="6EFE511F">
-            <wp:extent cx="5400040" cy="1236345"/>
-            <wp:effectExtent l="0" t="0" r="0" b="1905"/>
-            <wp:docPr id="16" name="Imagen 16"/>
+          <wp:inline distT="0" distB="0" distL="0" distR="0" wp14:anchorId="1B70E148" wp14:editId="547F3DEE">
+            <wp:extent cx="4371975" cy="790575"/>
+            <wp:effectExtent l="0" t="0" r="9525" b="9525"/>
+            <wp:docPr id="15" name="Imagen 15"/>
             <wp:cNvGraphicFramePr>
               <a:graphicFrameLocks xmlns:a="http://schemas.openxmlformats.org/drawingml/2006/main" noChangeAspect="1"/>
             </wp:cNvGraphicFramePr>
@@ -689,7 +2327,7 @@
                   <pic:spPr>
                     <a:xfrm>
                       <a:off x="0" y="0"/>
-                      <a:ext cx="5400040" cy="1236345"/>
+                      <a:ext cx="4371975" cy="790575"/>
                     </a:xfrm>
                     <a:prstGeom prst="rect">
                       <a:avLst/>
@@ -702,17 +2340,17 @@
         </w:drawing>
       </w:r>
     </w:p>
+    <w:p/>
     <w:p>
       <w:r>
         <w:rPr>
           <w:noProof/>
         </w:rPr>
-        <w:lastRenderedPageBreak/>
         <w:drawing>
-          <wp:inline distT="0" distB="0" distL="0" distR="0" wp14:anchorId="5C80EEE2" wp14:editId="29BC9512">
-            <wp:extent cx="5400040" cy="2480945"/>
-            <wp:effectExtent l="0" t="0" r="0" b="0"/>
-            <wp:docPr id="18" name="Imagen 18"/>
+          <wp:inline distT="0" distB="0" distL="0" distR="0" wp14:anchorId="1A33FBA9" wp14:editId="6EFE511F">
+            <wp:extent cx="5400040" cy="1236345"/>
+            <wp:effectExtent l="0" t="0" r="0" b="1905"/>
+            <wp:docPr id="16" name="Imagen 16"/>
             <wp:cNvGraphicFramePr>
               <a:graphicFrameLocks xmlns:a="http://schemas.openxmlformats.org/drawingml/2006/main" noChangeAspect="1"/>
             </wp:cNvGraphicFramePr>
@@ -732,7 +2370,7 @@
                   <pic:spPr>
                     <a:xfrm>
                       <a:off x="0" y="0"/>
-                      <a:ext cx="5400040" cy="2480945"/>
+                      <a:ext cx="5400040" cy="1236345"/>
                     </a:xfrm>
                     <a:prstGeom prst="rect">
                       <a:avLst/>
@@ -745,17 +2383,16 @@
         </w:drawing>
       </w:r>
     </w:p>
-    <w:p/>
     <w:p>
       <w:r>
         <w:rPr>
           <w:noProof/>
         </w:rPr>
         <w:drawing>
-          <wp:inline distT="0" distB="0" distL="0" distR="0" wp14:anchorId="236D5FD7" wp14:editId="430D9982">
-            <wp:extent cx="5400040" cy="1838325"/>
-            <wp:effectExtent l="0" t="0" r="0" b="9525"/>
-            <wp:docPr id="17" name="Imagen 17"/>
+          <wp:inline distT="0" distB="0" distL="0" distR="0" wp14:anchorId="5C80EEE2" wp14:editId="29BC9512">
+            <wp:extent cx="5400040" cy="2480945"/>
+            <wp:effectExtent l="0" t="0" r="0" b="0"/>
+            <wp:docPr id="18" name="Imagen 18"/>
             <wp:cNvGraphicFramePr>
               <a:graphicFrameLocks xmlns:a="http://schemas.openxmlformats.org/drawingml/2006/main" noChangeAspect="1"/>
             </wp:cNvGraphicFramePr>
@@ -775,7 +2412,7 @@
                   <pic:spPr>
                     <a:xfrm>
                       <a:off x="0" y="0"/>
-                      <a:ext cx="5400040" cy="1838325"/>
+                      <a:ext cx="5400040" cy="2480945"/>
                     </a:xfrm>
                     <a:prstGeom prst="rect">
                       <a:avLst/>
@@ -788,16 +2425,18 @@
         </w:drawing>
       </w:r>
     </w:p>
+    <w:p/>
     <w:p>
       <w:r>
         <w:rPr>
           <w:noProof/>
         </w:rPr>
+        <w:lastRenderedPageBreak/>
         <w:drawing>
-          <wp:inline distT="0" distB="0" distL="0" distR="0" wp14:anchorId="509CA9F2" wp14:editId="45EDE8E4">
-            <wp:extent cx="5400040" cy="155575"/>
-            <wp:effectExtent l="0" t="0" r="0" b="0"/>
-            <wp:docPr id="20" name="Imagen 20"/>
+          <wp:inline distT="0" distB="0" distL="0" distR="0" wp14:anchorId="236D5FD7" wp14:editId="430D9982">
+            <wp:extent cx="5400040" cy="1838325"/>
+            <wp:effectExtent l="0" t="0" r="0" b="9525"/>
+            <wp:docPr id="17" name="Imagen 17"/>
             <wp:cNvGraphicFramePr>
               <a:graphicFrameLocks xmlns:a="http://schemas.openxmlformats.org/drawingml/2006/main" noChangeAspect="1"/>
             </wp:cNvGraphicFramePr>
@@ -817,7 +2456,7 @@
                   <pic:spPr>
                     <a:xfrm>
                       <a:off x="0" y="0"/>
-                      <a:ext cx="5400040" cy="155575"/>
+                      <a:ext cx="5400040" cy="1838325"/>
                     </a:xfrm>
                     <a:prstGeom prst="rect">
                       <a:avLst/>
@@ -836,10 +2475,10 @@
           <w:noProof/>
         </w:rPr>
         <w:drawing>
-          <wp:inline distT="0" distB="0" distL="0" distR="0" wp14:anchorId="0963E915" wp14:editId="710A9238">
-            <wp:extent cx="5400040" cy="908050"/>
-            <wp:effectExtent l="0" t="0" r="0" b="6350"/>
-            <wp:docPr id="19" name="Imagen 19"/>
+          <wp:inline distT="0" distB="0" distL="0" distR="0" wp14:anchorId="509CA9F2" wp14:editId="45EDE8E4">
+            <wp:extent cx="5400040" cy="155575"/>
+            <wp:effectExtent l="0" t="0" r="0" b="0"/>
+            <wp:docPr id="20" name="Imagen 20"/>
             <wp:cNvGraphicFramePr>
               <a:graphicFrameLocks xmlns:a="http://schemas.openxmlformats.org/drawingml/2006/main" noChangeAspect="1"/>
             </wp:cNvGraphicFramePr>
@@ -859,7 +2498,7 @@
                   <pic:spPr>
                     <a:xfrm>
                       <a:off x="0" y="0"/>
-                      <a:ext cx="5400040" cy="908050"/>
+                      <a:ext cx="5400040" cy="155575"/>
                     </a:xfrm>
                     <a:prstGeom prst="rect">
                       <a:avLst/>
@@ -877,12 +2516,11 @@
         <w:rPr>
           <w:noProof/>
         </w:rPr>
-        <w:lastRenderedPageBreak/>
         <w:drawing>
-          <wp:inline distT="0" distB="0" distL="0" distR="0" wp14:anchorId="1723F079" wp14:editId="714B961F">
-            <wp:extent cx="5400040" cy="1633220"/>
-            <wp:effectExtent l="0" t="0" r="0" b="5080"/>
-            <wp:docPr id="23" name="Imagen 23"/>
+          <wp:inline distT="0" distB="0" distL="0" distR="0" wp14:anchorId="0963E915" wp14:editId="710A9238">
+            <wp:extent cx="5400040" cy="908050"/>
+            <wp:effectExtent l="0" t="0" r="0" b="6350"/>
+            <wp:docPr id="19" name="Imagen 19"/>
             <wp:cNvGraphicFramePr>
               <a:graphicFrameLocks xmlns:a="http://schemas.openxmlformats.org/drawingml/2006/main" noChangeAspect="1"/>
             </wp:cNvGraphicFramePr>
@@ -902,7 +2540,7 @@
                   <pic:spPr>
                     <a:xfrm>
                       <a:off x="0" y="0"/>
-                      <a:ext cx="5400040" cy="1633220"/>
+                      <a:ext cx="5400040" cy="908050"/>
                     </a:xfrm>
                     <a:prstGeom prst="rect">
                       <a:avLst/>
@@ -914,15 +2552,17 @@
           </wp:inline>
         </w:drawing>
       </w:r>
+    </w:p>
+    <w:p>
       <w:r>
         <w:rPr>
           <w:noProof/>
         </w:rPr>
         <w:drawing>
-          <wp:inline distT="0" distB="0" distL="0" distR="0" wp14:anchorId="4B1EC719" wp14:editId="661E95A9">
-            <wp:extent cx="5400040" cy="1623695"/>
-            <wp:effectExtent l="0" t="0" r="0" b="0"/>
-            <wp:docPr id="22" name="Imagen 22"/>
+          <wp:inline distT="0" distB="0" distL="0" distR="0" wp14:anchorId="1723F079" wp14:editId="714B961F">
+            <wp:extent cx="5400040" cy="1633220"/>
+            <wp:effectExtent l="0" t="0" r="0" b="5080"/>
+            <wp:docPr id="23" name="Imagen 23"/>
             <wp:cNvGraphicFramePr>
               <a:graphicFrameLocks xmlns:a="http://schemas.openxmlformats.org/drawingml/2006/main" noChangeAspect="1"/>
             </wp:cNvGraphicFramePr>
@@ -942,7 +2582,7 @@
                   <pic:spPr>
                     <a:xfrm>
                       <a:off x="0" y="0"/>
-                      <a:ext cx="5400040" cy="1623695"/>
+                      <a:ext cx="5400040" cy="1633220"/>
                     </a:xfrm>
                     <a:prstGeom prst="rect">
                       <a:avLst/>
@@ -954,17 +2594,15 @@
           </wp:inline>
         </w:drawing>
       </w:r>
-    </w:p>
-    <w:p>
       <w:r>
         <w:rPr>
           <w:noProof/>
         </w:rPr>
         <w:drawing>
-          <wp:inline distT="0" distB="0" distL="0" distR="0" wp14:anchorId="72E4BF6A" wp14:editId="3E36DF5B">
-            <wp:extent cx="5400040" cy="1563370"/>
+          <wp:inline distT="0" distB="0" distL="0" distR="0" wp14:anchorId="4B1EC719" wp14:editId="661E95A9">
+            <wp:extent cx="5400040" cy="1623695"/>
             <wp:effectExtent l="0" t="0" r="0" b="0"/>
-            <wp:docPr id="26" name="Imagen 26"/>
+            <wp:docPr id="22" name="Imagen 22"/>
             <wp:cNvGraphicFramePr>
               <a:graphicFrameLocks xmlns:a="http://schemas.openxmlformats.org/drawingml/2006/main" noChangeAspect="1"/>
             </wp:cNvGraphicFramePr>
@@ -984,7 +2622,7 @@
                   <pic:spPr>
                     <a:xfrm>
                       <a:off x="0" y="0"/>
-                      <a:ext cx="5400040" cy="1563370"/>
+                      <a:ext cx="5400040" cy="1623695"/>
                     </a:xfrm>
                     <a:prstGeom prst="rect">
                       <a:avLst/>
@@ -1003,10 +2641,10 @@
           <w:noProof/>
         </w:rPr>
         <w:drawing>
-          <wp:inline distT="0" distB="0" distL="0" distR="0" wp14:anchorId="2431465C" wp14:editId="110FB458">
-            <wp:extent cx="5400040" cy="2772410"/>
-            <wp:effectExtent l="0" t="0" r="0" b="8890"/>
-            <wp:docPr id="24" name="Imagen 24"/>
+          <wp:inline distT="0" distB="0" distL="0" distR="0" wp14:anchorId="72E4BF6A" wp14:editId="3E36DF5B">
+            <wp:extent cx="5400040" cy="1563370"/>
+            <wp:effectExtent l="0" t="0" r="0" b="0"/>
+            <wp:docPr id="26" name="Imagen 26"/>
             <wp:cNvGraphicFramePr>
               <a:graphicFrameLocks xmlns:a="http://schemas.openxmlformats.org/drawingml/2006/main" noChangeAspect="1"/>
             </wp:cNvGraphicFramePr>
@@ -1026,6 +2664,49 @@
                   <pic:spPr>
                     <a:xfrm>
                       <a:off x="0" y="0"/>
+                      <a:ext cx="5400040" cy="1563370"/>
+                    </a:xfrm>
+                    <a:prstGeom prst="rect">
+                      <a:avLst/>
+                    </a:prstGeom>
+                  </pic:spPr>
+                </pic:pic>
+              </a:graphicData>
+            </a:graphic>
+          </wp:inline>
+        </w:drawing>
+      </w:r>
+    </w:p>
+    <w:p>
+      <w:r>
+        <w:rPr>
+          <w:noProof/>
+        </w:rPr>
+        <w:lastRenderedPageBreak/>
+        <w:drawing>
+          <wp:inline distT="0" distB="0" distL="0" distR="0" wp14:anchorId="2431465C" wp14:editId="110FB458">
+            <wp:extent cx="5400040" cy="2772410"/>
+            <wp:effectExtent l="0" t="0" r="0" b="8890"/>
+            <wp:docPr id="24" name="Imagen 24"/>
+            <wp:cNvGraphicFramePr>
+              <a:graphicFrameLocks xmlns:a="http://schemas.openxmlformats.org/drawingml/2006/main" noChangeAspect="1"/>
+            </wp:cNvGraphicFramePr>
+            <a:graphic xmlns:a="http://schemas.openxmlformats.org/drawingml/2006/main">
+              <a:graphicData uri="http://schemas.openxmlformats.org/drawingml/2006/picture">
+                <pic:pic xmlns:pic="http://schemas.openxmlformats.org/drawingml/2006/picture">
+                  <pic:nvPicPr>
+                    <pic:cNvPr id="1" name=""/>
+                    <pic:cNvPicPr/>
+                  </pic:nvPicPr>
+                  <pic:blipFill>
+                    <a:blip r:embed="rId29"/>
+                    <a:stretch>
+                      <a:fillRect/>
+                    </a:stretch>
+                  </pic:blipFill>
+                  <pic:spPr>
+                    <a:xfrm>
+                      <a:off x="0" y="0"/>
                       <a:ext cx="5400040" cy="2772410"/>
                     </a:xfrm>
                     <a:prstGeom prst="rect">
@@ -1048,6 +2729,220 @@
     </w:sectPr>
   </w:body>
 </w:document>
+</file>
+
+<file path=word/numbering.xml><?xml version="1.0" encoding="utf-8"?>
+<w:numbering xmlns:wpc="http://schemas.microsoft.com/office/word/2010/wordprocessingCanvas" xmlns:cx="http://schemas.microsoft.com/office/drawing/2014/chartex" xmlns:cx1="http://schemas.microsoft.com/office/drawing/2015/9/8/chartex" xmlns:cx2="http://schemas.microsoft.com/office/drawing/2015/10/21/chartex" xmlns:cx3="http://schemas.microsoft.com/office/drawing/2016/5/9/chartex" xmlns:cx4="http://schemas.microsoft.com/office/drawing/2016/5/10/chartex" xmlns:cx5="http://schemas.microsoft.com/office/drawing/2016/5/11/chartex" xmlns:cx6="http://schemas.microsoft.com/office/drawing/2016/5/12/chartex" xmlns:cx7="http://schemas.microsoft.com/office/drawing/2016/5/13/chartex" xmlns:cx8="http://schemas.microsoft.com/office/drawing/2016/5/14/chartex" xmlns:mc="http://schemas.openxmlformats.org/markup-compatibility/2006" xmlns:aink="http://schemas.microsoft.com/office/drawing/2016/ink" xmlns:am3d="http://schemas.microsoft.com/office/drawing/2017/model3d" xmlns:o="urn:schemas-microsoft-com:office:office" xmlns:r="http://schemas.openxmlformats.org/officeDocument/2006/relationships" xmlns:m="http://schemas.openxmlformats.org/officeDocument/2006/math" xmlns:v="urn:schemas-microsoft-com:vml" xmlns:wp14="http://schemas.microsoft.com/office/word/2010/wordprocessingDrawing" xmlns:wp="http://schemas.openxmlformats.org/drawingml/2006/wordprocessingDrawing" xmlns:w10="urn:schemas-microsoft-com:office:word" xmlns:w="http://schemas.openxmlformats.org/wordprocessingml/2006/main" xmlns:w14="http://schemas.microsoft.com/office/word/2010/wordml" xmlns:w15="http://schemas.microsoft.com/office/word/2012/wordml" xmlns:w16cex="http://schemas.microsoft.com/office/word/2018/wordml/cex" xmlns:w16cid="http://schemas.microsoft.com/office/word/2016/wordml/cid" xmlns:w16="http://schemas.microsoft.com/office/word/2018/wordml" xmlns:w16sdtdh="http://schemas.microsoft.com/office/word/2020/wordml/sdtdatahash" xmlns:w16se="http://schemas.microsoft.com/office/word/2015/wordml/symex" xmlns:wpg="http://schemas.microsoft.com/office/word/2010/wordprocessingGroup" xmlns:wpi="http://schemas.microsoft.com/office/word/2010/wordprocessingInk" xmlns:wne="http://schemas.microsoft.com/office/word/2006/wordml" xmlns:wps="http://schemas.microsoft.com/office/word/2010/wordprocessingShape" mc:Ignorable="w14 w15 w16se w16cid w16 w16cex w16sdtdh wp14">
+  <w:abstractNum w:abstractNumId="0" w15:restartNumberingAfterBreak="0">
+    <w:nsid w:val="215742BC"/>
+    <w:multiLevelType w:val="hybridMultilevel"/>
+    <w:tmpl w:val="E8E2D5D8"/>
+    <w:lvl w:ilvl="0" w:tplc="0C0A000F">
+      <w:start w:val="1"/>
+      <w:numFmt w:val="decimal"/>
+      <w:lvlText w:val="%1."/>
+      <w:lvlJc w:val="left"/>
+      <w:pPr>
+        <w:ind w:left="720" w:hanging="360"/>
+      </w:pPr>
+    </w:lvl>
+    <w:lvl w:ilvl="1" w:tplc="0C0A0019" w:tentative="1">
+      <w:start w:val="1"/>
+      <w:numFmt w:val="lowerLetter"/>
+      <w:lvlText w:val="%2."/>
+      <w:lvlJc w:val="left"/>
+      <w:pPr>
+        <w:ind w:left="1440" w:hanging="360"/>
+      </w:pPr>
+    </w:lvl>
+    <w:lvl w:ilvl="2" w:tplc="0C0A001B" w:tentative="1">
+      <w:start w:val="1"/>
+      <w:numFmt w:val="lowerRoman"/>
+      <w:lvlText w:val="%3."/>
+      <w:lvlJc w:val="right"/>
+      <w:pPr>
+        <w:ind w:left="2160" w:hanging="180"/>
+      </w:pPr>
+    </w:lvl>
+    <w:lvl w:ilvl="3" w:tplc="0C0A000F" w:tentative="1">
+      <w:start w:val="1"/>
+      <w:numFmt w:val="decimal"/>
+      <w:lvlText w:val="%4."/>
+      <w:lvlJc w:val="left"/>
+      <w:pPr>
+        <w:ind w:left="2880" w:hanging="360"/>
+      </w:pPr>
+    </w:lvl>
+    <w:lvl w:ilvl="4" w:tplc="0C0A0019" w:tentative="1">
+      <w:start w:val="1"/>
+      <w:numFmt w:val="lowerLetter"/>
+      <w:lvlText w:val="%5."/>
+      <w:lvlJc w:val="left"/>
+      <w:pPr>
+        <w:ind w:left="3600" w:hanging="360"/>
+      </w:pPr>
+    </w:lvl>
+    <w:lvl w:ilvl="5" w:tplc="0C0A001B" w:tentative="1">
+      <w:start w:val="1"/>
+      <w:numFmt w:val="lowerRoman"/>
+      <w:lvlText w:val="%6."/>
+      <w:lvlJc w:val="right"/>
+      <w:pPr>
+        <w:ind w:left="4320" w:hanging="180"/>
+      </w:pPr>
+    </w:lvl>
+    <w:lvl w:ilvl="6" w:tplc="0C0A000F" w:tentative="1">
+      <w:start w:val="1"/>
+      <w:numFmt w:val="decimal"/>
+      <w:lvlText w:val="%7."/>
+      <w:lvlJc w:val="left"/>
+      <w:pPr>
+        <w:ind w:left="5040" w:hanging="360"/>
+      </w:pPr>
+    </w:lvl>
+    <w:lvl w:ilvl="7" w:tplc="0C0A0019" w:tentative="1">
+      <w:start w:val="1"/>
+      <w:numFmt w:val="lowerLetter"/>
+      <w:lvlText w:val="%8."/>
+      <w:lvlJc w:val="left"/>
+      <w:pPr>
+        <w:ind w:left="5760" w:hanging="360"/>
+      </w:pPr>
+    </w:lvl>
+    <w:lvl w:ilvl="8" w:tplc="0C0A001B" w:tentative="1">
+      <w:start w:val="1"/>
+      <w:numFmt w:val="lowerRoman"/>
+      <w:lvlText w:val="%9."/>
+      <w:lvlJc w:val="right"/>
+      <w:pPr>
+        <w:ind w:left="6480" w:hanging="180"/>
+      </w:pPr>
+    </w:lvl>
+  </w:abstractNum>
+  <w:abstractNum w:abstractNumId="1" w15:restartNumberingAfterBreak="0">
+    <w:nsid w:val="629070C7"/>
+    <w:multiLevelType w:val="multilevel"/>
+    <w:tmpl w:val="A72CCFBE"/>
+    <w:lvl w:ilvl="0">
+      <w:start w:val="1"/>
+      <w:numFmt w:val="decimal"/>
+      <w:lvlText w:val="%1."/>
+      <w:lvlJc w:val="left"/>
+      <w:pPr>
+        <w:ind w:left="720" w:hanging="360"/>
+      </w:pPr>
+      <w:rPr>
+        <w:rFonts w:ascii="Lora" w:eastAsia="Lora" w:hAnsi="Lora" w:cs="Lora"/>
+        <w:b w:val="0"/>
+      </w:rPr>
+    </w:lvl>
+    <w:lvl w:ilvl="1">
+      <w:start w:val="1"/>
+      <w:numFmt w:val="lowerLetter"/>
+      <w:lvlText w:val="%2."/>
+      <w:lvlJc w:val="left"/>
+      <w:pPr>
+        <w:ind w:left="1440" w:hanging="360"/>
+      </w:pPr>
+    </w:lvl>
+    <w:lvl w:ilvl="2">
+      <w:start w:val="1"/>
+      <w:numFmt w:val="lowerRoman"/>
+      <w:lvlText w:val="%3."/>
+      <w:lvlJc w:val="right"/>
+      <w:pPr>
+        <w:ind w:left="2160" w:hanging="180"/>
+      </w:pPr>
+    </w:lvl>
+    <w:lvl w:ilvl="3">
+      <w:start w:val="1"/>
+      <w:numFmt w:val="decimal"/>
+      <w:lvlText w:val="%4."/>
+      <w:lvlJc w:val="left"/>
+      <w:pPr>
+        <w:ind w:left="2880" w:hanging="360"/>
+      </w:pPr>
+    </w:lvl>
+    <w:lvl w:ilvl="4">
+      <w:start w:val="1"/>
+      <w:numFmt w:val="lowerLetter"/>
+      <w:lvlText w:val="%5."/>
+      <w:lvlJc w:val="left"/>
+      <w:pPr>
+        <w:ind w:left="3600" w:hanging="360"/>
+      </w:pPr>
+    </w:lvl>
+    <w:lvl w:ilvl="5">
+      <w:start w:val="1"/>
+      <w:numFmt w:val="lowerRoman"/>
+      <w:lvlText w:val="%6."/>
+      <w:lvlJc w:val="right"/>
+      <w:pPr>
+        <w:ind w:left="4320" w:hanging="180"/>
+      </w:pPr>
+    </w:lvl>
+    <w:lvl w:ilvl="6">
+      <w:start w:val="1"/>
+      <w:numFmt w:val="decimal"/>
+      <w:lvlText w:val="%7."/>
+      <w:lvlJc w:val="left"/>
+      <w:pPr>
+        <w:ind w:left="5040" w:hanging="360"/>
+      </w:pPr>
+    </w:lvl>
+    <w:lvl w:ilvl="7">
+      <w:start w:val="1"/>
+      <w:numFmt w:val="lowerLetter"/>
+      <w:lvlText w:val="%8."/>
+      <w:lvlJc w:val="left"/>
+      <w:pPr>
+        <w:ind w:left="5760" w:hanging="360"/>
+      </w:pPr>
+    </w:lvl>
+    <w:lvl w:ilvl="8">
+      <w:start w:val="1"/>
+      <w:numFmt w:val="lowerRoman"/>
+      <w:lvlText w:val="%9."/>
+      <w:lvlJc w:val="right"/>
+      <w:pPr>
+        <w:ind w:left="6480" w:hanging="180"/>
+      </w:pPr>
+    </w:lvl>
+  </w:abstractNum>
+  <w:num w:numId="1">
+    <w:abstractNumId w:val="0"/>
+  </w:num>
+  <w:num w:numId="2">
+    <w:abstractNumId w:val="1"/>
+    <w:lvlOverride w:ilvl="0">
+      <w:startOverride w:val="1"/>
+    </w:lvlOverride>
+    <w:lvlOverride w:ilvl="1">
+      <w:startOverride w:val="1"/>
+    </w:lvlOverride>
+    <w:lvlOverride w:ilvl="2">
+      <w:startOverride w:val="1"/>
+    </w:lvlOverride>
+    <w:lvlOverride w:ilvl="3">
+      <w:startOverride w:val="1"/>
+    </w:lvlOverride>
+    <w:lvlOverride w:ilvl="4">
+      <w:startOverride w:val="1"/>
+    </w:lvlOverride>
+    <w:lvlOverride w:ilvl="5">
+      <w:startOverride w:val="1"/>
+    </w:lvlOverride>
+    <w:lvlOverride w:ilvl="6">
+      <w:startOverride w:val="1"/>
+    </w:lvlOverride>
+    <w:lvlOverride w:ilvl="7">
+      <w:startOverride w:val="1"/>
+    </w:lvlOverride>
+    <w:lvlOverride w:ilvl="8">
+      <w:startOverride w:val="1"/>
+    </w:lvlOverride>
+  </w:num>
+</w:numbering>
 </file>
 
 <file path=word/styles.xml><?xml version="1.0" encoding="utf-8"?>
@@ -1449,6 +3344,27 @@
     <w:name w:val="Normal"/>
     <w:qFormat/>
   </w:style>
+  <w:style w:type="paragraph" w:styleId="Ttulo1">
+    <w:name w:val="heading 1"/>
+    <w:basedOn w:val="Normal"/>
+    <w:next w:val="Normal"/>
+    <w:link w:val="Ttulo1Car"/>
+    <w:uiPriority w:val="9"/>
+    <w:qFormat/>
+    <w:rsid w:val="00600CA2"/>
+    <w:pPr>
+      <w:keepNext/>
+      <w:keepLines/>
+      <w:spacing w:before="240" w:after="0"/>
+      <w:outlineLvl w:val="0"/>
+    </w:pPr>
+    <w:rPr>
+      <w:rFonts w:asciiTheme="majorHAnsi" w:eastAsiaTheme="majorEastAsia" w:hAnsiTheme="majorHAnsi" w:cstheme="majorBidi"/>
+      <w:color w:val="2F5496" w:themeColor="accent1" w:themeShade="BF"/>
+      <w:sz w:val="32"/>
+      <w:szCs w:val="32"/>
+    </w:rPr>
+  </w:style>
   <w:style w:type="character" w:default="1" w:styleId="Fuentedeprrafopredeter">
     <w:name w:val="Default Paragraph Font"/>
     <w:uiPriority w:val="1"/>
@@ -1475,6 +3391,57 @@
     <w:uiPriority w:val="99"/>
     <w:semiHidden/>
     <w:unhideWhenUsed/>
+  </w:style>
+  <w:style w:type="character" w:customStyle="1" w:styleId="Ttulo1Car">
+    <w:name w:val="Título 1 Car"/>
+    <w:basedOn w:val="Fuentedeprrafopredeter"/>
+    <w:link w:val="Ttulo1"/>
+    <w:uiPriority w:val="9"/>
+    <w:rsid w:val="00600CA2"/>
+    <w:rPr>
+      <w:rFonts w:asciiTheme="majorHAnsi" w:eastAsiaTheme="majorEastAsia" w:hAnsiTheme="majorHAnsi" w:cstheme="majorBidi"/>
+      <w:color w:val="2F5496" w:themeColor="accent1" w:themeShade="BF"/>
+      <w:sz w:val="32"/>
+      <w:szCs w:val="32"/>
+    </w:rPr>
+  </w:style>
+  <w:style w:type="paragraph" w:styleId="TtuloTDC">
+    <w:name w:val="TOC Heading"/>
+    <w:basedOn w:val="Ttulo1"/>
+    <w:next w:val="Normal"/>
+    <w:uiPriority w:val="39"/>
+    <w:unhideWhenUsed/>
+    <w:qFormat/>
+    <w:rsid w:val="00600CA2"/>
+    <w:pPr>
+      <w:outlineLvl w:val="9"/>
+    </w:pPr>
+    <w:rPr>
+      <w:lang w:eastAsia="es-ES"/>
+    </w:rPr>
+  </w:style>
+  <w:style w:type="paragraph" w:styleId="TDC1">
+    <w:name w:val="toc 1"/>
+    <w:basedOn w:val="Normal"/>
+    <w:next w:val="Normal"/>
+    <w:autoRedefine/>
+    <w:uiPriority w:val="39"/>
+    <w:unhideWhenUsed/>
+    <w:rsid w:val="00600CA2"/>
+    <w:pPr>
+      <w:spacing w:after="100"/>
+    </w:pPr>
+  </w:style>
+  <w:style w:type="character" w:styleId="Hipervnculo">
+    <w:name w:val="Hyperlink"/>
+    <w:basedOn w:val="Fuentedeprrafopredeter"/>
+    <w:uiPriority w:val="99"/>
+    <w:unhideWhenUsed/>
+    <w:rsid w:val="00600CA2"/>
+    <w:rPr>
+      <w:color w:val="0563C1" w:themeColor="hyperlink"/>
+      <w:u w:val="single"/>
+    </w:rPr>
   </w:style>
 </w:styles>
 </file>

</xml_diff>

<commit_message>
Estado del proyecto 6/6 (p1): Se arregla el diseño de la página de noticias, autorización de paneles, se añaden las imágenes de los horarios en el panel servicios
</commit_message>
<xml_diff>
--- a/Documentación Proyecto Integrado Marina Ocaña.docx
+++ b/Documentación Proyecto Integrado Marina Ocaña.docx
@@ -58,7 +58,7 @@
           <w:r>
             <w:fldChar w:fldCharType="separate"/>
           </w:r>
-          <w:hyperlink w:anchor="_Toc73748657" w:history="1">
+          <w:hyperlink w:anchor="_Toc73841114" w:history="1">
             <w:r>
               <w:rPr>
                 <w:rStyle w:val="Hipervnculo"/>
@@ -85,7 +85,7 @@
                 <w:noProof/>
                 <w:webHidden/>
               </w:rPr>
-              <w:instrText xml:space="preserve"> PAGEREF _Toc73748657 \h </w:instrText>
+              <w:instrText xml:space="preserve"> PAGEREF _Toc73841114 \h </w:instrText>
             </w:r>
             <w:r>
               <w:rPr>
@@ -128,7 +128,7 @@
               <w:lang w:eastAsia="es-ES"/>
             </w:rPr>
           </w:pPr>
-          <w:hyperlink w:anchor="_Toc73748658" w:history="1">
+          <w:hyperlink w:anchor="_Toc73841115" w:history="1">
             <w:r>
               <w:rPr>
                 <w:rStyle w:val="Hipervnculo"/>
@@ -155,7 +155,7 @@
                 <w:noProof/>
                 <w:webHidden/>
               </w:rPr>
-              <w:instrText xml:space="preserve"> PAGEREF _Toc73748658 \h </w:instrText>
+              <w:instrText xml:space="preserve"> PAGEREF _Toc73841115 \h </w:instrText>
             </w:r>
             <w:r>
               <w:rPr>
@@ -198,7 +198,7 @@
               <w:lang w:eastAsia="es-ES"/>
             </w:rPr>
           </w:pPr>
-          <w:hyperlink w:anchor="_Toc73748659" w:history="1">
+          <w:hyperlink w:anchor="_Toc73841116" w:history="1">
             <w:r>
               <w:rPr>
                 <w:rStyle w:val="Hipervnculo"/>
@@ -226,7 +226,7 @@
                 <w:noProof/>
                 <w:webHidden/>
               </w:rPr>
-              <w:instrText xml:space="preserve"> PAGEREF _Toc73748659 \h </w:instrText>
+              <w:instrText xml:space="preserve"> PAGEREF _Toc73841116 \h </w:instrText>
             </w:r>
             <w:r>
               <w:rPr>
@@ -269,7 +269,7 @@
               <w:lang w:eastAsia="es-ES"/>
             </w:rPr>
           </w:pPr>
-          <w:hyperlink w:anchor="_Toc73748660" w:history="1">
+          <w:hyperlink w:anchor="_Toc73841117" w:history="1">
             <w:r>
               <w:rPr>
                 <w:rStyle w:val="Hipervnculo"/>
@@ -296,7 +296,7 @@
                 <w:noProof/>
                 <w:webHidden/>
               </w:rPr>
-              <w:instrText xml:space="preserve"> PAGEREF _Toc73748660 \h </w:instrText>
+              <w:instrText xml:space="preserve"> PAGEREF _Toc73841117 \h </w:instrText>
             </w:r>
             <w:r>
               <w:rPr>
@@ -316,7 +316,7 @@
                 <w:noProof/>
                 <w:webHidden/>
               </w:rPr>
-              <w:t>2</w:t>
+              <w:t>3</w:t>
             </w:r>
             <w:r>
               <w:rPr>
@@ -339,7 +339,7 @@
               <w:lang w:eastAsia="es-ES"/>
             </w:rPr>
           </w:pPr>
-          <w:hyperlink w:anchor="_Toc73748661" w:history="1">
+          <w:hyperlink w:anchor="_Toc73841118" w:history="1">
             <w:r>
               <w:rPr>
                 <w:rStyle w:val="Hipervnculo"/>
@@ -366,7 +366,7 @@
                 <w:noProof/>
                 <w:webHidden/>
               </w:rPr>
-              <w:instrText xml:space="preserve"> PAGEREF _Toc73748661 \h </w:instrText>
+              <w:instrText xml:space="preserve"> PAGEREF _Toc73841118 \h </w:instrText>
             </w:r>
             <w:r>
               <w:rPr>
@@ -409,7 +409,7 @@
               <w:lang w:eastAsia="es-ES"/>
             </w:rPr>
           </w:pPr>
-          <w:hyperlink w:anchor="_Toc73748662" w:history="1">
+          <w:hyperlink w:anchor="_Toc73841119" w:history="1">
             <w:r>
               <w:rPr>
                 <w:rStyle w:val="Hipervnculo"/>
@@ -436,7 +436,7 @@
                 <w:noProof/>
                 <w:webHidden/>
               </w:rPr>
-              <w:instrText xml:space="preserve"> PAGEREF _Toc73748662 \h </w:instrText>
+              <w:instrText xml:space="preserve"> PAGEREF _Toc73841119 \h </w:instrText>
             </w:r>
             <w:r>
               <w:rPr>
@@ -479,7 +479,7 @@
               <w:lang w:eastAsia="es-ES"/>
             </w:rPr>
           </w:pPr>
-          <w:hyperlink w:anchor="_Toc73748663" w:history="1">
+          <w:hyperlink w:anchor="_Toc73841120" w:history="1">
             <w:r>
               <w:rPr>
                 <w:rStyle w:val="Hipervnculo"/>
@@ -506,7 +506,7 @@
                 <w:noProof/>
                 <w:webHidden/>
               </w:rPr>
-              <w:instrText xml:space="preserve"> PAGEREF _Toc73748663 \h </w:instrText>
+              <w:instrText xml:space="preserve"> PAGEREF _Toc73841120 \h </w:instrText>
             </w:r>
             <w:r>
               <w:rPr>
@@ -549,7 +549,7 @@
               <w:lang w:eastAsia="es-ES"/>
             </w:rPr>
           </w:pPr>
-          <w:hyperlink w:anchor="_Toc73748664" w:history="1">
+          <w:hyperlink w:anchor="_Toc73841121" w:history="1">
             <w:r>
               <w:rPr>
                 <w:rStyle w:val="Hipervnculo"/>
@@ -576,7 +576,7 @@
                 <w:noProof/>
                 <w:webHidden/>
               </w:rPr>
-              <w:instrText xml:space="preserve"> PAGEREF _Toc73748664 \h </w:instrText>
+              <w:instrText xml:space="preserve"> PAGEREF _Toc73841121 \h </w:instrText>
             </w:r>
             <w:r>
               <w:rPr>
@@ -619,7 +619,7 @@
               <w:lang w:eastAsia="es-ES"/>
             </w:rPr>
           </w:pPr>
-          <w:hyperlink w:anchor="_Toc73748665" w:history="1">
+          <w:hyperlink w:anchor="_Toc73841122" w:history="1">
             <w:r>
               <w:rPr>
                 <w:rStyle w:val="Hipervnculo"/>
@@ -646,7 +646,7 @@
                 <w:noProof/>
                 <w:webHidden/>
               </w:rPr>
-              <w:instrText xml:space="preserve"> PAGEREF _Toc73748665 \h </w:instrText>
+              <w:instrText xml:space="preserve"> PAGEREF _Toc73841122 \h </w:instrText>
             </w:r>
             <w:r>
               <w:rPr>
@@ -666,7 +666,147 @@
                 <w:noProof/>
                 <w:webHidden/>
               </w:rPr>
-              <w:t>4</w:t>
+              <w:t>5</w:t>
+            </w:r>
+            <w:r>
+              <w:rPr>
+                <w:noProof/>
+                <w:webHidden/>
+              </w:rPr>
+              <w:fldChar w:fldCharType="end"/>
+            </w:r>
+          </w:hyperlink>
+        </w:p>
+        <w:p>
+          <w:pPr>
+            <w:pStyle w:val="TDC2"/>
+            <w:tabs>
+              <w:tab w:val="right" w:leader="dot" w:pos="8494"/>
+            </w:tabs>
+            <w:rPr>
+              <w:rFonts w:eastAsiaTheme="minorEastAsia"/>
+              <w:noProof/>
+              <w:lang w:eastAsia="es-ES"/>
+            </w:rPr>
+          </w:pPr>
+          <w:hyperlink w:anchor="_Toc73841123" w:history="1">
+            <w:r>
+              <w:rPr>
+                <w:rStyle w:val="Hipervnculo"/>
+                <w:noProof/>
+              </w:rPr>
+              <w:t>Casos de uso:</w:t>
+            </w:r>
+            <w:r>
+              <w:rPr>
+                <w:noProof/>
+                <w:webHidden/>
+              </w:rPr>
+              <w:tab/>
+            </w:r>
+            <w:r>
+              <w:rPr>
+                <w:noProof/>
+                <w:webHidden/>
+              </w:rPr>
+              <w:fldChar w:fldCharType="begin"/>
+            </w:r>
+            <w:r>
+              <w:rPr>
+                <w:noProof/>
+                <w:webHidden/>
+              </w:rPr>
+              <w:instrText xml:space="preserve"> PAGEREF _Toc73841123 \h </w:instrText>
+            </w:r>
+            <w:r>
+              <w:rPr>
+                <w:noProof/>
+                <w:webHidden/>
+              </w:rPr>
+            </w:r>
+            <w:r>
+              <w:rPr>
+                <w:noProof/>
+                <w:webHidden/>
+              </w:rPr>
+              <w:fldChar w:fldCharType="separate"/>
+            </w:r>
+            <w:r>
+              <w:rPr>
+                <w:noProof/>
+                <w:webHidden/>
+              </w:rPr>
+              <w:t>5</w:t>
+            </w:r>
+            <w:r>
+              <w:rPr>
+                <w:noProof/>
+                <w:webHidden/>
+              </w:rPr>
+              <w:fldChar w:fldCharType="end"/>
+            </w:r>
+          </w:hyperlink>
+        </w:p>
+        <w:p>
+          <w:pPr>
+            <w:pStyle w:val="TDC2"/>
+            <w:tabs>
+              <w:tab w:val="right" w:leader="dot" w:pos="8494"/>
+            </w:tabs>
+            <w:rPr>
+              <w:rFonts w:eastAsiaTheme="minorEastAsia"/>
+              <w:noProof/>
+              <w:lang w:eastAsia="es-ES"/>
+            </w:rPr>
+          </w:pPr>
+          <w:hyperlink w:anchor="_Toc73841124" w:history="1">
+            <w:r>
+              <w:rPr>
+                <w:rStyle w:val="Hipervnculo"/>
+                <w:noProof/>
+              </w:rPr>
+              <w:t>Diagrama E-R:</w:t>
+            </w:r>
+            <w:r>
+              <w:rPr>
+                <w:noProof/>
+                <w:webHidden/>
+              </w:rPr>
+              <w:tab/>
+            </w:r>
+            <w:r>
+              <w:rPr>
+                <w:noProof/>
+                <w:webHidden/>
+              </w:rPr>
+              <w:fldChar w:fldCharType="begin"/>
+            </w:r>
+            <w:r>
+              <w:rPr>
+                <w:noProof/>
+                <w:webHidden/>
+              </w:rPr>
+              <w:instrText xml:space="preserve"> PAGEREF _Toc73841124 \h </w:instrText>
+            </w:r>
+            <w:r>
+              <w:rPr>
+                <w:noProof/>
+                <w:webHidden/>
+              </w:rPr>
+            </w:r>
+            <w:r>
+              <w:rPr>
+                <w:noProof/>
+                <w:webHidden/>
+              </w:rPr>
+              <w:fldChar w:fldCharType="separate"/>
+            </w:r>
+            <w:r>
+              <w:rPr>
+                <w:noProof/>
+                <w:webHidden/>
+              </w:rPr>
+              <w:t>5</w:t>
             </w:r>
             <w:r>
               <w:rPr>
@@ -689,7 +829,7 @@
               <w:lang w:eastAsia="es-ES"/>
             </w:rPr>
           </w:pPr>
-          <w:hyperlink w:anchor="_Toc73748666" w:history="1">
+          <w:hyperlink w:anchor="_Toc73841125" w:history="1">
             <w:r>
               <w:rPr>
                 <w:rStyle w:val="Hipervnculo"/>
@@ -716,7 +856,7 @@
                 <w:noProof/>
                 <w:webHidden/>
               </w:rPr>
-              <w:instrText xml:space="preserve"> PAGEREF _Toc73748666 \h </w:instrText>
+              <w:instrText xml:space="preserve"> PAGEREF _Toc73841125 \h </w:instrText>
             </w:r>
             <w:r>
               <w:rPr>
@@ -736,7 +876,7 @@
                 <w:noProof/>
                 <w:webHidden/>
               </w:rPr>
-              <w:t>5</w:t>
+              <w:t>6</w:t>
             </w:r>
             <w:r>
               <w:rPr>
@@ -759,7 +899,7 @@
               <w:lang w:eastAsia="es-ES"/>
             </w:rPr>
           </w:pPr>
-          <w:hyperlink w:anchor="_Toc73748667" w:history="1">
+          <w:hyperlink w:anchor="_Toc73841126" w:history="1">
             <w:r>
               <w:rPr>
                 <w:rStyle w:val="Hipervnculo"/>
@@ -786,7 +926,7 @@
                 <w:noProof/>
                 <w:webHidden/>
               </w:rPr>
-              <w:instrText xml:space="preserve"> PAGEREF _Toc73748667 \h </w:instrText>
+              <w:instrText xml:space="preserve"> PAGEREF _Toc73841126 \h </w:instrText>
             </w:r>
             <w:r>
               <w:rPr>
@@ -806,7 +946,7 @@
                 <w:noProof/>
                 <w:webHidden/>
               </w:rPr>
-              <w:t>5</w:t>
+              <w:t>6</w:t>
             </w:r>
             <w:r>
               <w:rPr>
@@ -829,7 +969,7 @@
               <w:lang w:eastAsia="es-ES"/>
             </w:rPr>
           </w:pPr>
-          <w:hyperlink w:anchor="_Toc73748668" w:history="1">
+          <w:hyperlink w:anchor="_Toc73841127" w:history="1">
             <w:r>
               <w:rPr>
                 <w:rStyle w:val="Hipervnculo"/>
@@ -856,7 +996,7 @@
                 <w:noProof/>
                 <w:webHidden/>
               </w:rPr>
-              <w:instrText xml:space="preserve"> PAGEREF _Toc73748668 \h </w:instrText>
+              <w:instrText xml:space="preserve"> PAGEREF _Toc73841127 \h </w:instrText>
             </w:r>
             <w:r>
               <w:rPr>
@@ -876,7 +1016,7 @@
                 <w:noProof/>
                 <w:webHidden/>
               </w:rPr>
-              <w:t>5</w:t>
+              <w:t>6</w:t>
             </w:r>
             <w:r>
               <w:rPr>
@@ -899,7 +1039,7 @@
               <w:lang w:eastAsia="es-ES"/>
             </w:rPr>
           </w:pPr>
-          <w:hyperlink w:anchor="_Toc73748669" w:history="1">
+          <w:hyperlink w:anchor="_Toc73841128" w:history="1">
             <w:r>
               <w:rPr>
                 <w:rStyle w:val="Hipervnculo"/>
@@ -926,7 +1066,7 @@
                 <w:noProof/>
                 <w:webHidden/>
               </w:rPr>
-              <w:instrText xml:space="preserve"> PAGEREF _Toc73748669 \h </w:instrText>
+              <w:instrText xml:space="preserve"> PAGEREF _Toc73841128 \h </w:instrText>
             </w:r>
             <w:r>
               <w:rPr>
@@ -946,7 +1086,7 @@
                 <w:noProof/>
                 <w:webHidden/>
               </w:rPr>
-              <w:t>5</w:t>
+              <w:t>6</w:t>
             </w:r>
             <w:r>
               <w:rPr>
@@ -969,7 +1109,7 @@
               <w:lang w:eastAsia="es-ES"/>
             </w:rPr>
           </w:pPr>
-          <w:hyperlink w:anchor="_Toc73748670" w:history="1">
+          <w:hyperlink w:anchor="_Toc73841129" w:history="1">
             <w:r>
               <w:rPr>
                 <w:rStyle w:val="Hipervnculo"/>
@@ -996,7 +1136,7 @@
                 <w:noProof/>
                 <w:webHidden/>
               </w:rPr>
-              <w:instrText xml:space="preserve"> PAGEREF _Toc73748670 \h </w:instrText>
+              <w:instrText xml:space="preserve"> PAGEREF _Toc73841129 \h </w:instrText>
             </w:r>
             <w:r>
               <w:rPr>
@@ -1016,7 +1156,7 @@
                 <w:noProof/>
                 <w:webHidden/>
               </w:rPr>
-              <w:t>5</w:t>
+              <w:t>6</w:t>
             </w:r>
             <w:r>
               <w:rPr>
@@ -1039,7 +1179,7 @@
               <w:lang w:eastAsia="es-ES"/>
             </w:rPr>
           </w:pPr>
-          <w:hyperlink w:anchor="_Toc73748671" w:history="1">
+          <w:hyperlink w:anchor="_Toc73841130" w:history="1">
             <w:r>
               <w:rPr>
                 <w:rStyle w:val="Hipervnculo"/>
@@ -1066,7 +1206,7 @@
                 <w:noProof/>
                 <w:webHidden/>
               </w:rPr>
-              <w:instrText xml:space="preserve"> PAGEREF _Toc73748671 \h </w:instrText>
+              <w:instrText xml:space="preserve"> PAGEREF _Toc73841130 \h </w:instrText>
             </w:r>
             <w:r>
               <w:rPr>
@@ -1086,7 +1226,7 @@
                 <w:noProof/>
                 <w:webHidden/>
               </w:rPr>
-              <w:t>5</w:t>
+              <w:t>6</w:t>
             </w:r>
             <w:r>
               <w:rPr>
@@ -1109,7 +1249,7 @@
               <w:lang w:eastAsia="es-ES"/>
             </w:rPr>
           </w:pPr>
-          <w:hyperlink w:anchor="_Toc73748672" w:history="1">
+          <w:hyperlink w:anchor="_Toc73841131" w:history="1">
             <w:r>
               <w:rPr>
                 <w:rStyle w:val="Hipervnculo"/>
@@ -1136,7 +1276,7 @@
                 <w:noProof/>
                 <w:webHidden/>
               </w:rPr>
-              <w:instrText xml:space="preserve"> PAGEREF _Toc73748672 \h </w:instrText>
+              <w:instrText xml:space="preserve"> PAGEREF _Toc73841131 \h </w:instrText>
             </w:r>
             <w:r>
               <w:rPr>
@@ -1156,7 +1296,7 @@
                 <w:noProof/>
                 <w:webHidden/>
               </w:rPr>
-              <w:t>5</w:t>
+              <w:t>6</w:t>
             </w:r>
             <w:r>
               <w:rPr>
@@ -1569,7 +1709,7 @@
       <w:pPr>
         <w:pStyle w:val="Ttulo1"/>
       </w:pPr>
-      <w:bookmarkStart w:id="1" w:name="_Toc73748657"/>
+      <w:bookmarkStart w:id="1" w:name="_Toc73841114"/>
       <w:r>
         <w:t>Apartado 1: Introducción</w:t>
       </w:r>
@@ -1635,17 +1775,8 @@
           <w:sz w:val="24"/>
           <w:szCs w:val="24"/>
         </w:rPr>
-        <w:t xml:space="preserve">Este proyecto está orientado a la creación de una web destinada a una escuela infantil. La idea surge tras la observación de que muchas de las páginas web de este tipo de centros están desactualizadas, tanto en tecnologías como en </w:t>
-      </w:r>
-      <w:r>
-        <w:rPr>
-          <w:bCs/>
-          <w:color w:val="000000"/>
-          <w:sz w:val="24"/>
-          <w:szCs w:val="24"/>
-        </w:rPr>
         <w:lastRenderedPageBreak/>
-        <w:t>diseño y que se requiere de una modernización en las mismas en todos los aspectos como se pueden ver en las webs de los siguientes enlaces:</w:t>
+        <w:t>Este proyecto está orientado a la creación de una web destinada a una escuela infantil. La idea surge tras la observación de que muchas de las páginas web de este tipo de centros están desactualizadas, tanto en tecnologías como en diseño y que se requiere de una modernización en las mismas en todos los aspectos como se pueden ver en las webs de los siguientes enlaces:</w:t>
       </w:r>
     </w:p>
     <w:p>
@@ -1799,7 +1930,25 @@
           <w:sz w:val="24"/>
           <w:szCs w:val="24"/>
         </w:rPr>
-        <w:t>Framework open source, de alto nivel y escrito en Python. Según su documentación oficial, fomenta un diseño limpio y un desarrollo rápido. Tiene alginas características entre las que se encuentran las siguientes:</w:t>
+        <w:t xml:space="preserve">Framework open </w:t>
+      </w:r>
+      <w:proofErr w:type="spellStart"/>
+      <w:r>
+        <w:rPr>
+          <w:color w:val="000000"/>
+          <w:sz w:val="24"/>
+          <w:szCs w:val="24"/>
+        </w:rPr>
+        <w:t>source</w:t>
+      </w:r>
+      <w:proofErr w:type="spellEnd"/>
+      <w:r>
+        <w:rPr>
+          <w:color w:val="000000"/>
+          <w:sz w:val="24"/>
+          <w:szCs w:val="24"/>
+        </w:rPr>
+        <w:t>, de alto nivel y escrito en Python. Según su documentación oficial, fomenta un diseño limpio y un desarrollo rápido. Tiene alginas características entre las que se encuentran las siguientes:</w:t>
       </w:r>
     </w:p>
     <w:p>
@@ -1881,7 +2030,79 @@
           <w:sz w:val="24"/>
           <w:szCs w:val="24"/>
         </w:rPr>
-        <w:t>: ayuda a que las aplicaciones sean seguras evitando muchos errores comunes en el plano de la seguridad como podrían ser: inyecciones SQL, cross-site scripts, cross-site requests o clickjacking. También proporciona mecanismos propios de manejo de cuentas de usuarios e inicio de sesión entre otros.</w:t>
+        <w:t xml:space="preserve">: ayuda a que las aplicaciones sean seguras evitando muchos errores comunes en el plano de la seguridad como podrían ser: inyecciones SQL, </w:t>
+      </w:r>
+      <w:proofErr w:type="spellStart"/>
+      <w:r>
+        <w:rPr>
+          <w:color w:val="000000"/>
+          <w:sz w:val="24"/>
+          <w:szCs w:val="24"/>
+        </w:rPr>
+        <w:t>cross-site</w:t>
+      </w:r>
+      <w:proofErr w:type="spellEnd"/>
+      <w:r>
+        <w:rPr>
+          <w:color w:val="000000"/>
+          <w:sz w:val="24"/>
+          <w:szCs w:val="24"/>
+        </w:rPr>
+        <w:t xml:space="preserve"> scripts, </w:t>
+      </w:r>
+      <w:proofErr w:type="spellStart"/>
+      <w:r>
+        <w:rPr>
+          <w:color w:val="000000"/>
+          <w:sz w:val="24"/>
+          <w:szCs w:val="24"/>
+        </w:rPr>
+        <w:t>cross-site</w:t>
+      </w:r>
+      <w:proofErr w:type="spellEnd"/>
+      <w:r>
+        <w:rPr>
+          <w:color w:val="000000"/>
+          <w:sz w:val="24"/>
+          <w:szCs w:val="24"/>
+        </w:rPr>
+        <w:t xml:space="preserve"> </w:t>
+      </w:r>
+      <w:proofErr w:type="spellStart"/>
+      <w:r>
+        <w:rPr>
+          <w:color w:val="000000"/>
+          <w:sz w:val="24"/>
+          <w:szCs w:val="24"/>
+        </w:rPr>
+        <w:t>requests</w:t>
+      </w:r>
+      <w:proofErr w:type="spellEnd"/>
+      <w:r>
+        <w:rPr>
+          <w:color w:val="000000"/>
+          <w:sz w:val="24"/>
+          <w:szCs w:val="24"/>
+        </w:rPr>
+        <w:t xml:space="preserve"> o </w:t>
+      </w:r>
+      <w:proofErr w:type="spellStart"/>
+      <w:r>
+        <w:rPr>
+          <w:color w:val="000000"/>
+          <w:sz w:val="24"/>
+          <w:szCs w:val="24"/>
+        </w:rPr>
+        <w:t>clickjacking</w:t>
+      </w:r>
+      <w:proofErr w:type="spellEnd"/>
+      <w:r>
+        <w:rPr>
+          <w:color w:val="000000"/>
+          <w:sz w:val="24"/>
+          <w:szCs w:val="24"/>
+        </w:rPr>
+        <w:t>. También proporciona mecanismos propios de manejo de cuentas de usuarios e inicio de sesión entre otros.</w:t>
       </w:r>
     </w:p>
     <w:p>
@@ -1946,31 +2167,35 @@
     <w:p>
       <w:pPr>
         <w:pStyle w:val="Prrafodelista"/>
+        <w:numPr>
+          <w:ilvl w:val="0"/>
+          <w:numId w:val="4"/>
+        </w:numPr>
         <w:spacing w:after="0" w:line="276" w:lineRule="auto"/>
-        <w:ind w:left="1428"/>
-        <w:rPr>
-          <w:color w:val="000000"/>
-          <w:sz w:val="24"/>
-          <w:szCs w:val="24"/>
-        </w:rPr>
-      </w:pPr>
-      <w:r>
-        <w:rPr>
-          <w:rFonts w:ascii="Arial" w:hAnsi="Arial" w:cs="Arial"/>
-          <w:color w:val="000000"/>
-          <w:sz w:val="21"/>
-          <w:szCs w:val="21"/>
-          <w:highlight w:val="yellow"/>
-          <w:shd w:val="clear" w:color="auto" w:fill="FFFFFF"/>
-        </w:rPr>
-        <w:t>FALTA</w:t>
+        <w:rPr>
+          <w:b/>
+          <w:bCs/>
+          <w:color w:val="000000"/>
+          <w:sz w:val="24"/>
+          <w:szCs w:val="24"/>
+        </w:rPr>
+      </w:pPr>
+      <w:r>
+        <w:rPr>
+          <w:b/>
+          <w:bCs/>
+          <w:color w:val="000000"/>
+          <w:sz w:val="24"/>
+          <w:szCs w:val="24"/>
+        </w:rPr>
+        <w:t>Dockers:</w:t>
       </w:r>
     </w:p>
     <w:p>
       <w:pPr>
         <w:pStyle w:val="Ttulo1"/>
       </w:pPr>
-      <w:bookmarkStart w:id="2" w:name="_Toc73748658"/>
+      <w:bookmarkStart w:id="2" w:name="_Toc73841115"/>
       <w:r>
         <w:t>Apartado 2: Descripción</w:t>
       </w:r>
@@ -2073,7 +2298,7 @@
           <w:bCs/>
         </w:rPr>
       </w:pPr>
-      <w:bookmarkStart w:id="3" w:name="_Toc73748659"/>
+      <w:bookmarkStart w:id="3" w:name="_Toc73841116"/>
       <w:r>
         <w:rPr>
           <w:bCs/>
@@ -2110,15 +2335,34 @@
           <w:sz w:val="24"/>
           <w:szCs w:val="24"/>
         </w:rPr>
-        <w:t xml:space="preserve"> y preparación: Todo lo necesario para hacer funcionar el proyecto y cómo se instala. Edición de los archivos de configuración, creación y puesta en funcionamiento del control de versiones en github, etc.</w:t>
+        <w:t xml:space="preserve"> y preparación: Todo lo necesario para hacer funcionar el proyecto y cómo se instala. Edición de los archivos de configuración, creación y puesta en funcionamiento del control de versiones en </w:t>
+      </w:r>
+      <w:proofErr w:type="spellStart"/>
+      <w:r>
+        <w:rPr>
+          <w:color w:val="000000"/>
+          <w:sz w:val="24"/>
+          <w:szCs w:val="24"/>
+        </w:rPr>
+        <w:t>github</w:t>
+      </w:r>
+      <w:proofErr w:type="spellEnd"/>
+      <w:r>
+        <w:rPr>
+          <w:color w:val="000000"/>
+          <w:sz w:val="24"/>
+          <w:szCs w:val="24"/>
+        </w:rPr>
+        <w:t>, etc.</w:t>
       </w:r>
     </w:p>
     <w:p>
       <w:pPr>
         <w:pStyle w:val="Ttulo1"/>
       </w:pPr>
-      <w:bookmarkStart w:id="4" w:name="_Toc73748660"/>
-      <w:r>
+      <w:bookmarkStart w:id="4" w:name="_Toc73841117"/>
+      <w:r>
+        <w:lastRenderedPageBreak/>
         <w:t>Apartado 4: Guía de estilos y prototipado</w:t>
       </w:r>
       <w:bookmarkEnd w:id="4"/>
@@ -2162,16 +2406,33 @@
           <w:sz w:val="24"/>
           <w:szCs w:val="24"/>
         </w:rPr>
-        <w:t>Se incluye tanto la guía de estilos como los wireframe o mockups de la aplicación.</w:t>
+        <w:t xml:space="preserve">Se incluye tanto la guía de estilos como los </w:t>
+      </w:r>
+      <w:proofErr w:type="spellStart"/>
+      <w:r>
+        <w:rPr>
+          <w:color w:val="000000"/>
+          <w:sz w:val="24"/>
+          <w:szCs w:val="24"/>
+        </w:rPr>
+        <w:t>wireframe</w:t>
+      </w:r>
+      <w:proofErr w:type="spellEnd"/>
+      <w:r>
+        <w:rPr>
+          <w:color w:val="000000"/>
+          <w:sz w:val="24"/>
+          <w:szCs w:val="24"/>
+        </w:rPr>
+        <w:t xml:space="preserve"> o mockups de la aplicación.</w:t>
       </w:r>
     </w:p>
     <w:p>
       <w:pPr>
         <w:pStyle w:val="Ttulo2"/>
       </w:pPr>
-      <w:bookmarkStart w:id="5" w:name="_Toc73748661"/>
-      <w:r>
-        <w:lastRenderedPageBreak/>
+      <w:bookmarkStart w:id="5" w:name="_Toc73841118"/>
+      <w:r>
         <w:t>Guía de estilos</w:t>
       </w:r>
       <w:bookmarkEnd w:id="5"/>
@@ -2185,7 +2446,7 @@
       <w:pPr>
         <w:pStyle w:val="Ttulo3"/>
       </w:pPr>
-      <w:bookmarkStart w:id="6" w:name="_Toc73748662"/>
+      <w:bookmarkStart w:id="6" w:name="_Toc73841119"/>
       <w:r>
         <w:t>Colores:</w:t>
       </w:r>
@@ -2264,14 +2525,27 @@
       <w:r>
         <w:t xml:space="preserve">Ilustración </w:t>
       </w:r>
-      <w:fldSimple w:instr=" SEQ Ilustración \* ARABIC ">
-        <w:r>
-          <w:rPr>
-            <w:noProof/>
-          </w:rPr>
-          <w:t>1</w:t>
-        </w:r>
-      </w:fldSimple>
+      <w:r>
+        <w:fldChar w:fldCharType="begin"/>
+      </w:r>
+      <w:r>
+        <w:instrText xml:space="preserve"> SEQ Ilustración \* ARABIC </w:instrText>
+      </w:r>
+      <w:r>
+        <w:fldChar w:fldCharType="separate"/>
+      </w:r>
+      <w:r>
+        <w:rPr>
+          <w:noProof/>
+        </w:rPr>
+        <w:t>1</w:t>
+      </w:r>
+      <w:r>
+        <w:rPr>
+          <w:noProof/>
+        </w:rPr>
+        <w:fldChar w:fldCharType="end"/>
+      </w:r>
       <w:r>
         <w:t>-Paleta de color en modo claro</w:t>
       </w:r>
@@ -2544,7 +2818,21 @@
         <w:rPr>
           <w:lang w:eastAsia="es-ES"/>
         </w:rPr>
-        <w:t xml:space="preserve">o el footer </w:t>
+        <w:t xml:space="preserve">o el </w:t>
+      </w:r>
+      <w:proofErr w:type="spellStart"/>
+      <w:r>
+        <w:rPr>
+          <w:lang w:eastAsia="es-ES"/>
+        </w:rPr>
+        <w:t>footer</w:t>
+      </w:r>
+      <w:proofErr w:type="spellEnd"/>
+      <w:r>
+        <w:rPr>
+          <w:lang w:eastAsia="es-ES"/>
+        </w:rPr>
+        <w:t xml:space="preserve"> </w:t>
       </w:r>
       <w:r>
         <w:rPr>
@@ -2572,6 +2860,7 @@
           <w:noProof/>
           <w:lang w:eastAsia="es-ES"/>
         </w:rPr>
+        <w:lastRenderedPageBreak/>
         <mc:AlternateContent>
           <mc:Choice Requires="wps">
             <w:drawing>
@@ -2766,7 +3055,6 @@
         <w:rPr>
           <w:lang w:eastAsia="es-ES"/>
         </w:rPr>
-        <w:lastRenderedPageBreak/>
         <w:t>Modo oscuro:</w:t>
       </w:r>
     </w:p>
@@ -2829,14 +3117,27 @@
       <w:r>
         <w:t xml:space="preserve">Ilustración </w:t>
       </w:r>
-      <w:fldSimple w:instr=" SEQ Ilustración \* ARABIC ">
-        <w:r>
-          <w:rPr>
-            <w:noProof/>
-          </w:rPr>
-          <w:t>2</w:t>
-        </w:r>
-      </w:fldSimple>
+      <w:r>
+        <w:fldChar w:fldCharType="begin"/>
+      </w:r>
+      <w:r>
+        <w:instrText xml:space="preserve"> SEQ Ilustración \* ARABIC </w:instrText>
+      </w:r>
+      <w:r>
+        <w:fldChar w:fldCharType="separate"/>
+      </w:r>
+      <w:r>
+        <w:rPr>
+          <w:noProof/>
+        </w:rPr>
+        <w:t>2</w:t>
+      </w:r>
+      <w:r>
+        <w:rPr>
+          <w:noProof/>
+        </w:rPr>
+        <w:fldChar w:fldCharType="end"/>
+      </w:r>
       <w:r>
         <w:t>-</w:t>
       </w:r>
@@ -2997,7 +3298,21 @@
         <w:rPr>
           <w:lang w:eastAsia="es-ES"/>
         </w:rPr>
-        <w:t>Pasará a convertirse en el color del menú de navegación y del footer en pantallas con una dimensión superior a 1024px.</w:t>
+        <w:t xml:space="preserve">Pasará a convertirse en el color del menú de navegación y del </w:t>
+      </w:r>
+      <w:proofErr w:type="spellStart"/>
+      <w:r>
+        <w:rPr>
+          <w:lang w:eastAsia="es-ES"/>
+        </w:rPr>
+        <w:t>footer</w:t>
+      </w:r>
+      <w:proofErr w:type="spellEnd"/>
+      <w:r>
+        <w:rPr>
+          <w:lang w:eastAsia="es-ES"/>
+        </w:rPr>
+        <w:t xml:space="preserve"> en pantallas con una dimensión superior a 1024px.</w:t>
       </w:r>
     </w:p>
     <w:p>
@@ -3129,7 +3444,7 @@
       <w:pPr>
         <w:pStyle w:val="Ttulo2"/>
       </w:pPr>
-      <w:bookmarkStart w:id="11" w:name="_Toc73748663"/>
+      <w:bookmarkStart w:id="11" w:name="_Toc73841120"/>
       <w:r>
         <w:t>Logotipo:</w:t>
       </w:r>
@@ -3242,14 +3557,27 @@
                             <w:r>
                               <w:t xml:space="preserve">Ilustración </w:t>
                             </w:r>
-                            <w:fldSimple w:instr=" SEQ Ilustración \* ARABIC ">
-                              <w:r>
-                                <w:rPr>
-                                  <w:noProof/>
-                                </w:rPr>
-                                <w:t>3</w:t>
-                              </w:r>
-                            </w:fldSimple>
+                            <w:r>
+                              <w:fldChar w:fldCharType="begin"/>
+                            </w:r>
+                            <w:r>
+                              <w:instrText xml:space="preserve"> SEQ Ilustración \* ARABIC </w:instrText>
+                            </w:r>
+                            <w:r>
+                              <w:fldChar w:fldCharType="separate"/>
+                            </w:r>
+                            <w:r>
+                              <w:rPr>
+                                <w:noProof/>
+                              </w:rPr>
+                              <w:t>3</w:t>
+                            </w:r>
+                            <w:r>
+                              <w:rPr>
+                                <w:noProof/>
+                              </w:rPr>
+                              <w:fldChar w:fldCharType="end"/>
+                            </w:r>
                             <w:r>
                               <w:t>-Logo a tamaño completo</w:t>
                             </w:r>
@@ -3289,14 +3617,27 @@
                       <w:r>
                         <w:t xml:space="preserve">Ilustración </w:t>
                       </w:r>
-                      <w:fldSimple w:instr=" SEQ Ilustración \* ARABIC ">
-                        <w:r>
-                          <w:rPr>
-                            <w:noProof/>
-                          </w:rPr>
-                          <w:t>3</w:t>
-                        </w:r>
-                      </w:fldSimple>
+                      <w:r>
+                        <w:fldChar w:fldCharType="begin"/>
+                      </w:r>
+                      <w:r>
+                        <w:instrText xml:space="preserve"> SEQ Ilustración \* ARABIC </w:instrText>
+                      </w:r>
+                      <w:r>
+                        <w:fldChar w:fldCharType="separate"/>
+                      </w:r>
+                      <w:r>
+                        <w:rPr>
+                          <w:noProof/>
+                        </w:rPr>
+                        <w:t>3</w:t>
+                      </w:r>
+                      <w:r>
+                        <w:rPr>
+                          <w:noProof/>
+                        </w:rPr>
+                        <w:fldChar w:fldCharType="end"/>
+                      </w:r>
                       <w:r>
                         <w:t>-Logo a tamaño completo</w:t>
                       </w:r>
@@ -3416,14 +3757,27 @@
                             <w:r>
                               <w:t xml:space="preserve">Ilustración </w:t>
                             </w:r>
-                            <w:fldSimple w:instr=" SEQ Ilustración \* ARABIC ">
-                              <w:r>
-                                <w:rPr>
-                                  <w:noProof/>
-                                </w:rPr>
-                                <w:t>4</w:t>
-                              </w:r>
-                            </w:fldSimple>
+                            <w:r>
+                              <w:fldChar w:fldCharType="begin"/>
+                            </w:r>
+                            <w:r>
+                              <w:instrText xml:space="preserve"> SEQ Ilustración \* ARABIC </w:instrText>
+                            </w:r>
+                            <w:r>
+                              <w:fldChar w:fldCharType="separate"/>
+                            </w:r>
+                            <w:r>
+                              <w:rPr>
+                                <w:noProof/>
+                              </w:rPr>
+                              <w:t>4</w:t>
+                            </w:r>
+                            <w:r>
+                              <w:rPr>
+                                <w:noProof/>
+                              </w:rPr>
+                              <w:fldChar w:fldCharType="end"/>
+                            </w:r>
                             <w:r>
                               <w:t>-Logo en tamaño pequeño</w:t>
                             </w:r>
@@ -3459,14 +3813,27 @@
                       <w:r>
                         <w:t xml:space="preserve">Ilustración </w:t>
                       </w:r>
-                      <w:fldSimple w:instr=" SEQ Ilustración \* ARABIC ">
-                        <w:r>
-                          <w:rPr>
-                            <w:noProof/>
-                          </w:rPr>
-                          <w:t>4</w:t>
-                        </w:r>
-                      </w:fldSimple>
+                      <w:r>
+                        <w:fldChar w:fldCharType="begin"/>
+                      </w:r>
+                      <w:r>
+                        <w:instrText xml:space="preserve"> SEQ Ilustración \* ARABIC </w:instrText>
+                      </w:r>
+                      <w:r>
+                        <w:fldChar w:fldCharType="separate"/>
+                      </w:r>
+                      <w:r>
+                        <w:rPr>
+                          <w:noProof/>
+                        </w:rPr>
+                        <w:t>4</w:t>
+                      </w:r>
+                      <w:r>
+                        <w:rPr>
+                          <w:noProof/>
+                        </w:rPr>
+                        <w:fldChar w:fldCharType="end"/>
+                      </w:r>
                       <w:r>
                         <w:t>-Logo en tamaño pequeño</w:t>
                       </w:r>
@@ -3498,7 +3865,7 @@
       <w:pPr>
         <w:pStyle w:val="Ttulo2"/>
       </w:pPr>
-      <w:bookmarkStart w:id="16" w:name="_Toc73748664"/>
+      <w:bookmarkStart w:id="16" w:name="_Toc73841121"/>
       <w:r>
         <w:t>Prototipado</w:t>
       </w:r>
@@ -3509,8 +3876,9 @@
       <w:pPr>
         <w:pStyle w:val="Ttulo1"/>
       </w:pPr>
-      <w:bookmarkStart w:id="17" w:name="_Toc73748665"/>
-      <w:r>
+      <w:bookmarkStart w:id="17" w:name="_Toc73841122"/>
+      <w:r>
+        <w:lastRenderedPageBreak/>
         <w:t>Apartado 5: Diseño</w:t>
       </w:r>
       <w:bookmarkEnd w:id="17"/>
@@ -3559,14 +3927,189 @@
     </w:p>
     <w:p>
       <w:pPr>
+        <w:pStyle w:val="Ttulo2"/>
+      </w:pPr>
+      <w:bookmarkStart w:id="18" w:name="_Toc73841123"/>
+      <w:r>
+        <w:t>Casos de uso:</w:t>
+      </w:r>
+      <w:bookmarkEnd w:id="18"/>
+    </w:p>
+    <w:p>
+      <w:r>
+        <w:t>Como se puede ver en la siguiente ilustración, el diagrama de casos de uso de la aplicación es muy sencillo:</w:t>
+      </w:r>
+    </w:p>
+    <w:p>
+      <w:r>
+        <w:t xml:space="preserve">Vemos que las personas que accedan a la aplicación pueden tomar diferentes roles según les corresponda. Primeramente, todo usuario (ya </w:t>
+      </w:r>
+      <w:r>
+        <w:t xml:space="preserve">se haya </w:t>
+      </w:r>
+      <w:proofErr w:type="spellStart"/>
+      <w:r>
+        <w:t>logueado</w:t>
+      </w:r>
+      <w:proofErr w:type="spellEnd"/>
+      <w:r>
+        <w:t xml:space="preserve"> o no) puede acceder a los contenidos de la página, desde las noticias, hasta los recursos, pasando por la sección de contacto, sin embargo hay ciertos elementos, los paneles dirigidos a los tutores legales de los alumnos, los dirigidos a los profesores y el panel de administración) que solo pueden ser accedidos en caso de que se haga </w:t>
+      </w:r>
+      <w:proofErr w:type="spellStart"/>
+      <w:r>
+        <w:t>login</w:t>
+      </w:r>
+      <w:proofErr w:type="spellEnd"/>
+      <w:r>
+        <w:t xml:space="preserve"> en la aplicación. Una vez se </w:t>
+      </w:r>
+      <w:r>
+        <w:t>inicia sesión</w:t>
+      </w:r>
+      <w:r>
+        <w:t>, dependiendo del rol que ese usuario tenga podrá acceder a un lugar u otro de la página:</w:t>
+      </w:r>
+    </w:p>
+    <w:p>
+      <w:pPr>
+        <w:pStyle w:val="Prrafodelista"/>
+        <w:numPr>
+          <w:ilvl w:val="0"/>
+          <w:numId w:val="7"/>
+        </w:numPr>
+      </w:pPr>
+      <w:r>
+        <w:rPr>
+          <w:b/>
+          <w:bCs/>
+        </w:rPr>
+        <w:t>Profesores</w:t>
+      </w:r>
+      <w:r>
+        <w:t>: Acceden al panel del profesorado.</w:t>
+      </w:r>
+    </w:p>
+    <w:p>
+      <w:pPr>
+        <w:pStyle w:val="Prrafodelista"/>
+        <w:numPr>
+          <w:ilvl w:val="0"/>
+          <w:numId w:val="7"/>
+        </w:numPr>
+      </w:pPr>
+      <w:r>
+        <w:rPr>
+          <w:b/>
+          <w:bCs/>
+        </w:rPr>
+        <w:t>Tutores Legales</w:t>
+      </w:r>
+      <w:r>
+        <w:t>: Acceden a su panel personal</w:t>
+      </w:r>
+    </w:p>
+    <w:p>
+      <w:pPr>
+        <w:pStyle w:val="Prrafodelista"/>
+        <w:numPr>
+          <w:ilvl w:val="0"/>
+          <w:numId w:val="7"/>
+        </w:numPr>
+      </w:pPr>
+      <w:r>
+        <w:rPr>
+          <w:b/>
+          <w:bCs/>
+        </w:rPr>
+        <w:t>Usuario Administrador</w:t>
+      </w:r>
+      <w:r>
+        <w:t>: Accederá a un portal para administrar temas internos de la aplicación</w:t>
+      </w:r>
+    </w:p>
+    <w:p/>
+    <w:p>
+      <w:pPr>
+        <w:spacing w:after="0" w:line="276" w:lineRule="auto"/>
+        <w:ind w:left="720"/>
+        <w:jc w:val="center"/>
+        <w:rPr>
+          <w:color w:val="000000"/>
+          <w:sz w:val="24"/>
+          <w:szCs w:val="24"/>
+        </w:rPr>
+      </w:pPr>
+      <w:r>
+        <w:rPr>
+          <w:noProof/>
+        </w:rPr>
+        <w:drawing>
+          <wp:inline distT="0" distB="0" distL="0" distR="0" wp14:anchorId="303ABB61" wp14:editId="69AA59BD">
+            <wp:extent cx="4260272" cy="3403427"/>
+            <wp:effectExtent l="0" t="0" r="6985" b="6985"/>
+            <wp:docPr id="21" name="Imagen 21"/>
+            <wp:cNvGraphicFramePr>
+              <a:graphicFrameLocks xmlns:a="http://schemas.openxmlformats.org/drawingml/2006/main" noChangeAspect="1"/>
+            </wp:cNvGraphicFramePr>
+            <a:graphic xmlns:a="http://schemas.openxmlformats.org/drawingml/2006/main">
+              <a:graphicData uri="http://schemas.openxmlformats.org/drawingml/2006/picture">
+                <pic:pic xmlns:pic="http://schemas.openxmlformats.org/drawingml/2006/picture">
+                  <pic:nvPicPr>
+                    <pic:cNvPr id="1" name=""/>
+                    <pic:cNvPicPr/>
+                  </pic:nvPicPr>
+                  <pic:blipFill rotWithShape="1">
+                    <a:blip r:embed="rId17"/>
+                    <a:srcRect t="2809"/>
+                    <a:stretch/>
+                  </pic:blipFill>
+                  <pic:spPr bwMode="auto">
+                    <a:xfrm>
+                      <a:off x="0" y="0"/>
+                      <a:ext cx="4280479" cy="3419570"/>
+                    </a:xfrm>
+                    <a:prstGeom prst="rect">
+                      <a:avLst/>
+                    </a:prstGeom>
+                    <a:ln>
+                      <a:noFill/>
+                    </a:ln>
+                    <a:extLst>
+                      <a:ext uri="{53640926-AAD7-44D8-BBD7-CCE9431645EC}">
+                        <a14:shadowObscured xmlns:a14="http://schemas.microsoft.com/office/drawing/2010/main"/>
+                      </a:ext>
+                    </a:extLst>
+                  </pic:spPr>
+                </pic:pic>
+              </a:graphicData>
+            </a:graphic>
+          </wp:inline>
+        </w:drawing>
+      </w:r>
+    </w:p>
+    <w:p>
+      <w:pPr>
+        <w:pStyle w:val="Ttulo2"/>
+      </w:pPr>
+      <w:bookmarkStart w:id="19" w:name="_Toc73841124"/>
+      <w:r>
+        <w:t>Diagrama E-R:</w:t>
+      </w:r>
+      <w:bookmarkEnd w:id="19"/>
+    </w:p>
+    <w:p/>
+    <w:p/>
+    <w:p/>
+    <w:p>
+      <w:pPr>
         <w:pStyle w:val="Ttulo1"/>
       </w:pPr>
-      <w:bookmarkStart w:id="18" w:name="_Toc73748666"/>
+      <w:bookmarkStart w:id="20" w:name="_Toc73841125"/>
       <w:r>
         <w:lastRenderedPageBreak/>
         <w:t>Apartado 6: Desarrollo</w:t>
       </w:r>
-      <w:bookmarkEnd w:id="18"/>
+      <w:bookmarkEnd w:id="20"/>
     </w:p>
     <w:p>
       <w:pPr>
@@ -3613,11 +4156,11 @@
       <w:pPr>
         <w:pStyle w:val="Ttulo1"/>
       </w:pPr>
-      <w:bookmarkStart w:id="19" w:name="_Toc73748667"/>
+      <w:bookmarkStart w:id="21" w:name="_Toc73841126"/>
       <w:r>
         <w:t>Apartado 7: Pruebas</w:t>
       </w:r>
-      <w:bookmarkEnd w:id="19"/>
+      <w:bookmarkEnd w:id="21"/>
     </w:p>
     <w:p>
       <w:pPr>
@@ -3665,11 +4208,11 @@
       <w:pPr>
         <w:pStyle w:val="Ttulo1"/>
       </w:pPr>
-      <w:bookmarkStart w:id="20" w:name="_Toc73748668"/>
+      <w:bookmarkStart w:id="22" w:name="_Toc73841127"/>
       <w:r>
         <w:t>Apartado 8: Despliegue</w:t>
       </w:r>
-      <w:bookmarkEnd w:id="20"/>
+      <w:bookmarkEnd w:id="22"/>
     </w:p>
     <w:p>
       <w:pPr>
@@ -3717,11 +4260,11 @@
       <w:pPr>
         <w:pStyle w:val="Ttulo1"/>
       </w:pPr>
-      <w:bookmarkStart w:id="21" w:name="_Toc73748669"/>
+      <w:bookmarkStart w:id="23" w:name="_Toc73841128"/>
       <w:r>
         <w:t>Apartado 9: Manual</w:t>
       </w:r>
-      <w:bookmarkEnd w:id="21"/>
+      <w:bookmarkEnd w:id="23"/>
     </w:p>
     <w:p>
       <w:pPr>
@@ -3768,11 +4311,11 @@
       <w:pPr>
         <w:pStyle w:val="Ttulo1"/>
       </w:pPr>
-      <w:bookmarkStart w:id="22" w:name="_Toc73748670"/>
+      <w:bookmarkStart w:id="24" w:name="_Toc73841129"/>
       <w:r>
         <w:t>Apartado 10: Conclusiones</w:t>
       </w:r>
-      <w:bookmarkEnd w:id="22"/>
+      <w:bookmarkEnd w:id="24"/>
     </w:p>
     <w:p>
       <w:pPr>
@@ -3819,11 +4362,11 @@
       <w:pPr>
         <w:pStyle w:val="Ttulo1"/>
       </w:pPr>
-      <w:bookmarkStart w:id="23" w:name="_Toc73748671"/>
+      <w:bookmarkStart w:id="25" w:name="_Toc73841130"/>
       <w:r>
         <w:t>Apartado 11: Índices de tablas e imágenes</w:t>
       </w:r>
-      <w:bookmarkEnd w:id="23"/>
+      <w:bookmarkEnd w:id="25"/>
     </w:p>
     <w:p>
       <w:pPr>
@@ -3870,11 +4413,11 @@
       <w:pPr>
         <w:pStyle w:val="Ttulo1"/>
       </w:pPr>
-      <w:bookmarkStart w:id="24" w:name="_Toc73748672"/>
+      <w:bookmarkStart w:id="26" w:name="_Toc73841131"/>
       <w:r>
         <w:t>Apartado 12: Bibliografía y referencias</w:t>
       </w:r>
-      <w:bookmarkEnd w:id="24"/>
+      <w:bookmarkEnd w:id="26"/>
     </w:p>
     <w:p>
       <w:pPr>
@@ -3939,6 +4482,7 @@
         </w:rPr>
         <w:t xml:space="preserve">Documentación oficial de </w:t>
       </w:r>
+      <w:proofErr w:type="spellStart"/>
       <w:r>
         <w:rPr>
           <w:color w:val="000000"/>
@@ -3953,9 +4497,18 @@
           <w:sz w:val="24"/>
           <w:szCs w:val="24"/>
         </w:rPr>
-        <w:t xml:space="preserve">jango: </w:t>
-      </w:r>
-      <w:hyperlink r:id="rId17" w:history="1">
+        <w:t>jango</w:t>
+      </w:r>
+      <w:proofErr w:type="spellEnd"/>
+      <w:r>
+        <w:rPr>
+          <w:color w:val="000000"/>
+          <w:sz w:val="24"/>
+          <w:szCs w:val="24"/>
+        </w:rPr>
+        <w:t xml:space="preserve">: </w:t>
+      </w:r>
+      <w:hyperlink r:id="rId18" w:history="1">
         <w:r>
           <w:rPr>
             <w:rStyle w:val="Hipervnculo"/>
@@ -4003,8 +4556,13 @@
     <w:p/>
     <w:p>
       <w:r>
-        <w:t>Instalación y configuración inicial de django</w:t>
-      </w:r>
+        <w:t xml:space="preserve">Instalación y configuración inicial de </w:t>
+      </w:r>
+      <w:proofErr w:type="spellStart"/>
+      <w:r>
+        <w:t>django</w:t>
+      </w:r>
+      <w:proofErr w:type="spellEnd"/>
     </w:p>
     <w:p>
       <w:r>
@@ -4016,49 +4574,6 @@
             <wp:extent cx="5400040" cy="1711960"/>
             <wp:effectExtent l="0" t="0" r="0" b="2540"/>
             <wp:docPr id="1" name="Imagen 1"/>
-            <wp:cNvGraphicFramePr>
-              <a:graphicFrameLocks xmlns:a="http://schemas.openxmlformats.org/drawingml/2006/main" noChangeAspect="1"/>
-            </wp:cNvGraphicFramePr>
-            <a:graphic xmlns:a="http://schemas.openxmlformats.org/drawingml/2006/main">
-              <a:graphicData uri="http://schemas.openxmlformats.org/drawingml/2006/picture">
-                <pic:pic xmlns:pic="http://schemas.openxmlformats.org/drawingml/2006/picture">
-                  <pic:nvPicPr>
-                    <pic:cNvPr id="1" name=""/>
-                    <pic:cNvPicPr/>
-                  </pic:nvPicPr>
-                  <pic:blipFill>
-                    <a:blip r:embed="rId18"/>
-                    <a:stretch>
-                      <a:fillRect/>
-                    </a:stretch>
-                  </pic:blipFill>
-                  <pic:spPr>
-                    <a:xfrm>
-                      <a:off x="0" y="0"/>
-                      <a:ext cx="5400040" cy="1711960"/>
-                    </a:xfrm>
-                    <a:prstGeom prst="rect">
-                      <a:avLst/>
-                    </a:prstGeom>
-                  </pic:spPr>
-                </pic:pic>
-              </a:graphicData>
-            </a:graphic>
-          </wp:inline>
-        </w:drawing>
-      </w:r>
-    </w:p>
-    <w:p/>
-    <w:p>
-      <w:r>
-        <w:rPr>
-          <w:noProof/>
-        </w:rPr>
-        <w:drawing>
-          <wp:inline distT="0" distB="0" distL="0" distR="0" wp14:anchorId="277C42C8" wp14:editId="051C3FC3">
-            <wp:extent cx="5400040" cy="427355"/>
-            <wp:effectExtent l="0" t="0" r="0" b="0"/>
-            <wp:docPr id="2" name="Imagen 2"/>
             <wp:cNvGraphicFramePr>
               <a:graphicFrameLocks xmlns:a="http://schemas.openxmlformats.org/drawingml/2006/main" noChangeAspect="1"/>
             </wp:cNvGraphicFramePr>
@@ -4078,7 +4593,7 @@
                   <pic:spPr>
                     <a:xfrm>
                       <a:off x="0" y="0"/>
-                      <a:ext cx="5400040" cy="427355"/>
+                      <a:ext cx="5400040" cy="1711960"/>
                     </a:xfrm>
                     <a:prstGeom prst="rect">
                       <a:avLst/>
@@ -4098,10 +4613,10 @@
           <w:noProof/>
         </w:rPr>
         <w:drawing>
-          <wp:inline distT="0" distB="0" distL="0" distR="0" wp14:anchorId="51C23E7F" wp14:editId="3B818018">
-            <wp:extent cx="5400040" cy="880745"/>
+          <wp:inline distT="0" distB="0" distL="0" distR="0" wp14:anchorId="277C42C8" wp14:editId="051C3FC3">
+            <wp:extent cx="5400040" cy="427355"/>
             <wp:effectExtent l="0" t="0" r="0" b="0"/>
-            <wp:docPr id="4" name="Imagen 4"/>
+            <wp:docPr id="2" name="Imagen 2"/>
             <wp:cNvGraphicFramePr>
               <a:graphicFrameLocks xmlns:a="http://schemas.openxmlformats.org/drawingml/2006/main" noChangeAspect="1"/>
             </wp:cNvGraphicFramePr>
@@ -4121,7 +4636,7 @@
                   <pic:spPr>
                     <a:xfrm>
                       <a:off x="0" y="0"/>
-                      <a:ext cx="5400040" cy="880745"/>
+                      <a:ext cx="5400040" cy="427355"/>
                     </a:xfrm>
                     <a:prstGeom prst="rect">
                       <a:avLst/>
@@ -4135,17 +4650,16 @@
       </w:r>
     </w:p>
     <w:p/>
-    <w:p/>
     <w:p>
       <w:r>
         <w:rPr>
           <w:noProof/>
         </w:rPr>
         <w:drawing>
-          <wp:inline distT="0" distB="0" distL="0" distR="0" wp14:anchorId="3712C716" wp14:editId="270F71AE">
-            <wp:extent cx="5400040" cy="2106295"/>
-            <wp:effectExtent l="0" t="0" r="0" b="8255"/>
-            <wp:docPr id="3" name="Imagen 3"/>
+          <wp:inline distT="0" distB="0" distL="0" distR="0" wp14:anchorId="51C23E7F" wp14:editId="3B818018">
+            <wp:extent cx="5400040" cy="880745"/>
+            <wp:effectExtent l="0" t="0" r="0" b="0"/>
+            <wp:docPr id="4" name="Imagen 4"/>
             <wp:cNvGraphicFramePr>
               <a:graphicFrameLocks xmlns:a="http://schemas.openxmlformats.org/drawingml/2006/main" noChangeAspect="1"/>
             </wp:cNvGraphicFramePr>
@@ -4165,7 +4679,7 @@
                   <pic:spPr>
                     <a:xfrm>
                       <a:off x="0" y="0"/>
-                      <a:ext cx="5400040" cy="2106295"/>
+                      <a:ext cx="5400040" cy="880745"/>
                     </a:xfrm>
                     <a:prstGeom prst="rect">
                       <a:avLst/>
@@ -4179,16 +4693,17 @@
       </w:r>
     </w:p>
     <w:p/>
+    <w:p/>
     <w:p>
       <w:r>
         <w:rPr>
           <w:noProof/>
         </w:rPr>
         <w:drawing>
-          <wp:inline distT="0" distB="0" distL="0" distR="0" wp14:anchorId="06352E52" wp14:editId="67444A15">
-            <wp:extent cx="5400040" cy="553720"/>
-            <wp:effectExtent l="0" t="0" r="0" b="0"/>
-            <wp:docPr id="5" name="Imagen 5"/>
+          <wp:inline distT="0" distB="0" distL="0" distR="0" wp14:anchorId="3712C716" wp14:editId="270F71AE">
+            <wp:extent cx="5400040" cy="2106295"/>
+            <wp:effectExtent l="0" t="0" r="0" b="8255"/>
+            <wp:docPr id="3" name="Imagen 3"/>
             <wp:cNvGraphicFramePr>
               <a:graphicFrameLocks xmlns:a="http://schemas.openxmlformats.org/drawingml/2006/main" noChangeAspect="1"/>
             </wp:cNvGraphicFramePr>
@@ -4208,7 +4723,7 @@
                   <pic:spPr>
                     <a:xfrm>
                       <a:off x="0" y="0"/>
-                      <a:ext cx="5400040" cy="553720"/>
+                      <a:ext cx="5400040" cy="2106295"/>
                     </a:xfrm>
                     <a:prstGeom prst="rect">
                       <a:avLst/>
@@ -4221,16 +4736,17 @@
         </w:drawing>
       </w:r>
     </w:p>
+    <w:p/>
     <w:p>
       <w:r>
         <w:rPr>
           <w:noProof/>
         </w:rPr>
         <w:drawing>
-          <wp:inline distT="0" distB="0" distL="0" distR="0" wp14:anchorId="07B41B2A" wp14:editId="6579E470">
-            <wp:extent cx="5400040" cy="557530"/>
+          <wp:inline distT="0" distB="0" distL="0" distR="0" wp14:anchorId="06352E52" wp14:editId="67444A15">
+            <wp:extent cx="5400040" cy="553720"/>
             <wp:effectExtent l="0" t="0" r="0" b="0"/>
-            <wp:docPr id="6" name="Imagen 6"/>
+            <wp:docPr id="5" name="Imagen 5"/>
             <wp:cNvGraphicFramePr>
               <a:graphicFrameLocks xmlns:a="http://schemas.openxmlformats.org/drawingml/2006/main" noChangeAspect="1"/>
             </wp:cNvGraphicFramePr>
@@ -4250,7 +4766,7 @@
                   <pic:spPr>
                     <a:xfrm>
                       <a:off x="0" y="0"/>
-                      <a:ext cx="5400040" cy="557530"/>
+                      <a:ext cx="5400040" cy="553720"/>
                     </a:xfrm>
                     <a:prstGeom prst="rect">
                       <a:avLst/>
@@ -4269,10 +4785,10 @@
           <w:noProof/>
         </w:rPr>
         <w:drawing>
-          <wp:inline distT="0" distB="0" distL="0" distR="0" wp14:anchorId="0026956F" wp14:editId="633F6650">
-            <wp:extent cx="2895600" cy="657225"/>
-            <wp:effectExtent l="0" t="0" r="0" b="9525"/>
-            <wp:docPr id="7" name="Imagen 7"/>
+          <wp:inline distT="0" distB="0" distL="0" distR="0" wp14:anchorId="07B41B2A" wp14:editId="6579E470">
+            <wp:extent cx="5400040" cy="557530"/>
+            <wp:effectExtent l="0" t="0" r="0" b="0"/>
+            <wp:docPr id="6" name="Imagen 6"/>
             <wp:cNvGraphicFramePr>
               <a:graphicFrameLocks xmlns:a="http://schemas.openxmlformats.org/drawingml/2006/main" noChangeAspect="1"/>
             </wp:cNvGraphicFramePr>
@@ -4292,7 +4808,7 @@
                   <pic:spPr>
                     <a:xfrm>
                       <a:off x="0" y="0"/>
-                      <a:ext cx="2895600" cy="657225"/>
+                      <a:ext cx="5400040" cy="557530"/>
                     </a:xfrm>
                     <a:prstGeom prst="rect">
                       <a:avLst/>
@@ -4304,15 +4820,17 @@
           </wp:inline>
         </w:drawing>
       </w:r>
+    </w:p>
+    <w:p>
       <w:r>
         <w:rPr>
           <w:noProof/>
         </w:rPr>
         <w:drawing>
-          <wp:inline distT="0" distB="0" distL="0" distR="0" wp14:anchorId="2712076C" wp14:editId="79B377BF">
-            <wp:extent cx="3209925" cy="714375"/>
-            <wp:effectExtent l="0" t="0" r="9525" b="9525"/>
-            <wp:docPr id="8" name="Imagen 8"/>
+          <wp:inline distT="0" distB="0" distL="0" distR="0" wp14:anchorId="0026956F" wp14:editId="633F6650">
+            <wp:extent cx="2895600" cy="657225"/>
+            <wp:effectExtent l="0" t="0" r="0" b="9525"/>
+            <wp:docPr id="7" name="Imagen 7"/>
             <wp:cNvGraphicFramePr>
               <a:graphicFrameLocks xmlns:a="http://schemas.openxmlformats.org/drawingml/2006/main" noChangeAspect="1"/>
             </wp:cNvGraphicFramePr>
@@ -4332,7 +4850,7 @@
                   <pic:spPr>
                     <a:xfrm>
                       <a:off x="0" y="0"/>
-                      <a:ext cx="3209925" cy="714375"/>
+                      <a:ext cx="2895600" cy="657225"/>
                     </a:xfrm>
                     <a:prstGeom prst="rect">
                       <a:avLst/>
@@ -4344,17 +4862,15 @@
           </wp:inline>
         </w:drawing>
       </w:r>
-    </w:p>
-    <w:p>
       <w:r>
         <w:rPr>
           <w:noProof/>
         </w:rPr>
         <w:drawing>
-          <wp:inline distT="0" distB="0" distL="0" distR="0" wp14:anchorId="31B9014F" wp14:editId="46173713">
-            <wp:extent cx="5400040" cy="439420"/>
-            <wp:effectExtent l="0" t="0" r="0" b="0"/>
-            <wp:docPr id="9" name="Imagen 9"/>
+          <wp:inline distT="0" distB="0" distL="0" distR="0" wp14:anchorId="2712076C" wp14:editId="79B377BF">
+            <wp:extent cx="3209925" cy="714375"/>
+            <wp:effectExtent l="0" t="0" r="9525" b="9525"/>
+            <wp:docPr id="8" name="Imagen 8"/>
             <wp:cNvGraphicFramePr>
               <a:graphicFrameLocks xmlns:a="http://schemas.openxmlformats.org/drawingml/2006/main" noChangeAspect="1"/>
             </wp:cNvGraphicFramePr>
@@ -4374,7 +4890,7 @@
                   <pic:spPr>
                     <a:xfrm>
                       <a:off x="0" y="0"/>
-                      <a:ext cx="5400040" cy="439420"/>
+                      <a:ext cx="3209925" cy="714375"/>
                     </a:xfrm>
                     <a:prstGeom prst="rect">
                       <a:avLst/>
@@ -4387,17 +4903,16 @@
         </w:drawing>
       </w:r>
     </w:p>
-    <w:p/>
     <w:p>
       <w:r>
         <w:rPr>
           <w:noProof/>
         </w:rPr>
         <w:drawing>
-          <wp:inline distT="0" distB="0" distL="0" distR="0" wp14:anchorId="3BE11C89" wp14:editId="46109181">
-            <wp:extent cx="4667250" cy="1143000"/>
+          <wp:inline distT="0" distB="0" distL="0" distR="0" wp14:anchorId="31B9014F" wp14:editId="46173713">
+            <wp:extent cx="5400040" cy="439420"/>
             <wp:effectExtent l="0" t="0" r="0" b="0"/>
-            <wp:docPr id="10" name="Imagen 10"/>
+            <wp:docPr id="9" name="Imagen 9"/>
             <wp:cNvGraphicFramePr>
               <a:graphicFrameLocks xmlns:a="http://schemas.openxmlformats.org/drawingml/2006/main" noChangeAspect="1"/>
             </wp:cNvGraphicFramePr>
@@ -4417,7 +4932,7 @@
                   <pic:spPr>
                     <a:xfrm>
                       <a:off x="0" y="0"/>
-                      <a:ext cx="4667250" cy="1143000"/>
+                      <a:ext cx="5400040" cy="439420"/>
                     </a:xfrm>
                     <a:prstGeom prst="rect">
                       <a:avLst/>
@@ -4430,21 +4945,17 @@
         </w:drawing>
       </w:r>
     </w:p>
-    <w:p>
-      <w:pPr>
-        <w:rPr>
-          <w:u w:val="single"/>
-        </w:rPr>
-      </w:pPr>
+    <w:p/>
+    <w:p>
       <w:r>
         <w:rPr>
           <w:noProof/>
         </w:rPr>
         <w:drawing>
-          <wp:inline distT="0" distB="0" distL="0" distR="0" wp14:anchorId="2B51FDB1" wp14:editId="0F236B39">
-            <wp:extent cx="5400040" cy="2760345"/>
-            <wp:effectExtent l="0" t="0" r="0" b="1905"/>
-            <wp:docPr id="11" name="Imagen 11"/>
+          <wp:inline distT="0" distB="0" distL="0" distR="0" wp14:anchorId="3BE11C89" wp14:editId="46109181">
+            <wp:extent cx="4667250" cy="1143000"/>
+            <wp:effectExtent l="0" t="0" r="0" b="0"/>
+            <wp:docPr id="10" name="Imagen 10"/>
             <wp:cNvGraphicFramePr>
               <a:graphicFrameLocks xmlns:a="http://schemas.openxmlformats.org/drawingml/2006/main" noChangeAspect="1"/>
             </wp:cNvGraphicFramePr>
@@ -4464,7 +4975,7 @@
                   <pic:spPr>
                     <a:xfrm>
                       <a:off x="0" y="0"/>
-                      <a:ext cx="5400040" cy="2760345"/>
+                      <a:ext cx="4667250" cy="1143000"/>
                     </a:xfrm>
                     <a:prstGeom prst="rect">
                       <a:avLst/>
@@ -4477,19 +4988,21 @@
         </w:drawing>
       </w:r>
     </w:p>
-    <w:p/>
-    <w:p/>
-    <w:p>
+    <w:p>
+      <w:pPr>
+        <w:rPr>
+          <w:u w:val="single"/>
+        </w:rPr>
+      </w:pPr>
       <w:r>
         <w:rPr>
           <w:noProof/>
         </w:rPr>
-        <w:lastRenderedPageBreak/>
         <w:drawing>
-          <wp:inline distT="0" distB="0" distL="0" distR="0" wp14:anchorId="49872A70" wp14:editId="5CDCA89D">
-            <wp:extent cx="5400040" cy="1396365"/>
-            <wp:effectExtent l="0" t="0" r="0" b="0"/>
-            <wp:docPr id="12" name="Imagen 12"/>
+          <wp:inline distT="0" distB="0" distL="0" distR="0" wp14:anchorId="2B51FDB1" wp14:editId="0F236B39">
+            <wp:extent cx="5400040" cy="2760345"/>
+            <wp:effectExtent l="0" t="0" r="0" b="1905"/>
+            <wp:docPr id="11" name="Imagen 11"/>
             <wp:cNvGraphicFramePr>
               <a:graphicFrameLocks xmlns:a="http://schemas.openxmlformats.org/drawingml/2006/main" noChangeAspect="1"/>
             </wp:cNvGraphicFramePr>
@@ -4509,7 +5022,7 @@
                   <pic:spPr>
                     <a:xfrm>
                       <a:off x="0" y="0"/>
-                      <a:ext cx="5400040" cy="1396365"/>
+                      <a:ext cx="5400040" cy="2760345"/>
                     </a:xfrm>
                     <a:prstGeom prst="rect">
                       <a:avLst/>
@@ -4523,16 +5036,18 @@
       </w:r>
     </w:p>
     <w:p/>
+    <w:p/>
     <w:p>
       <w:r>
         <w:rPr>
           <w:noProof/>
         </w:rPr>
+        <w:lastRenderedPageBreak/>
         <w:drawing>
-          <wp:inline distT="0" distB="0" distL="0" distR="0" wp14:anchorId="307EBBA7" wp14:editId="08F1CBB0">
-            <wp:extent cx="5276850" cy="2524125"/>
-            <wp:effectExtent l="0" t="0" r="0" b="9525"/>
-            <wp:docPr id="13" name="Imagen 13"/>
+          <wp:inline distT="0" distB="0" distL="0" distR="0" wp14:anchorId="49872A70" wp14:editId="5CDCA89D">
+            <wp:extent cx="5400040" cy="1396365"/>
+            <wp:effectExtent l="0" t="0" r="0" b="0"/>
+            <wp:docPr id="12" name="Imagen 12"/>
             <wp:cNvGraphicFramePr>
               <a:graphicFrameLocks xmlns:a="http://schemas.openxmlformats.org/drawingml/2006/main" noChangeAspect="1"/>
             </wp:cNvGraphicFramePr>
@@ -4552,7 +5067,7 @@
                   <pic:spPr>
                     <a:xfrm>
                       <a:off x="0" y="0"/>
-                      <a:ext cx="5276850" cy="2524125"/>
+                      <a:ext cx="5400040" cy="1396365"/>
                     </a:xfrm>
                     <a:prstGeom prst="rect">
                       <a:avLst/>
@@ -4565,16 +5080,17 @@
         </w:drawing>
       </w:r>
     </w:p>
+    <w:p/>
     <w:p>
       <w:r>
         <w:rPr>
           <w:noProof/>
         </w:rPr>
         <w:drawing>
-          <wp:inline distT="0" distB="0" distL="0" distR="0" wp14:anchorId="40395B71" wp14:editId="5A5994A3">
-            <wp:extent cx="5400040" cy="1236980"/>
-            <wp:effectExtent l="0" t="0" r="0" b="1270"/>
-            <wp:docPr id="14" name="Imagen 14"/>
+          <wp:inline distT="0" distB="0" distL="0" distR="0" wp14:anchorId="307EBBA7" wp14:editId="08F1CBB0">
+            <wp:extent cx="5276850" cy="2524125"/>
+            <wp:effectExtent l="0" t="0" r="0" b="9525"/>
+            <wp:docPr id="13" name="Imagen 13"/>
             <wp:cNvGraphicFramePr>
               <a:graphicFrameLocks xmlns:a="http://schemas.openxmlformats.org/drawingml/2006/main" noChangeAspect="1"/>
             </wp:cNvGraphicFramePr>
@@ -4594,7 +5110,7 @@
                   <pic:spPr>
                     <a:xfrm>
                       <a:off x="0" y="0"/>
-                      <a:ext cx="5400040" cy="1236980"/>
+                      <a:ext cx="5276850" cy="2524125"/>
                     </a:xfrm>
                     <a:prstGeom prst="rect">
                       <a:avLst/>
@@ -4607,17 +5123,16 @@
         </w:drawing>
       </w:r>
     </w:p>
-    <w:p/>
     <w:p>
       <w:r>
         <w:rPr>
           <w:noProof/>
         </w:rPr>
         <w:drawing>
-          <wp:inline distT="0" distB="0" distL="0" distR="0" wp14:anchorId="1B70E148" wp14:editId="547F3DEE">
-            <wp:extent cx="4371975" cy="790575"/>
-            <wp:effectExtent l="0" t="0" r="9525" b="9525"/>
-            <wp:docPr id="15" name="Imagen 15"/>
+          <wp:inline distT="0" distB="0" distL="0" distR="0" wp14:anchorId="40395B71" wp14:editId="5A5994A3">
+            <wp:extent cx="5400040" cy="1236980"/>
+            <wp:effectExtent l="0" t="0" r="0" b="1270"/>
+            <wp:docPr id="14" name="Imagen 14"/>
             <wp:cNvGraphicFramePr>
               <a:graphicFrameLocks xmlns:a="http://schemas.openxmlformats.org/drawingml/2006/main" noChangeAspect="1"/>
             </wp:cNvGraphicFramePr>
@@ -4637,7 +5152,7 @@
                   <pic:spPr>
                     <a:xfrm>
                       <a:off x="0" y="0"/>
-                      <a:ext cx="4371975" cy="790575"/>
+                      <a:ext cx="5400040" cy="1236980"/>
                     </a:xfrm>
                     <a:prstGeom prst="rect">
                       <a:avLst/>
@@ -4657,10 +5172,10 @@
           <w:noProof/>
         </w:rPr>
         <w:drawing>
-          <wp:inline distT="0" distB="0" distL="0" distR="0" wp14:anchorId="1A33FBA9" wp14:editId="6EFE511F">
-            <wp:extent cx="5400040" cy="1236345"/>
-            <wp:effectExtent l="0" t="0" r="0" b="1905"/>
-            <wp:docPr id="16" name="Imagen 16"/>
+          <wp:inline distT="0" distB="0" distL="0" distR="0" wp14:anchorId="1B70E148" wp14:editId="547F3DEE">
+            <wp:extent cx="4371975" cy="790575"/>
+            <wp:effectExtent l="0" t="0" r="9525" b="9525"/>
+            <wp:docPr id="15" name="Imagen 15"/>
             <wp:cNvGraphicFramePr>
               <a:graphicFrameLocks xmlns:a="http://schemas.openxmlformats.org/drawingml/2006/main" noChangeAspect="1"/>
             </wp:cNvGraphicFramePr>
@@ -4680,7 +5195,7 @@
                   <pic:spPr>
                     <a:xfrm>
                       <a:off x="0" y="0"/>
-                      <a:ext cx="5400040" cy="1236345"/>
+                      <a:ext cx="4371975" cy="790575"/>
                     </a:xfrm>
                     <a:prstGeom prst="rect">
                       <a:avLst/>
@@ -4693,17 +5208,17 @@
         </w:drawing>
       </w:r>
     </w:p>
+    <w:p/>
     <w:p>
       <w:r>
         <w:rPr>
           <w:noProof/>
         </w:rPr>
-        <w:lastRenderedPageBreak/>
         <w:drawing>
-          <wp:inline distT="0" distB="0" distL="0" distR="0" wp14:anchorId="5C80EEE2" wp14:editId="29BC9512">
-            <wp:extent cx="5400040" cy="2480945"/>
-            <wp:effectExtent l="0" t="0" r="0" b="0"/>
-            <wp:docPr id="18" name="Imagen 18"/>
+          <wp:inline distT="0" distB="0" distL="0" distR="0" wp14:anchorId="1A33FBA9" wp14:editId="6EFE511F">
+            <wp:extent cx="5400040" cy="1236345"/>
+            <wp:effectExtent l="0" t="0" r="0" b="1905"/>
+            <wp:docPr id="16" name="Imagen 16"/>
             <wp:cNvGraphicFramePr>
               <a:graphicFrameLocks xmlns:a="http://schemas.openxmlformats.org/drawingml/2006/main" noChangeAspect="1"/>
             </wp:cNvGraphicFramePr>
@@ -4723,7 +5238,7 @@
                   <pic:spPr>
                     <a:xfrm>
                       <a:off x="0" y="0"/>
-                      <a:ext cx="5400040" cy="2480945"/>
+                      <a:ext cx="5400040" cy="1236345"/>
                     </a:xfrm>
                     <a:prstGeom prst="rect">
                       <a:avLst/>
@@ -4736,17 +5251,17 @@
         </w:drawing>
       </w:r>
     </w:p>
-    <w:p/>
     <w:p>
       <w:r>
         <w:rPr>
           <w:noProof/>
         </w:rPr>
+        <w:lastRenderedPageBreak/>
         <w:drawing>
-          <wp:inline distT="0" distB="0" distL="0" distR="0" wp14:anchorId="236D5FD7" wp14:editId="430D9982">
-            <wp:extent cx="5400040" cy="1838325"/>
-            <wp:effectExtent l="0" t="0" r="0" b="9525"/>
-            <wp:docPr id="17" name="Imagen 17"/>
+          <wp:inline distT="0" distB="0" distL="0" distR="0" wp14:anchorId="5C80EEE2" wp14:editId="29BC9512">
+            <wp:extent cx="5400040" cy="2480945"/>
+            <wp:effectExtent l="0" t="0" r="0" b="0"/>
+            <wp:docPr id="18" name="Imagen 18"/>
             <wp:cNvGraphicFramePr>
               <a:graphicFrameLocks xmlns:a="http://schemas.openxmlformats.org/drawingml/2006/main" noChangeAspect="1"/>
             </wp:cNvGraphicFramePr>
@@ -4766,7 +5281,7 @@
                   <pic:spPr>
                     <a:xfrm>
                       <a:off x="0" y="0"/>
-                      <a:ext cx="5400040" cy="1838325"/>
+                      <a:ext cx="5400040" cy="2480945"/>
                     </a:xfrm>
                     <a:prstGeom prst="rect">
                       <a:avLst/>
@@ -4779,16 +5294,17 @@
         </w:drawing>
       </w:r>
     </w:p>
+    <w:p/>
     <w:p>
       <w:r>
         <w:rPr>
           <w:noProof/>
         </w:rPr>
         <w:drawing>
-          <wp:inline distT="0" distB="0" distL="0" distR="0" wp14:anchorId="509CA9F2" wp14:editId="45EDE8E4">
-            <wp:extent cx="5400040" cy="155575"/>
-            <wp:effectExtent l="0" t="0" r="0" b="0"/>
-            <wp:docPr id="20" name="Imagen 20"/>
+          <wp:inline distT="0" distB="0" distL="0" distR="0" wp14:anchorId="236D5FD7" wp14:editId="430D9982">
+            <wp:extent cx="5400040" cy="1838325"/>
+            <wp:effectExtent l="0" t="0" r="0" b="9525"/>
+            <wp:docPr id="17" name="Imagen 17"/>
             <wp:cNvGraphicFramePr>
               <a:graphicFrameLocks xmlns:a="http://schemas.openxmlformats.org/drawingml/2006/main" noChangeAspect="1"/>
             </wp:cNvGraphicFramePr>
@@ -4808,7 +5324,7 @@
                   <pic:spPr>
                     <a:xfrm>
                       <a:off x="0" y="0"/>
-                      <a:ext cx="5400040" cy="155575"/>
+                      <a:ext cx="5400040" cy="1838325"/>
                     </a:xfrm>
                     <a:prstGeom prst="rect">
                       <a:avLst/>
@@ -4827,10 +5343,10 @@
           <w:noProof/>
         </w:rPr>
         <w:drawing>
-          <wp:inline distT="0" distB="0" distL="0" distR="0" wp14:anchorId="0963E915" wp14:editId="710A9238">
-            <wp:extent cx="5400040" cy="908050"/>
-            <wp:effectExtent l="0" t="0" r="0" b="6350"/>
-            <wp:docPr id="19" name="Imagen 19"/>
+          <wp:inline distT="0" distB="0" distL="0" distR="0" wp14:anchorId="509CA9F2" wp14:editId="45EDE8E4">
+            <wp:extent cx="5400040" cy="155575"/>
+            <wp:effectExtent l="0" t="0" r="0" b="0"/>
+            <wp:docPr id="20" name="Imagen 20"/>
             <wp:cNvGraphicFramePr>
               <a:graphicFrameLocks xmlns:a="http://schemas.openxmlformats.org/drawingml/2006/main" noChangeAspect="1"/>
             </wp:cNvGraphicFramePr>
@@ -4850,7 +5366,7 @@
                   <pic:spPr>
                     <a:xfrm>
                       <a:off x="0" y="0"/>
-                      <a:ext cx="5400040" cy="908050"/>
+                      <a:ext cx="5400040" cy="155575"/>
                     </a:xfrm>
                     <a:prstGeom prst="rect">
                       <a:avLst/>
@@ -4868,12 +5384,11 @@
         <w:rPr>
           <w:noProof/>
         </w:rPr>
-        <w:lastRenderedPageBreak/>
         <w:drawing>
-          <wp:inline distT="0" distB="0" distL="0" distR="0" wp14:anchorId="1723F079" wp14:editId="714B961F">
-            <wp:extent cx="5400040" cy="1633220"/>
-            <wp:effectExtent l="0" t="0" r="0" b="5080"/>
-            <wp:docPr id="23" name="Imagen 23"/>
+          <wp:inline distT="0" distB="0" distL="0" distR="0" wp14:anchorId="0963E915" wp14:editId="710A9238">
+            <wp:extent cx="5400040" cy="908050"/>
+            <wp:effectExtent l="0" t="0" r="0" b="6350"/>
+            <wp:docPr id="19" name="Imagen 19"/>
             <wp:cNvGraphicFramePr>
               <a:graphicFrameLocks xmlns:a="http://schemas.openxmlformats.org/drawingml/2006/main" noChangeAspect="1"/>
             </wp:cNvGraphicFramePr>
@@ -4893,7 +5408,7 @@
                   <pic:spPr>
                     <a:xfrm>
                       <a:off x="0" y="0"/>
-                      <a:ext cx="5400040" cy="1633220"/>
+                      <a:ext cx="5400040" cy="908050"/>
                     </a:xfrm>
                     <a:prstGeom prst="rect">
                       <a:avLst/>
@@ -4905,15 +5420,18 @@
           </wp:inline>
         </w:drawing>
       </w:r>
+    </w:p>
+    <w:p>
       <w:r>
         <w:rPr>
           <w:noProof/>
         </w:rPr>
+        <w:lastRenderedPageBreak/>
         <w:drawing>
-          <wp:inline distT="0" distB="0" distL="0" distR="0" wp14:anchorId="4B1EC719" wp14:editId="661E95A9">
-            <wp:extent cx="5400040" cy="1623695"/>
-            <wp:effectExtent l="0" t="0" r="0" b="0"/>
-            <wp:docPr id="22" name="Imagen 22"/>
+          <wp:inline distT="0" distB="0" distL="0" distR="0" wp14:anchorId="1723F079" wp14:editId="714B961F">
+            <wp:extent cx="5400040" cy="1633220"/>
+            <wp:effectExtent l="0" t="0" r="0" b="5080"/>
+            <wp:docPr id="23" name="Imagen 23"/>
             <wp:cNvGraphicFramePr>
               <a:graphicFrameLocks xmlns:a="http://schemas.openxmlformats.org/drawingml/2006/main" noChangeAspect="1"/>
             </wp:cNvGraphicFramePr>
@@ -4933,7 +5451,7 @@
                   <pic:spPr>
                     <a:xfrm>
                       <a:off x="0" y="0"/>
-                      <a:ext cx="5400040" cy="1623695"/>
+                      <a:ext cx="5400040" cy="1633220"/>
                     </a:xfrm>
                     <a:prstGeom prst="rect">
                       <a:avLst/>
@@ -4945,17 +5463,15 @@
           </wp:inline>
         </w:drawing>
       </w:r>
-    </w:p>
-    <w:p>
       <w:r>
         <w:rPr>
           <w:noProof/>
         </w:rPr>
         <w:drawing>
-          <wp:inline distT="0" distB="0" distL="0" distR="0" wp14:anchorId="72E4BF6A" wp14:editId="3E36DF5B">
-            <wp:extent cx="5400040" cy="1563370"/>
+          <wp:inline distT="0" distB="0" distL="0" distR="0" wp14:anchorId="4B1EC719" wp14:editId="661E95A9">
+            <wp:extent cx="5400040" cy="1623695"/>
             <wp:effectExtent l="0" t="0" r="0" b="0"/>
-            <wp:docPr id="26" name="Imagen 26"/>
+            <wp:docPr id="22" name="Imagen 22"/>
             <wp:cNvGraphicFramePr>
               <a:graphicFrameLocks xmlns:a="http://schemas.openxmlformats.org/drawingml/2006/main" noChangeAspect="1"/>
             </wp:cNvGraphicFramePr>
@@ -4975,7 +5491,7 @@
                   <pic:spPr>
                     <a:xfrm>
                       <a:off x="0" y="0"/>
-                      <a:ext cx="5400040" cy="1563370"/>
+                      <a:ext cx="5400040" cy="1623695"/>
                     </a:xfrm>
                     <a:prstGeom prst="rect">
                       <a:avLst/>
@@ -4994,10 +5510,10 @@
           <w:noProof/>
         </w:rPr>
         <w:drawing>
-          <wp:inline distT="0" distB="0" distL="0" distR="0" wp14:anchorId="2431465C" wp14:editId="110FB458">
-            <wp:extent cx="5400040" cy="2772410"/>
-            <wp:effectExtent l="0" t="0" r="0" b="8890"/>
-            <wp:docPr id="24" name="Imagen 24"/>
+          <wp:inline distT="0" distB="0" distL="0" distR="0" wp14:anchorId="72E4BF6A" wp14:editId="3E36DF5B">
+            <wp:extent cx="5400040" cy="1563370"/>
+            <wp:effectExtent l="0" t="0" r="0" b="0"/>
+            <wp:docPr id="26" name="Imagen 26"/>
             <wp:cNvGraphicFramePr>
               <a:graphicFrameLocks xmlns:a="http://schemas.openxmlformats.org/drawingml/2006/main" noChangeAspect="1"/>
             </wp:cNvGraphicFramePr>
@@ -5017,6 +5533,48 @@
                   <pic:spPr>
                     <a:xfrm>
                       <a:off x="0" y="0"/>
+                      <a:ext cx="5400040" cy="1563370"/>
+                    </a:xfrm>
+                    <a:prstGeom prst="rect">
+                      <a:avLst/>
+                    </a:prstGeom>
+                  </pic:spPr>
+                </pic:pic>
+              </a:graphicData>
+            </a:graphic>
+          </wp:inline>
+        </w:drawing>
+      </w:r>
+    </w:p>
+    <w:p>
+      <w:r>
+        <w:rPr>
+          <w:noProof/>
+        </w:rPr>
+        <w:drawing>
+          <wp:inline distT="0" distB="0" distL="0" distR="0" wp14:anchorId="2431465C" wp14:editId="110FB458">
+            <wp:extent cx="5400040" cy="2772410"/>
+            <wp:effectExtent l="0" t="0" r="0" b="8890"/>
+            <wp:docPr id="24" name="Imagen 24"/>
+            <wp:cNvGraphicFramePr>
+              <a:graphicFrameLocks xmlns:a="http://schemas.openxmlformats.org/drawingml/2006/main" noChangeAspect="1"/>
+            </wp:cNvGraphicFramePr>
+            <a:graphic xmlns:a="http://schemas.openxmlformats.org/drawingml/2006/main">
+              <a:graphicData uri="http://schemas.openxmlformats.org/drawingml/2006/picture">
+                <pic:pic xmlns:pic="http://schemas.openxmlformats.org/drawingml/2006/picture">
+                  <pic:nvPicPr>
+                    <pic:cNvPr id="1" name=""/>
+                    <pic:cNvPicPr/>
+                  </pic:nvPicPr>
+                  <pic:blipFill>
+                    <a:blip r:embed="rId42"/>
+                    <a:stretch>
+                      <a:fillRect/>
+                    </a:stretch>
+                  </pic:blipFill>
+                  <pic:spPr>
+                    <a:xfrm>
+                      <a:off x="0" y="0"/>
                       <a:ext cx="5400040" cy="2772410"/>
                     </a:xfrm>
                     <a:prstGeom prst="rect">
@@ -5032,8 +5590,8 @@
     </w:p>
     <w:p/>
     <w:sectPr>
-      <w:headerReference w:type="default" r:id="rId42"/>
-      <w:footerReference w:type="default" r:id="rId43"/>
+      <w:headerReference w:type="default" r:id="rId43"/>
+      <w:footerReference w:type="default" r:id="rId44"/>
       <w:pgSz w:w="11906" w:h="16838"/>
       <w:pgMar w:top="1417" w:right="1701" w:bottom="1417" w:left="1701" w:header="708" w:footer="708" w:gutter="0"/>
       <w:cols w:space="708"/>
@@ -5079,6 +5637,7 @@
         <w:docPartUnique/>
       </w:docPartObj>
     </w:sdtPr>
+    <w:sdtEndPr/>
     <w:sdtContent>
       <w:p>
         <w:pPr>
@@ -5682,6 +6241,119 @@
     <w:nsid w:val="7A11375A"/>
     <w:multiLevelType w:val="hybridMultilevel"/>
     <w:tmpl w:val="915259A2"/>
+    <w:lvl w:ilvl="0" w:tplc="0C0A0001">
+      <w:start w:val="1"/>
+      <w:numFmt w:val="bullet"/>
+      <w:lvlText w:val=""/>
+      <w:lvlJc w:val="left"/>
+      <w:pPr>
+        <w:ind w:left="720" w:hanging="360"/>
+      </w:pPr>
+      <w:rPr>
+        <w:rFonts w:ascii="Symbol" w:hAnsi="Symbol" w:hint="default"/>
+      </w:rPr>
+    </w:lvl>
+    <w:lvl w:ilvl="1" w:tplc="0C0A0003" w:tentative="1">
+      <w:start w:val="1"/>
+      <w:numFmt w:val="bullet"/>
+      <w:lvlText w:val="o"/>
+      <w:lvlJc w:val="left"/>
+      <w:pPr>
+        <w:ind w:left="1440" w:hanging="360"/>
+      </w:pPr>
+      <w:rPr>
+        <w:rFonts w:ascii="Courier New" w:hAnsi="Courier New" w:cs="Courier New" w:hint="default"/>
+      </w:rPr>
+    </w:lvl>
+    <w:lvl w:ilvl="2" w:tplc="0C0A0005" w:tentative="1">
+      <w:start w:val="1"/>
+      <w:numFmt w:val="bullet"/>
+      <w:lvlText w:val=""/>
+      <w:lvlJc w:val="left"/>
+      <w:pPr>
+        <w:ind w:left="2160" w:hanging="360"/>
+      </w:pPr>
+      <w:rPr>
+        <w:rFonts w:ascii="Wingdings" w:hAnsi="Wingdings" w:hint="default"/>
+      </w:rPr>
+    </w:lvl>
+    <w:lvl w:ilvl="3" w:tplc="0C0A0001" w:tentative="1">
+      <w:start w:val="1"/>
+      <w:numFmt w:val="bullet"/>
+      <w:lvlText w:val=""/>
+      <w:lvlJc w:val="left"/>
+      <w:pPr>
+        <w:ind w:left="2880" w:hanging="360"/>
+      </w:pPr>
+      <w:rPr>
+        <w:rFonts w:ascii="Symbol" w:hAnsi="Symbol" w:hint="default"/>
+      </w:rPr>
+    </w:lvl>
+    <w:lvl w:ilvl="4" w:tplc="0C0A0003" w:tentative="1">
+      <w:start w:val="1"/>
+      <w:numFmt w:val="bullet"/>
+      <w:lvlText w:val="o"/>
+      <w:lvlJc w:val="left"/>
+      <w:pPr>
+        <w:ind w:left="3600" w:hanging="360"/>
+      </w:pPr>
+      <w:rPr>
+        <w:rFonts w:ascii="Courier New" w:hAnsi="Courier New" w:cs="Courier New" w:hint="default"/>
+      </w:rPr>
+    </w:lvl>
+    <w:lvl w:ilvl="5" w:tplc="0C0A0005" w:tentative="1">
+      <w:start w:val="1"/>
+      <w:numFmt w:val="bullet"/>
+      <w:lvlText w:val=""/>
+      <w:lvlJc w:val="left"/>
+      <w:pPr>
+        <w:ind w:left="4320" w:hanging="360"/>
+      </w:pPr>
+      <w:rPr>
+        <w:rFonts w:ascii="Wingdings" w:hAnsi="Wingdings" w:hint="default"/>
+      </w:rPr>
+    </w:lvl>
+    <w:lvl w:ilvl="6" w:tplc="0C0A0001" w:tentative="1">
+      <w:start w:val="1"/>
+      <w:numFmt w:val="bullet"/>
+      <w:lvlText w:val=""/>
+      <w:lvlJc w:val="left"/>
+      <w:pPr>
+        <w:ind w:left="5040" w:hanging="360"/>
+      </w:pPr>
+      <w:rPr>
+        <w:rFonts w:ascii="Symbol" w:hAnsi="Symbol" w:hint="default"/>
+      </w:rPr>
+    </w:lvl>
+    <w:lvl w:ilvl="7" w:tplc="0C0A0003" w:tentative="1">
+      <w:start w:val="1"/>
+      <w:numFmt w:val="bullet"/>
+      <w:lvlText w:val="o"/>
+      <w:lvlJc w:val="left"/>
+      <w:pPr>
+        <w:ind w:left="5760" w:hanging="360"/>
+      </w:pPr>
+      <w:rPr>
+        <w:rFonts w:ascii="Courier New" w:hAnsi="Courier New" w:cs="Courier New" w:hint="default"/>
+      </w:rPr>
+    </w:lvl>
+    <w:lvl w:ilvl="8" w:tplc="0C0A0005" w:tentative="1">
+      <w:start w:val="1"/>
+      <w:numFmt w:val="bullet"/>
+      <w:lvlText w:val=""/>
+      <w:lvlJc w:val="left"/>
+      <w:pPr>
+        <w:ind w:left="6480" w:hanging="360"/>
+      </w:pPr>
+      <w:rPr>
+        <w:rFonts w:ascii="Wingdings" w:hAnsi="Wingdings" w:hint="default"/>
+      </w:rPr>
+    </w:lvl>
+  </w:abstractNum>
+  <w:abstractNum w:abstractNumId="6" w15:restartNumberingAfterBreak="0">
+    <w:nsid w:val="7B9254A4"/>
+    <w:multiLevelType w:val="hybridMultilevel"/>
+    <w:tmpl w:val="D41CEF3E"/>
     <w:lvl w:ilvl="0" w:tplc="0C0A0001">
       <w:start w:val="1"/>
       <w:numFmt w:val="bullet"/>
@@ -5835,6 +6507,9 @@
   </w:num>
   <w:num w:numId="6">
     <w:abstractNumId w:val="5"/>
+  </w:num>
+  <w:num w:numId="7">
+    <w:abstractNumId w:val="6"/>
   </w:num>
 </w:numbering>
 </file>

</xml_diff>

<commit_message>
Estado del proyecto 6/6 (p2): Se consigue la activacion de los tutores legales y el diseño de footer a 1024. Se implanta la barra de búsqueda y se avanza en la documentación
</commit_message>
<xml_diff>
--- a/Documentación Proyecto Integrado Marina Ocaña.docx
+++ b/Documentación Proyecto Integrado Marina Ocaña.docx
@@ -2,11 +2,474 @@
 <file path=word/document.xml><?xml version="1.0" encoding="utf-8"?>
 <w:document xmlns:wpc="http://schemas.microsoft.com/office/word/2010/wordprocessingCanvas" xmlns:cx="http://schemas.microsoft.com/office/drawing/2014/chartex" xmlns:cx1="http://schemas.microsoft.com/office/drawing/2015/9/8/chartex" xmlns:cx2="http://schemas.microsoft.com/office/drawing/2015/10/21/chartex" xmlns:cx3="http://schemas.microsoft.com/office/drawing/2016/5/9/chartex" xmlns:cx4="http://schemas.microsoft.com/office/drawing/2016/5/10/chartex" xmlns:cx5="http://schemas.microsoft.com/office/drawing/2016/5/11/chartex" xmlns:cx6="http://schemas.microsoft.com/office/drawing/2016/5/12/chartex" xmlns:cx7="http://schemas.microsoft.com/office/drawing/2016/5/13/chartex" xmlns:cx8="http://schemas.microsoft.com/office/drawing/2016/5/14/chartex" xmlns:mc="http://schemas.openxmlformats.org/markup-compatibility/2006" xmlns:aink="http://schemas.microsoft.com/office/drawing/2016/ink" xmlns:am3d="http://schemas.microsoft.com/office/drawing/2017/model3d" xmlns:o="urn:schemas-microsoft-com:office:office" xmlns:r="http://schemas.openxmlformats.org/officeDocument/2006/relationships" xmlns:m="http://schemas.openxmlformats.org/officeDocument/2006/math" xmlns:v="urn:schemas-microsoft-com:vml" xmlns:wp14="http://schemas.microsoft.com/office/word/2010/wordprocessingDrawing" xmlns:wp="http://schemas.openxmlformats.org/drawingml/2006/wordprocessingDrawing" xmlns:w10="urn:schemas-microsoft-com:office:word" xmlns:w="http://schemas.openxmlformats.org/wordprocessingml/2006/main" xmlns:w14="http://schemas.microsoft.com/office/word/2010/wordml" xmlns:w15="http://schemas.microsoft.com/office/word/2012/wordml" xmlns:w16cex="http://schemas.microsoft.com/office/word/2018/wordml/cex" xmlns:w16cid="http://schemas.microsoft.com/office/word/2016/wordml/cid" xmlns:w16="http://schemas.microsoft.com/office/word/2018/wordml" xmlns:w16sdtdh="http://schemas.microsoft.com/office/word/2020/wordml/sdtdatahash" xmlns:w16se="http://schemas.microsoft.com/office/word/2015/wordml/symex" xmlns:wpg="http://schemas.microsoft.com/office/word/2010/wordprocessingGroup" xmlns:wpi="http://schemas.microsoft.com/office/word/2010/wordprocessingInk" xmlns:wne="http://schemas.microsoft.com/office/word/2006/wordml" xmlns:wps="http://schemas.microsoft.com/office/word/2010/wordprocessingShape" mc:Ignorable="w14 w15 w16se w16cid w16 w16cex w16sdtdh wp14">
   <w:body>
-    <w:p>
-      <w:r>
-        <w:t>PORTADA</w:t>
-      </w:r>
-    </w:p>
+    <w:sdt>
+      <w:sdtPr>
+        <w:id w:val="109481227"/>
+        <w:docPartObj>
+          <w:docPartGallery w:val="Cover Pages"/>
+          <w:docPartUnique/>
+        </w:docPartObj>
+      </w:sdtPr>
+      <w:sdtEndPr/>
+      <w:sdtContent>
+        <w:p>
+          <w:r>
+            <w:rPr>
+              <w:noProof/>
+            </w:rPr>
+            <mc:AlternateContent>
+              <mc:Choice Requires="wpg">
+                <w:drawing>
+                  <wp:anchor distT="0" distB="0" distL="114300" distR="114300" simplePos="0" relativeHeight="251673600" behindDoc="1" locked="0" layoutInCell="1" allowOverlap="1" wp14:anchorId="0EF5E704" wp14:editId="3F8B5717">
+                    <wp:simplePos x="0" y="0"/>
+                    <wp:positionH relativeFrom="margin">
+                      <wp:align>center</wp:align>
+                    </wp:positionH>
+                    <wp:positionV relativeFrom="margin">
+                      <wp:align>center</wp:align>
+                    </wp:positionV>
+                    <wp:extent cx="6858000" cy="9396095"/>
+                    <wp:effectExtent l="0" t="0" r="19050" b="14605"/>
+                    <wp:wrapNone/>
+                    <wp:docPr id="119" name="Grupo 119"/>
+                    <wp:cNvGraphicFramePr/>
+                    <a:graphic xmlns:a="http://schemas.openxmlformats.org/drawingml/2006/main">
+                      <a:graphicData uri="http://schemas.microsoft.com/office/word/2010/wordprocessingGroup">
+                        <wpg:wgp>
+                          <wpg:cNvGrpSpPr/>
+                          <wpg:grpSpPr>
+                            <a:xfrm>
+                              <a:off x="0" y="0"/>
+                              <a:ext cx="6858000" cy="9396095"/>
+                              <a:chOff x="0" y="0"/>
+                              <a:chExt cx="6858000" cy="9396441"/>
+                            </a:xfrm>
+                          </wpg:grpSpPr>
+                          <wps:wsp>
+                            <wps:cNvPr id="120" name="Rectángulo 120"/>
+                            <wps:cNvSpPr/>
+                            <wps:spPr>
+                              <a:xfrm>
+                                <a:off x="0" y="7410353"/>
+                                <a:ext cx="6858000" cy="143182"/>
+                              </a:xfrm>
+                              <a:prstGeom prst="rect">
+                                <a:avLst/>
+                              </a:prstGeom>
+                              <a:solidFill>
+                                <a:srgbClr val="FAB041"/>
+                              </a:solidFill>
+                              <a:ln w="6350">
+                                <a:solidFill>
+                                  <a:schemeClr val="tx1"/>
+                                </a:solidFill>
+                              </a:ln>
+                            </wps:spPr>
+                            <wps:style>
+                              <a:lnRef idx="2">
+                                <a:schemeClr val="accent1">
+                                  <a:shade val="50000"/>
+                                </a:schemeClr>
+                              </a:lnRef>
+                              <a:fillRef idx="1">
+                                <a:schemeClr val="accent1"/>
+                              </a:fillRef>
+                              <a:effectRef idx="0">
+                                <a:schemeClr val="accent1"/>
+                              </a:effectRef>
+                              <a:fontRef idx="minor">
+                                <a:schemeClr val="lt1"/>
+                              </a:fontRef>
+                            </wps:style>
+                            <wps:bodyPr rot="0" spcFirstLastPara="0" vertOverflow="overflow" horzOverflow="overflow" vert="horz" wrap="square" lIns="91440" tIns="45720" rIns="91440" bIns="45720" numCol="1" spcCol="0" rtlCol="0" fromWordArt="0" anchor="ctr" anchorCtr="0" forceAA="0" compatLnSpc="1">
+                              <a:prstTxWarp prst="textNoShape">
+                                <a:avLst/>
+                              </a:prstTxWarp>
+                              <a:noAutofit/>
+                            </wps:bodyPr>
+                          </wps:wsp>
+                          <wps:wsp>
+                            <wps:cNvPr id="121" name="Rectángulo 121"/>
+                            <wps:cNvSpPr/>
+                            <wps:spPr>
+                              <a:xfrm>
+                                <a:off x="0" y="7563716"/>
+                                <a:ext cx="6858000" cy="1832725"/>
+                              </a:xfrm>
+                              <a:prstGeom prst="rect">
+                                <a:avLst/>
+                              </a:prstGeom>
+                              <a:solidFill>
+                                <a:srgbClr val="FAA81D"/>
+                              </a:solidFill>
+                              <a:ln w="6350">
+                                <a:solidFill>
+                                  <a:schemeClr val="tx1"/>
+                                </a:solidFill>
+                              </a:ln>
+                            </wps:spPr>
+                            <wps:style>
+                              <a:lnRef idx="2">
+                                <a:schemeClr val="accent1">
+                                  <a:shade val="50000"/>
+                                </a:schemeClr>
+                              </a:lnRef>
+                              <a:fillRef idx="1">
+                                <a:schemeClr val="accent1"/>
+                              </a:fillRef>
+                              <a:effectRef idx="0">
+                                <a:schemeClr val="accent1"/>
+                              </a:effectRef>
+                              <a:fontRef idx="minor">
+                                <a:schemeClr val="lt1"/>
+                              </a:fontRef>
+                            </wps:style>
+                            <wps:txbx>
+                              <w:txbxContent>
+                                <w:sdt>
+                                  <w:sdtPr>
+                                    <w:rPr>
+                                      <w:color w:val="FFFFFF" w:themeColor="background1"/>
+                                      <w:sz w:val="32"/>
+                                      <w:szCs w:val="32"/>
+                                    </w:rPr>
+                                    <w:alias w:val="Autor"/>
+                                    <w:tag w:val=""/>
+                                    <w:id w:val="884141857"/>
+                                    <w:dataBinding w:prefixMappings="xmlns:ns0='http://purl.org/dc/elements/1.1/' xmlns:ns1='http://schemas.openxmlformats.org/package/2006/metadata/core-properties' " w:xpath="/ns1:coreProperties[1]/ns0:creator[1]" w:storeItemID="{6C3C8BC8-F283-45AE-878A-BAB7291924A1}"/>
+                                    <w:text/>
+                                  </w:sdtPr>
+                                  <w:sdtEndPr/>
+                                  <w:sdtContent>
+                                    <w:p>
+                                      <w:pPr>
+                                        <w:pStyle w:val="Sinespaciado"/>
+                                        <w:rPr>
+                                          <w:color w:val="FFFFFF" w:themeColor="background1"/>
+                                          <w:sz w:val="32"/>
+                                          <w:szCs w:val="32"/>
+                                        </w:rPr>
+                                      </w:pPr>
+                                      <w:r>
+                                        <w:rPr>
+                                          <w:color w:val="FFFFFF" w:themeColor="background1"/>
+                                          <w:sz w:val="32"/>
+                                          <w:szCs w:val="32"/>
+                                        </w:rPr>
+                                        <w:t>Marina Ocaña</w:t>
+                                      </w:r>
+                                      <w:r>
+                                        <w:rPr>
+                                          <w:color w:val="FFFFFF" w:themeColor="background1"/>
+                                          <w:sz w:val="32"/>
+                                          <w:szCs w:val="32"/>
+                                        </w:rPr>
+                                        <w:t xml:space="preserve"> García</w:t>
+                                      </w:r>
+                                    </w:p>
+                                  </w:sdtContent>
+                                </w:sdt>
+                              </w:txbxContent>
+                            </wps:txbx>
+                            <wps:bodyPr rot="0" spcFirstLastPara="0" vertOverflow="overflow" horzOverflow="overflow" vert="horz" wrap="square" lIns="457200" tIns="182880" rIns="457200" bIns="457200" numCol="1" spcCol="0" rtlCol="0" fromWordArt="0" anchor="b" anchorCtr="0" forceAA="0" compatLnSpc="1">
+                              <a:prstTxWarp prst="textNoShape">
+                                <a:avLst/>
+                              </a:prstTxWarp>
+                              <a:noAutofit/>
+                            </wps:bodyPr>
+                          </wps:wsp>
+                          <wps:wsp>
+                            <wps:cNvPr id="122" name="Cuadro de texto 122"/>
+                            <wps:cNvSpPr txBox="1"/>
+                            <wps:spPr>
+                              <a:xfrm>
+                                <a:off x="0" y="0"/>
+                                <a:ext cx="6858000" cy="7315200"/>
+                              </a:xfrm>
+                              <a:prstGeom prst="rect">
+                                <a:avLst/>
+                              </a:prstGeom>
+                              <a:noFill/>
+                              <a:ln w="6350">
+                                <a:noFill/>
+                              </a:ln>
+                              <a:effectLst/>
+                            </wps:spPr>
+                            <wps:style>
+                              <a:lnRef idx="0">
+                                <a:schemeClr val="accent1"/>
+                              </a:lnRef>
+                              <a:fillRef idx="0">
+                                <a:schemeClr val="accent1"/>
+                              </a:fillRef>
+                              <a:effectRef idx="0">
+                                <a:schemeClr val="accent1"/>
+                              </a:effectRef>
+                              <a:fontRef idx="minor">
+                                <a:schemeClr val="dk1"/>
+                              </a:fontRef>
+                            </wps:style>
+                            <wps:txbx>
+                              <w:txbxContent>
+                                <w:sdt>
+                                  <w:sdtPr>
+                                    <w:rPr>
+                                      <w:rFonts w:asciiTheme="majorHAnsi" w:eastAsiaTheme="majorEastAsia" w:hAnsiTheme="majorHAnsi" w:cstheme="majorBidi"/>
+                                      <w:color w:val="595959" w:themeColor="text1" w:themeTint="A6"/>
+                                      <w:sz w:val="108"/>
+                                      <w:szCs w:val="108"/>
+                                    </w:rPr>
+                                    <w:alias w:val="Título"/>
+                                    <w:tag w:val=""/>
+                                    <w:id w:val="-1476986296"/>
+                                    <w:dataBinding w:prefixMappings="xmlns:ns0='http://purl.org/dc/elements/1.1/' xmlns:ns1='http://schemas.openxmlformats.org/package/2006/metadata/core-properties' " w:xpath="/ns1:coreProperties[1]/ns0:title[1]" w:storeItemID="{6C3C8BC8-F283-45AE-878A-BAB7291924A1}"/>
+                                    <w:text/>
+                                  </w:sdtPr>
+                                  <w:sdtEndPr/>
+                                  <w:sdtContent>
+                                    <w:p>
+                                      <w:pPr>
+                                        <w:pStyle w:val="Sinespaciado"/>
+                                        <w:pBdr>
+                                          <w:bottom w:val="single" w:sz="6" w:space="4" w:color="7F7F7F" w:themeColor="text1" w:themeTint="80"/>
+                                        </w:pBdr>
+                                        <w:rPr>
+                                          <w:rFonts w:asciiTheme="majorHAnsi" w:eastAsiaTheme="majorEastAsia" w:hAnsiTheme="majorHAnsi" w:cstheme="majorBidi"/>
+                                          <w:color w:val="595959" w:themeColor="text1" w:themeTint="A6"/>
+                                          <w:sz w:val="108"/>
+                                          <w:szCs w:val="108"/>
+                                        </w:rPr>
+                                      </w:pPr>
+                                      <w:r>
+                                        <w:rPr>
+                                          <w:rFonts w:asciiTheme="majorHAnsi" w:eastAsiaTheme="majorEastAsia" w:hAnsiTheme="majorHAnsi" w:cstheme="majorBidi"/>
+                                          <w:color w:val="595959" w:themeColor="text1" w:themeTint="A6"/>
+                                          <w:sz w:val="108"/>
+                                          <w:szCs w:val="108"/>
+                                        </w:rPr>
+                                        <w:t>Desarrollo de la web para la escuela infantil Ibis</w:t>
+                                      </w:r>
+                                    </w:p>
+                                  </w:sdtContent>
+                                </w:sdt>
+                                <w:sdt>
+                                  <w:sdtPr>
+                                    <w:rPr>
+                                      <w:caps/>
+                                      <w:color w:val="44546A" w:themeColor="text2"/>
+                                      <w:sz w:val="32"/>
+                                      <w:szCs w:val="32"/>
+                                    </w:rPr>
+                                    <w:alias w:val="Subtítulo"/>
+                                    <w:tag w:val=""/>
+                                    <w:id w:val="157346227"/>
+                                    <w:dataBinding w:prefixMappings="xmlns:ns0='http://purl.org/dc/elements/1.1/' xmlns:ns1='http://schemas.openxmlformats.org/package/2006/metadata/core-properties' " w:xpath="/ns1:coreProperties[1]/ns0:subject[1]" w:storeItemID="{6C3C8BC8-F283-45AE-878A-BAB7291924A1}"/>
+                                    <w:text/>
+                                  </w:sdtPr>
+                                  <w:sdtEndPr/>
+                                  <w:sdtContent>
+                                    <w:p>
+                                      <w:pPr>
+                                        <w:pStyle w:val="Sinespaciado"/>
+                                        <w:spacing w:before="240"/>
+                                        <w:rPr>
+                                          <w:caps/>
+                                          <w:color w:val="44546A" w:themeColor="text2"/>
+                                          <w:sz w:val="32"/>
+                                          <w:szCs w:val="32"/>
+                                        </w:rPr>
+                                      </w:pPr>
+                                      <w:r>
+                                        <w:rPr>
+                                          <w:caps/>
+                                          <w:color w:val="44546A" w:themeColor="text2"/>
+                                          <w:sz w:val="32"/>
+                                          <w:szCs w:val="32"/>
+                                        </w:rPr>
+                                        <w:t>Proyecto Integrado 2º Desarrollo de Aplicaciones Web</w:t>
+                                      </w:r>
+                                    </w:p>
+                                  </w:sdtContent>
+                                </w:sdt>
+                              </w:txbxContent>
+                            </wps:txbx>
+                            <wps:bodyPr rot="0" spcFirstLastPara="0" vertOverflow="overflow" horzOverflow="overflow" vert="horz" wrap="square" lIns="457200" tIns="457200" rIns="457200" bIns="457200" numCol="1" spcCol="0" rtlCol="0" fromWordArt="0" anchor="ctr" anchorCtr="0" forceAA="0" compatLnSpc="1">
+                              <a:prstTxWarp prst="textNoShape">
+                                <a:avLst/>
+                              </a:prstTxWarp>
+                              <a:noAutofit/>
+                            </wps:bodyPr>
+                          </wps:wsp>
+                        </wpg:wgp>
+                      </a:graphicData>
+                    </a:graphic>
+                    <wp14:sizeRelH relativeFrom="page">
+                      <wp14:pctWidth>0</wp14:pctWidth>
+                    </wp14:sizeRelH>
+                    <wp14:sizeRelV relativeFrom="page">
+                      <wp14:pctHeight>0</wp14:pctHeight>
+                    </wp14:sizeRelV>
+                  </wp:anchor>
+                </w:drawing>
+              </mc:Choice>
+              <mc:Fallback>
+                <w:pict>
+                  <v:group w14:anchorId="0EF5E704" id="Grupo 119" o:spid="_x0000_s1026" style="position:absolute;margin-left:0;margin-top:0;width:540pt;height:739.85pt;z-index:-251642880;mso-position-horizontal:center;mso-position-horizontal-relative:margin;mso-position-vertical:center;mso-position-vertical-relative:margin" coordsize="68580,93964" o:gfxdata="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">
+                    <v:rect id="Rectángulo 120" o:spid="_x0000_s1027" style="position:absolute;top:74103;width:68580;height:1432;visibility:visible;mso-wrap-style:square;v-text-anchor:middle" o:gfxdata="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" fillcolor="#fab041" strokecolor="black [3213]" strokeweight=".5pt"/>
+                    <v:rect id="Rectángulo 121" o:spid="_x0000_s1028" style="position:absolute;top:75637;width:68580;height:18327;visibility:visible;mso-wrap-style:square;v-text-anchor:bottom" o:gfxdata="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" fillcolor="#faa81d" strokecolor="black [3213]" strokeweight=".5pt">
+                      <v:textbox inset="36pt,14.4pt,36pt,36pt">
+                        <w:txbxContent>
+                          <w:sdt>
+                            <w:sdtPr>
+                              <w:rPr>
+                                <w:color w:val="FFFFFF" w:themeColor="background1"/>
+                                <w:sz w:val="32"/>
+                                <w:szCs w:val="32"/>
+                              </w:rPr>
+                              <w:alias w:val="Autor"/>
+                              <w:tag w:val=""/>
+                              <w:id w:val="884141857"/>
+                              <w:dataBinding w:prefixMappings="xmlns:ns0='http://purl.org/dc/elements/1.1/' xmlns:ns1='http://schemas.openxmlformats.org/package/2006/metadata/core-properties' " w:xpath="/ns1:coreProperties[1]/ns0:creator[1]" w:storeItemID="{6C3C8BC8-F283-45AE-878A-BAB7291924A1}"/>
+                              <w:text/>
+                            </w:sdtPr>
+                            <w:sdtEndPr/>
+                            <w:sdtContent>
+                              <w:p>
+                                <w:pPr>
+                                  <w:pStyle w:val="Sinespaciado"/>
+                                  <w:rPr>
+                                    <w:color w:val="FFFFFF" w:themeColor="background1"/>
+                                    <w:sz w:val="32"/>
+                                    <w:szCs w:val="32"/>
+                                  </w:rPr>
+                                </w:pPr>
+                                <w:r>
+                                  <w:rPr>
+                                    <w:color w:val="FFFFFF" w:themeColor="background1"/>
+                                    <w:sz w:val="32"/>
+                                    <w:szCs w:val="32"/>
+                                  </w:rPr>
+                                  <w:t>Marina Ocaña</w:t>
+                                </w:r>
+                                <w:r>
+                                  <w:rPr>
+                                    <w:color w:val="FFFFFF" w:themeColor="background1"/>
+                                    <w:sz w:val="32"/>
+                                    <w:szCs w:val="32"/>
+                                  </w:rPr>
+                                  <w:t xml:space="preserve"> García</w:t>
+                                </w:r>
+                              </w:p>
+                            </w:sdtContent>
+                          </w:sdt>
+                        </w:txbxContent>
+                      </v:textbox>
+                    </v:rect>
+                    <v:shapetype id="_x0000_t202" coordsize="21600,21600" o:spt="202" path="m,l,21600r21600,l21600,xe">
+                      <v:stroke joinstyle="miter"/>
+                      <v:path gradientshapeok="t" o:connecttype="rect"/>
+                    </v:shapetype>
+                    <v:shape id="Cuadro de texto 122" o:spid="_x0000_s1029" type="#_x0000_t202" style="position:absolute;width:68580;height:73152;visibility:visible;mso-wrap-style:square;v-text-anchor:middle" o:gfxdata="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" filled="f" stroked="f" strokeweight=".5pt">
+                      <v:textbox inset="36pt,36pt,36pt,36pt">
+                        <w:txbxContent>
+                          <w:sdt>
+                            <w:sdtPr>
+                              <w:rPr>
+                                <w:rFonts w:asciiTheme="majorHAnsi" w:eastAsiaTheme="majorEastAsia" w:hAnsiTheme="majorHAnsi" w:cstheme="majorBidi"/>
+                                <w:color w:val="595959" w:themeColor="text1" w:themeTint="A6"/>
+                                <w:sz w:val="108"/>
+                                <w:szCs w:val="108"/>
+                              </w:rPr>
+                              <w:alias w:val="Título"/>
+                              <w:tag w:val=""/>
+                              <w:id w:val="-1476986296"/>
+                              <w:dataBinding w:prefixMappings="xmlns:ns0='http://purl.org/dc/elements/1.1/' xmlns:ns1='http://schemas.openxmlformats.org/package/2006/metadata/core-properties' " w:xpath="/ns1:coreProperties[1]/ns0:title[1]" w:storeItemID="{6C3C8BC8-F283-45AE-878A-BAB7291924A1}"/>
+                              <w:text/>
+                            </w:sdtPr>
+                            <w:sdtEndPr/>
+                            <w:sdtContent>
+                              <w:p>
+                                <w:pPr>
+                                  <w:pStyle w:val="Sinespaciado"/>
+                                  <w:pBdr>
+                                    <w:bottom w:val="single" w:sz="6" w:space="4" w:color="7F7F7F" w:themeColor="text1" w:themeTint="80"/>
+                                  </w:pBdr>
+                                  <w:rPr>
+                                    <w:rFonts w:asciiTheme="majorHAnsi" w:eastAsiaTheme="majorEastAsia" w:hAnsiTheme="majorHAnsi" w:cstheme="majorBidi"/>
+                                    <w:color w:val="595959" w:themeColor="text1" w:themeTint="A6"/>
+                                    <w:sz w:val="108"/>
+                                    <w:szCs w:val="108"/>
+                                  </w:rPr>
+                                </w:pPr>
+                                <w:r>
+                                  <w:rPr>
+                                    <w:rFonts w:asciiTheme="majorHAnsi" w:eastAsiaTheme="majorEastAsia" w:hAnsiTheme="majorHAnsi" w:cstheme="majorBidi"/>
+                                    <w:color w:val="595959" w:themeColor="text1" w:themeTint="A6"/>
+                                    <w:sz w:val="108"/>
+                                    <w:szCs w:val="108"/>
+                                  </w:rPr>
+                                  <w:t>Desarrollo de la web para la escuela infantil Ibis</w:t>
+                                </w:r>
+                              </w:p>
+                            </w:sdtContent>
+                          </w:sdt>
+                          <w:sdt>
+                            <w:sdtPr>
+                              <w:rPr>
+                                <w:caps/>
+                                <w:color w:val="44546A" w:themeColor="text2"/>
+                                <w:sz w:val="32"/>
+                                <w:szCs w:val="32"/>
+                              </w:rPr>
+                              <w:alias w:val="Subtítulo"/>
+                              <w:tag w:val=""/>
+                              <w:id w:val="157346227"/>
+                              <w:dataBinding w:prefixMappings="xmlns:ns0='http://purl.org/dc/elements/1.1/' xmlns:ns1='http://schemas.openxmlformats.org/package/2006/metadata/core-properties' " w:xpath="/ns1:coreProperties[1]/ns0:subject[1]" w:storeItemID="{6C3C8BC8-F283-45AE-878A-BAB7291924A1}"/>
+                              <w:text/>
+                            </w:sdtPr>
+                            <w:sdtEndPr/>
+                            <w:sdtContent>
+                              <w:p>
+                                <w:pPr>
+                                  <w:pStyle w:val="Sinespaciado"/>
+                                  <w:spacing w:before="240"/>
+                                  <w:rPr>
+                                    <w:caps/>
+                                    <w:color w:val="44546A" w:themeColor="text2"/>
+                                    <w:sz w:val="32"/>
+                                    <w:szCs w:val="32"/>
+                                  </w:rPr>
+                                </w:pPr>
+                                <w:r>
+                                  <w:rPr>
+                                    <w:caps/>
+                                    <w:color w:val="44546A" w:themeColor="text2"/>
+                                    <w:sz w:val="32"/>
+                                    <w:szCs w:val="32"/>
+                                  </w:rPr>
+                                  <w:t>Proyecto Integrado 2º Desarrollo de Aplicaciones Web</w:t>
+                                </w:r>
+                              </w:p>
+                            </w:sdtContent>
+                          </w:sdt>
+                        </w:txbxContent>
+                      </v:textbox>
+                    </v:shape>
+                    <w10:wrap anchorx="margin" anchory="margin"/>
+                  </v:group>
+                </w:pict>
+              </mc:Fallback>
+            </mc:AlternateContent>
+          </w:r>
+        </w:p>
+        <w:p>
+          <w:r>
+            <w:br w:type="page"/>
+          </w:r>
+        </w:p>
+      </w:sdtContent>
+    </w:sdt>
+    <w:p/>
     <w:sdt>
       <w:sdtPr>
         <w:rPr>
@@ -58,7 +521,7 @@
           <w:r>
             <w:fldChar w:fldCharType="separate"/>
           </w:r>
-          <w:hyperlink w:anchor="_Toc73841114" w:history="1">
+          <w:hyperlink w:anchor="_Toc73969795" w:history="1">
             <w:r>
               <w:rPr>
                 <w:rStyle w:val="Hipervnculo"/>
@@ -85,7 +548,7 @@
                 <w:noProof/>
                 <w:webHidden/>
               </w:rPr>
-              <w:instrText xml:space="preserve"> PAGEREF _Toc73841114 \h </w:instrText>
+              <w:instrText xml:space="preserve"> PAGEREF _Toc73969795 \h </w:instrText>
             </w:r>
             <w:r>
               <w:rPr>
@@ -105,7 +568,7 @@
                 <w:noProof/>
                 <w:webHidden/>
               </w:rPr>
-              <w:t>1</w:t>
+              <w:t>2</w:t>
             </w:r>
             <w:r>
               <w:rPr>
@@ -128,7 +591,7 @@
               <w:lang w:eastAsia="es-ES"/>
             </w:rPr>
           </w:pPr>
-          <w:hyperlink w:anchor="_Toc73841115" w:history="1">
+          <w:hyperlink w:anchor="_Toc73969796" w:history="1">
             <w:r>
               <w:rPr>
                 <w:rStyle w:val="Hipervnculo"/>
@@ -155,7 +618,7 @@
                 <w:noProof/>
                 <w:webHidden/>
               </w:rPr>
-              <w:instrText xml:space="preserve"> PAGEREF _Toc73841115 \h </w:instrText>
+              <w:instrText xml:space="preserve"> PAGEREF _Toc73969796 \h </w:instrText>
             </w:r>
             <w:r>
               <w:rPr>
@@ -175,7 +638,7 @@
                 <w:noProof/>
                 <w:webHidden/>
               </w:rPr>
-              <w:t>2</w:t>
+              <w:t>3</w:t>
             </w:r>
             <w:r>
               <w:rPr>
@@ -198,7 +661,7 @@
               <w:lang w:eastAsia="es-ES"/>
             </w:rPr>
           </w:pPr>
-          <w:hyperlink w:anchor="_Toc73841116" w:history="1">
+          <w:hyperlink w:anchor="_Toc73969797" w:history="1">
             <w:r>
               <w:rPr>
                 <w:rStyle w:val="Hipervnculo"/>
@@ -226,7 +689,7 @@
                 <w:noProof/>
                 <w:webHidden/>
               </w:rPr>
-              <w:instrText xml:space="preserve"> PAGEREF _Toc73841116 \h </w:instrText>
+              <w:instrText xml:space="preserve"> PAGEREF _Toc73969797 \h </w:instrText>
             </w:r>
             <w:r>
               <w:rPr>
@@ -246,7 +709,7 @@
                 <w:noProof/>
                 <w:webHidden/>
               </w:rPr>
-              <w:t>2</w:t>
+              <w:t>3</w:t>
             </w:r>
             <w:r>
               <w:rPr>
@@ -269,7 +732,7 @@
               <w:lang w:eastAsia="es-ES"/>
             </w:rPr>
           </w:pPr>
-          <w:hyperlink w:anchor="_Toc73841117" w:history="1">
+          <w:hyperlink w:anchor="_Toc73969798" w:history="1">
             <w:r>
               <w:rPr>
                 <w:rStyle w:val="Hipervnculo"/>
@@ -296,7 +759,7 @@
                 <w:noProof/>
                 <w:webHidden/>
               </w:rPr>
-              <w:instrText xml:space="preserve"> PAGEREF _Toc73841117 \h </w:instrText>
+              <w:instrText xml:space="preserve"> PAGEREF _Toc73969798 \h </w:instrText>
             </w:r>
             <w:r>
               <w:rPr>
@@ -339,7 +802,7 @@
               <w:lang w:eastAsia="es-ES"/>
             </w:rPr>
           </w:pPr>
-          <w:hyperlink w:anchor="_Toc73841118" w:history="1">
+          <w:hyperlink w:anchor="_Toc73969799" w:history="1">
             <w:r>
               <w:rPr>
                 <w:rStyle w:val="Hipervnculo"/>
@@ -366,7 +829,7 @@
                 <w:noProof/>
                 <w:webHidden/>
               </w:rPr>
-              <w:instrText xml:space="preserve"> PAGEREF _Toc73841118 \h </w:instrText>
+              <w:instrText xml:space="preserve"> PAGEREF _Toc73969799 \h </w:instrText>
             </w:r>
             <w:r>
               <w:rPr>
@@ -409,7 +872,7 @@
               <w:lang w:eastAsia="es-ES"/>
             </w:rPr>
           </w:pPr>
-          <w:hyperlink w:anchor="_Toc73841119" w:history="1">
+          <w:hyperlink w:anchor="_Toc73969800" w:history="1">
             <w:r>
               <w:rPr>
                 <w:rStyle w:val="Hipervnculo"/>
@@ -436,7 +899,7 @@
                 <w:noProof/>
                 <w:webHidden/>
               </w:rPr>
-              <w:instrText xml:space="preserve"> PAGEREF _Toc73841119 \h </w:instrText>
+              <w:instrText xml:space="preserve"> PAGEREF _Toc73969800 \h </w:instrText>
             </w:r>
             <w:r>
               <w:rPr>
@@ -479,7 +942,7 @@
               <w:lang w:eastAsia="es-ES"/>
             </w:rPr>
           </w:pPr>
-          <w:hyperlink w:anchor="_Toc73841120" w:history="1">
+          <w:hyperlink w:anchor="_Toc73969801" w:history="1">
             <w:r>
               <w:rPr>
                 <w:rStyle w:val="Hipervnculo"/>
@@ -506,7 +969,7 @@
                 <w:noProof/>
                 <w:webHidden/>
               </w:rPr>
-              <w:instrText xml:space="preserve"> PAGEREF _Toc73841120 \h </w:instrText>
+              <w:instrText xml:space="preserve"> PAGEREF _Toc73969801 \h </w:instrText>
             </w:r>
             <w:r>
               <w:rPr>
@@ -526,7 +989,7 @@
                 <w:noProof/>
                 <w:webHidden/>
               </w:rPr>
-              <w:t>4</w:t>
+              <w:t>5</w:t>
             </w:r>
             <w:r>
               <w:rPr>
@@ -549,7 +1012,7 @@
               <w:lang w:eastAsia="es-ES"/>
             </w:rPr>
           </w:pPr>
-          <w:hyperlink w:anchor="_Toc73841121" w:history="1">
+          <w:hyperlink w:anchor="_Toc73969802" w:history="1">
             <w:r>
               <w:rPr>
                 <w:rStyle w:val="Hipervnculo"/>
@@ -576,7 +1039,7 @@
                 <w:noProof/>
                 <w:webHidden/>
               </w:rPr>
-              <w:instrText xml:space="preserve"> PAGEREF _Toc73841121 \h </w:instrText>
+              <w:instrText xml:space="preserve"> PAGEREF _Toc73969802 \h </w:instrText>
             </w:r>
             <w:r>
               <w:rPr>
@@ -596,7 +1059,7 @@
                 <w:noProof/>
                 <w:webHidden/>
               </w:rPr>
-              <w:t>4</w:t>
+              <w:t>5</w:t>
             </w:r>
             <w:r>
               <w:rPr>
@@ -619,7 +1082,7 @@
               <w:lang w:eastAsia="es-ES"/>
             </w:rPr>
           </w:pPr>
-          <w:hyperlink w:anchor="_Toc73841122" w:history="1">
+          <w:hyperlink w:anchor="_Toc73969803" w:history="1">
             <w:r>
               <w:rPr>
                 <w:rStyle w:val="Hipervnculo"/>
@@ -646,7 +1109,7 @@
                 <w:noProof/>
                 <w:webHidden/>
               </w:rPr>
-              <w:instrText xml:space="preserve"> PAGEREF _Toc73841122 \h </w:instrText>
+              <w:instrText xml:space="preserve"> PAGEREF _Toc73969803 \h </w:instrText>
             </w:r>
             <w:r>
               <w:rPr>
@@ -689,7 +1152,7 @@
               <w:lang w:eastAsia="es-ES"/>
             </w:rPr>
           </w:pPr>
-          <w:hyperlink w:anchor="_Toc73841123" w:history="1">
+          <w:hyperlink w:anchor="_Toc73969804" w:history="1">
             <w:r>
               <w:rPr>
                 <w:rStyle w:val="Hipervnculo"/>
@@ -716,7 +1179,7 @@
                 <w:noProof/>
                 <w:webHidden/>
               </w:rPr>
-              <w:instrText xml:space="preserve"> PAGEREF _Toc73841123 \h </w:instrText>
+              <w:instrText xml:space="preserve"> PAGEREF _Toc73969804 \h </w:instrText>
             </w:r>
             <w:r>
               <w:rPr>
@@ -759,7 +1222,7 @@
               <w:lang w:eastAsia="es-ES"/>
             </w:rPr>
           </w:pPr>
-          <w:hyperlink w:anchor="_Toc73841124" w:history="1">
+          <w:hyperlink w:anchor="_Toc73969805" w:history="1">
             <w:r>
               <w:rPr>
                 <w:rStyle w:val="Hipervnculo"/>
@@ -786,7 +1249,7 @@
                 <w:noProof/>
                 <w:webHidden/>
               </w:rPr>
-              <w:instrText xml:space="preserve"> PAGEREF _Toc73841124 \h </w:instrText>
+              <w:instrText xml:space="preserve"> PAGEREF _Toc73969805 \h </w:instrText>
             </w:r>
             <w:r>
               <w:rPr>
@@ -806,7 +1269,7 @@
                 <w:noProof/>
                 <w:webHidden/>
               </w:rPr>
-              <w:t>5</w:t>
+              <w:t>6</w:t>
             </w:r>
             <w:r>
               <w:rPr>
@@ -829,7 +1292,7 @@
               <w:lang w:eastAsia="es-ES"/>
             </w:rPr>
           </w:pPr>
-          <w:hyperlink w:anchor="_Toc73841125" w:history="1">
+          <w:hyperlink w:anchor="_Toc73969806" w:history="1">
             <w:r>
               <w:rPr>
                 <w:rStyle w:val="Hipervnculo"/>
@@ -856,7 +1319,7 @@
                 <w:noProof/>
                 <w:webHidden/>
               </w:rPr>
-              <w:instrText xml:space="preserve"> PAGEREF _Toc73841125 \h </w:instrText>
+              <w:instrText xml:space="preserve"> PAGEREF _Toc73969806 \h </w:instrText>
             </w:r>
             <w:r>
               <w:rPr>
@@ -899,7 +1362,7 @@
               <w:lang w:eastAsia="es-ES"/>
             </w:rPr>
           </w:pPr>
-          <w:hyperlink w:anchor="_Toc73841126" w:history="1">
+          <w:hyperlink w:anchor="_Toc73969807" w:history="1">
             <w:r>
               <w:rPr>
                 <w:rStyle w:val="Hipervnculo"/>
@@ -926,7 +1389,7 @@
                 <w:noProof/>
                 <w:webHidden/>
               </w:rPr>
-              <w:instrText xml:space="preserve"> PAGEREF _Toc73841126 \h </w:instrText>
+              <w:instrText xml:space="preserve"> PAGEREF _Toc73969807 \h </w:instrText>
             </w:r>
             <w:r>
               <w:rPr>
@@ -946,7 +1409,7 @@
                 <w:noProof/>
                 <w:webHidden/>
               </w:rPr>
-              <w:t>6</w:t>
+              <w:t>7</w:t>
             </w:r>
             <w:r>
               <w:rPr>
@@ -969,7 +1432,7 @@
               <w:lang w:eastAsia="es-ES"/>
             </w:rPr>
           </w:pPr>
-          <w:hyperlink w:anchor="_Toc73841127" w:history="1">
+          <w:hyperlink w:anchor="_Toc73969808" w:history="1">
             <w:r>
               <w:rPr>
                 <w:rStyle w:val="Hipervnculo"/>
@@ -996,7 +1459,7 @@
                 <w:noProof/>
                 <w:webHidden/>
               </w:rPr>
-              <w:instrText xml:space="preserve"> PAGEREF _Toc73841127 \h </w:instrText>
+              <w:instrText xml:space="preserve"> PAGEREF _Toc73969808 \h </w:instrText>
             </w:r>
             <w:r>
               <w:rPr>
@@ -1016,7 +1479,7 @@
                 <w:noProof/>
                 <w:webHidden/>
               </w:rPr>
-              <w:t>6</w:t>
+              <w:t>7</w:t>
             </w:r>
             <w:r>
               <w:rPr>
@@ -1039,7 +1502,7 @@
               <w:lang w:eastAsia="es-ES"/>
             </w:rPr>
           </w:pPr>
-          <w:hyperlink w:anchor="_Toc73841128" w:history="1">
+          <w:hyperlink w:anchor="_Toc73969809" w:history="1">
             <w:r>
               <w:rPr>
                 <w:rStyle w:val="Hipervnculo"/>
@@ -1066,7 +1529,7 @@
                 <w:noProof/>
                 <w:webHidden/>
               </w:rPr>
-              <w:instrText xml:space="preserve"> PAGEREF _Toc73841128 \h </w:instrText>
+              <w:instrText xml:space="preserve"> PAGEREF _Toc73969809 \h </w:instrText>
             </w:r>
             <w:r>
               <w:rPr>
@@ -1086,7 +1549,7 @@
                 <w:noProof/>
                 <w:webHidden/>
               </w:rPr>
-              <w:t>6</w:t>
+              <w:t>7</w:t>
             </w:r>
             <w:r>
               <w:rPr>
@@ -1109,7 +1572,7 @@
               <w:lang w:eastAsia="es-ES"/>
             </w:rPr>
           </w:pPr>
-          <w:hyperlink w:anchor="_Toc73841129" w:history="1">
+          <w:hyperlink w:anchor="_Toc73969810" w:history="1">
             <w:r>
               <w:rPr>
                 <w:rStyle w:val="Hipervnculo"/>
@@ -1136,7 +1599,7 @@
                 <w:noProof/>
                 <w:webHidden/>
               </w:rPr>
-              <w:instrText xml:space="preserve"> PAGEREF _Toc73841129 \h </w:instrText>
+              <w:instrText xml:space="preserve"> PAGEREF _Toc73969810 \h </w:instrText>
             </w:r>
             <w:r>
               <w:rPr>
@@ -1156,7 +1619,7 @@
                 <w:noProof/>
                 <w:webHidden/>
               </w:rPr>
-              <w:t>6</w:t>
+              <w:t>8</w:t>
             </w:r>
             <w:r>
               <w:rPr>
@@ -1179,7 +1642,7 @@
               <w:lang w:eastAsia="es-ES"/>
             </w:rPr>
           </w:pPr>
-          <w:hyperlink w:anchor="_Toc73841130" w:history="1">
+          <w:hyperlink w:anchor="_Toc73969811" w:history="1">
             <w:r>
               <w:rPr>
                 <w:rStyle w:val="Hipervnculo"/>
@@ -1206,7 +1669,7 @@
                 <w:noProof/>
                 <w:webHidden/>
               </w:rPr>
-              <w:instrText xml:space="preserve"> PAGEREF _Toc73841130 \h </w:instrText>
+              <w:instrText xml:space="preserve"> PAGEREF _Toc73969811 \h </w:instrText>
             </w:r>
             <w:r>
               <w:rPr>
@@ -1226,7 +1689,7 @@
                 <w:noProof/>
                 <w:webHidden/>
               </w:rPr>
-              <w:t>6</w:t>
+              <w:t>8</w:t>
             </w:r>
             <w:r>
               <w:rPr>
@@ -1249,7 +1712,7 @@
               <w:lang w:eastAsia="es-ES"/>
             </w:rPr>
           </w:pPr>
-          <w:hyperlink w:anchor="_Toc73841131" w:history="1">
+          <w:hyperlink w:anchor="_Toc73969812" w:history="1">
             <w:r>
               <w:rPr>
                 <w:rStyle w:val="Hipervnculo"/>
@@ -1276,7 +1739,7 @@
                 <w:noProof/>
                 <w:webHidden/>
               </w:rPr>
-              <w:instrText xml:space="preserve"> PAGEREF _Toc73841131 \h </w:instrText>
+              <w:instrText xml:space="preserve"> PAGEREF _Toc73969812 \h </w:instrText>
             </w:r>
             <w:r>
               <w:rPr>
@@ -1296,7 +1759,7 @@
                 <w:noProof/>
                 <w:webHidden/>
               </w:rPr>
-              <w:t>6</w:t>
+              <w:t>8</w:t>
             </w:r>
             <w:r>
               <w:rPr>
@@ -1707,10 +2170,32 @@
     </w:p>
     <w:p>
       <w:pPr>
+        <w:spacing w:after="0" w:line="276" w:lineRule="auto"/>
+        <w:rPr>
+          <w:color w:val="000000"/>
+          <w:sz w:val="24"/>
+          <w:szCs w:val="24"/>
+        </w:rPr>
+      </w:pPr>
+    </w:p>
+    <w:p>
+      <w:pPr>
+        <w:spacing w:after="0" w:line="276" w:lineRule="auto"/>
+        <w:rPr>
+          <w:color w:val="000000"/>
+          <w:sz w:val="24"/>
+          <w:szCs w:val="24"/>
+        </w:rPr>
+      </w:pPr>
+    </w:p>
+    <w:p>
+      <w:pPr>
         <w:pStyle w:val="Ttulo1"/>
-      </w:pPr>
-      <w:bookmarkStart w:id="1" w:name="_Toc73841114"/>
-      <w:r>
+        <w:spacing w:line="360" w:lineRule="auto"/>
+      </w:pPr>
+      <w:bookmarkStart w:id="1" w:name="_Toc73969795"/>
+      <w:r>
+        <w:lastRenderedPageBreak/>
         <w:t>Apartado 1: Introducción</w:t>
       </w:r>
       <w:bookmarkEnd w:id="1"/>
@@ -1721,7 +2206,7 @@
           <w:ilvl w:val="0"/>
           <w:numId w:val="2"/>
         </w:numPr>
-        <w:spacing w:after="0" w:line="276" w:lineRule="auto"/>
+        <w:spacing w:after="0" w:line="360" w:lineRule="auto"/>
         <w:rPr>
           <w:color w:val="000000"/>
           <w:sz w:val="24"/>
@@ -1748,7 +2233,7 @@
     </w:p>
     <w:p>
       <w:pPr>
-        <w:spacing w:after="0" w:line="276" w:lineRule="auto"/>
+        <w:spacing w:after="0" w:line="360" w:lineRule="auto"/>
         <w:ind w:left="720"/>
         <w:rPr>
           <w:color w:val="000000"/>
@@ -1759,7 +2244,7 @@
     </w:p>
     <w:p>
       <w:pPr>
-        <w:spacing w:after="0" w:line="276" w:lineRule="auto"/>
+        <w:spacing w:after="0" w:line="360" w:lineRule="auto"/>
         <w:ind w:left="720"/>
         <w:rPr>
           <w:bCs/>
@@ -1775,7 +2260,6 @@
           <w:sz w:val="24"/>
           <w:szCs w:val="24"/>
         </w:rPr>
-        <w:lastRenderedPageBreak/>
         <w:t>Este proyecto está orientado a la creación de una web destinada a una escuela infantil. La idea surge tras la observación de que muchas de las páginas web de este tipo de centros están desactualizadas, tanto en tecnologías como en diseño y que se requiere de una modernización en las mismas en todos los aspectos como se pueden ver en las webs de los siguientes enlaces:</w:t>
       </w:r>
     </w:p>
@@ -1786,7 +2270,7 @@
           <w:ilvl w:val="0"/>
           <w:numId w:val="3"/>
         </w:numPr>
-        <w:spacing w:after="0" w:line="276" w:lineRule="auto"/>
+        <w:spacing w:after="0" w:line="360" w:lineRule="auto"/>
         <w:rPr>
           <w:color w:val="000000"/>
           <w:sz w:val="24"/>
@@ -1819,7 +2303,7 @@
           <w:ilvl w:val="0"/>
           <w:numId w:val="3"/>
         </w:numPr>
-        <w:spacing w:after="0" w:line="276" w:lineRule="auto"/>
+        <w:spacing w:after="0" w:line="360" w:lineRule="auto"/>
         <w:rPr>
           <w:color w:val="000000"/>
           <w:sz w:val="24"/>
@@ -1844,7 +2328,7 @@
           <w:ilvl w:val="0"/>
           <w:numId w:val="3"/>
         </w:numPr>
-        <w:spacing w:after="0" w:line="276" w:lineRule="auto"/>
+        <w:spacing w:after="0" w:line="360" w:lineRule="auto"/>
         <w:rPr>
           <w:color w:val="000000"/>
           <w:sz w:val="24"/>
@@ -1864,19 +2348,9 @@
     </w:p>
     <w:p>
       <w:pPr>
-        <w:spacing w:after="0" w:line="276" w:lineRule="auto"/>
+        <w:spacing w:after="0" w:line="360" w:lineRule="auto"/>
         <w:ind w:left="708"/>
-        <w:rPr>
-          <w:color w:val="000000"/>
-          <w:sz w:val="24"/>
-          <w:szCs w:val="24"/>
-        </w:rPr>
-      </w:pPr>
-    </w:p>
-    <w:p>
-      <w:pPr>
-        <w:spacing w:after="0" w:line="276" w:lineRule="auto"/>
-        <w:ind w:left="708"/>
+        <w:jc w:val="both"/>
         <w:rPr>
           <w:color w:val="000000"/>
           <w:sz w:val="24"/>
@@ -1899,7 +2373,8 @@
           <w:ilvl w:val="0"/>
           <w:numId w:val="4"/>
         </w:numPr>
-        <w:spacing w:after="0" w:line="276" w:lineRule="auto"/>
+        <w:spacing w:after="0" w:line="360" w:lineRule="auto"/>
+        <w:jc w:val="both"/>
         <w:rPr>
           <w:color w:val="000000"/>
           <w:sz w:val="24"/>
@@ -1948,7 +2423,23 @@
           <w:sz w:val="24"/>
           <w:szCs w:val="24"/>
         </w:rPr>
-        <w:t>, de alto nivel y escrito en Python. Según su documentación oficial, fomenta un diseño limpio y un desarrollo rápido. Tiene alginas características entre las que se encuentran las siguientes:</w:t>
+        <w:t>, de alto nivel y escrito en Python. Según su documentación oficial, fomenta un diseño limpio y un desarrollo rápido. Tiene alg</w:t>
+      </w:r>
+      <w:r>
+        <w:rPr>
+          <w:color w:val="000000"/>
+          <w:sz w:val="24"/>
+          <w:szCs w:val="24"/>
+        </w:rPr>
+        <w:t>u</w:t>
+      </w:r>
+      <w:r>
+        <w:rPr>
+          <w:color w:val="000000"/>
+          <w:sz w:val="24"/>
+          <w:szCs w:val="24"/>
+        </w:rPr>
+        <w:t>nas características entre las que se encuentran las siguientes:</w:t>
       </w:r>
     </w:p>
     <w:p>
@@ -1958,7 +2449,8 @@
           <w:ilvl w:val="1"/>
           <w:numId w:val="4"/>
         </w:numPr>
-        <w:spacing w:after="0" w:line="276" w:lineRule="auto"/>
+        <w:spacing w:after="0" w:line="360" w:lineRule="auto"/>
+        <w:jc w:val="both"/>
         <w:rPr>
           <w:color w:val="000000"/>
           <w:sz w:val="24"/>
@@ -1999,7 +2491,8 @@
           <w:ilvl w:val="1"/>
           <w:numId w:val="4"/>
         </w:numPr>
-        <w:spacing w:after="0" w:line="276" w:lineRule="auto"/>
+        <w:spacing w:after="0" w:line="360" w:lineRule="auto"/>
+        <w:jc w:val="both"/>
         <w:rPr>
           <w:color w:val="000000"/>
           <w:sz w:val="24"/>
@@ -2112,7 +2605,8 @@
           <w:ilvl w:val="1"/>
           <w:numId w:val="4"/>
         </w:numPr>
-        <w:spacing w:after="0" w:line="276" w:lineRule="auto"/>
+        <w:spacing w:after="0" w:line="360" w:lineRule="auto"/>
+        <w:jc w:val="both"/>
         <w:rPr>
           <w:color w:val="000000"/>
           <w:sz w:val="24"/>
@@ -2171,7 +2665,8 @@
           <w:ilvl w:val="0"/>
           <w:numId w:val="4"/>
         </w:numPr>
-        <w:spacing w:after="0" w:line="276" w:lineRule="auto"/>
+        <w:spacing w:after="0" w:line="360" w:lineRule="auto"/>
+        <w:jc w:val="both"/>
         <w:rPr>
           <w:b/>
           <w:bCs/>
@@ -2190,12 +2685,198 @@
         </w:rPr>
         <w:t>Dockers:</w:t>
       </w:r>
+      <w:r>
+        <w:rPr>
+          <w:b/>
+          <w:bCs/>
+          <w:color w:val="000000"/>
+          <w:sz w:val="24"/>
+          <w:szCs w:val="24"/>
+        </w:rPr>
+        <w:t xml:space="preserve"> </w:t>
+      </w:r>
+      <w:r>
+        <w:rPr>
+          <w:color w:val="000000"/>
+          <w:sz w:val="24"/>
+          <w:szCs w:val="24"/>
+        </w:rPr>
+        <w:t xml:space="preserve">Se trata de un software que permite el despliegue de, por ejemplo, una aplicación de una forma rápida. Se basa en un sistema de contenedores, los cuales no son más que procesos en la máquina </w:t>
+      </w:r>
+      <w:r>
+        <w:rPr>
+          <w:color w:val="000000"/>
+          <w:sz w:val="24"/>
+          <w:szCs w:val="24"/>
+        </w:rPr>
+        <w:lastRenderedPageBreak/>
+        <w:t>anfitriona y que incluyen todo lo necesario para que el software se ejecute desde bibliotecas hasta herramientas.</w:t>
+      </w:r>
+    </w:p>
+    <w:p>
+      <w:pPr>
+        <w:pStyle w:val="Prrafodelista"/>
+        <w:spacing w:after="0" w:line="360" w:lineRule="auto"/>
+        <w:ind w:left="1428"/>
+        <w:jc w:val="both"/>
+        <w:rPr>
+          <w:b/>
+          <w:bCs/>
+          <w:color w:val="000000"/>
+          <w:sz w:val="24"/>
+          <w:szCs w:val="24"/>
+        </w:rPr>
+      </w:pPr>
+      <w:r>
+        <w:rPr>
+          <w:b/>
+          <w:bCs/>
+          <w:color w:val="000000"/>
+          <w:sz w:val="24"/>
+          <w:szCs w:val="24"/>
+          <w:highlight w:val="yellow"/>
+        </w:rPr>
+        <w:t>Propias de este software se utilizarán las herramientas venir</w:t>
+      </w:r>
+    </w:p>
+    <w:p>
+      <w:pPr>
+        <w:pStyle w:val="Prrafodelista"/>
+        <w:numPr>
+          <w:ilvl w:val="0"/>
+          <w:numId w:val="4"/>
+        </w:numPr>
+        <w:spacing w:after="0" w:line="360" w:lineRule="auto"/>
+        <w:jc w:val="both"/>
+        <w:rPr>
+          <w:b/>
+          <w:bCs/>
+          <w:color w:val="000000"/>
+          <w:sz w:val="24"/>
+          <w:szCs w:val="24"/>
+        </w:rPr>
+      </w:pPr>
+      <w:r>
+        <w:rPr>
+          <w:b/>
+          <w:bCs/>
+          <w:color w:val="000000"/>
+          <w:sz w:val="24"/>
+          <w:szCs w:val="24"/>
+        </w:rPr>
+        <w:t>HTML5</w:t>
+      </w:r>
+    </w:p>
+    <w:p>
+      <w:pPr>
+        <w:pStyle w:val="Prrafodelista"/>
+        <w:numPr>
+          <w:ilvl w:val="0"/>
+          <w:numId w:val="4"/>
+        </w:numPr>
+        <w:spacing w:after="0" w:line="360" w:lineRule="auto"/>
+        <w:jc w:val="both"/>
+        <w:rPr>
+          <w:b/>
+          <w:bCs/>
+          <w:color w:val="000000"/>
+          <w:sz w:val="24"/>
+          <w:szCs w:val="24"/>
+        </w:rPr>
+      </w:pPr>
+      <w:r>
+        <w:rPr>
+          <w:b/>
+          <w:bCs/>
+          <w:color w:val="000000"/>
+          <w:sz w:val="24"/>
+          <w:szCs w:val="24"/>
+        </w:rPr>
+        <w:t>CSS</w:t>
+      </w:r>
+    </w:p>
+    <w:p>
+      <w:pPr>
+        <w:pStyle w:val="Prrafodelista"/>
+        <w:numPr>
+          <w:ilvl w:val="0"/>
+          <w:numId w:val="4"/>
+        </w:numPr>
+        <w:spacing w:after="0" w:line="360" w:lineRule="auto"/>
+        <w:jc w:val="both"/>
+        <w:rPr>
+          <w:b/>
+          <w:bCs/>
+          <w:color w:val="000000"/>
+          <w:sz w:val="24"/>
+          <w:szCs w:val="24"/>
+        </w:rPr>
+      </w:pPr>
+      <w:r>
+        <w:rPr>
+          <w:b/>
+          <w:bCs/>
+          <w:color w:val="000000"/>
+          <w:sz w:val="24"/>
+          <w:szCs w:val="24"/>
+        </w:rPr>
+        <w:t xml:space="preserve">JavaScript: </w:t>
+      </w:r>
+      <w:r>
+        <w:rPr>
+          <w:color w:val="000000"/>
+          <w:sz w:val="24"/>
+          <w:szCs w:val="24"/>
+        </w:rPr>
+        <w:t>Para la realización de acciones en el lado del cliente. Dentro de este apartado se utilizarán librerías como jQuery.</w:t>
+      </w:r>
+    </w:p>
+    <w:p>
+      <w:pPr>
+        <w:pStyle w:val="Prrafodelista"/>
+        <w:numPr>
+          <w:ilvl w:val="0"/>
+          <w:numId w:val="4"/>
+        </w:numPr>
+        <w:spacing w:after="0" w:line="360" w:lineRule="auto"/>
+        <w:jc w:val="both"/>
+        <w:rPr>
+          <w:b/>
+          <w:bCs/>
+          <w:color w:val="000000"/>
+          <w:sz w:val="24"/>
+          <w:szCs w:val="24"/>
+        </w:rPr>
+      </w:pPr>
+      <w:proofErr w:type="spellStart"/>
+      <w:r>
+        <w:rPr>
+          <w:b/>
+          <w:bCs/>
+          <w:color w:val="000000"/>
+          <w:sz w:val="24"/>
+          <w:szCs w:val="24"/>
+        </w:rPr>
+        <w:t>Node</w:t>
+      </w:r>
+      <w:proofErr w:type="spellEnd"/>
+      <w:r>
+        <w:rPr>
+          <w:b/>
+          <w:bCs/>
+          <w:color w:val="000000"/>
+          <w:sz w:val="24"/>
+          <w:szCs w:val="24"/>
+        </w:rPr>
+        <w:t xml:space="preserve">: </w:t>
+      </w:r>
     </w:p>
     <w:p>
       <w:pPr>
         <w:pStyle w:val="Ttulo1"/>
-      </w:pPr>
-      <w:bookmarkStart w:id="2" w:name="_Toc73841115"/>
+        <w:spacing w:line="360" w:lineRule="auto"/>
+      </w:pPr>
+      <w:bookmarkStart w:id="2" w:name="_Toc73969796"/>
       <w:r>
         <w:t>Apartado 2: Descripción</w:t>
       </w:r>
@@ -2203,7 +2884,7 @@
     </w:p>
     <w:p>
       <w:pPr>
-        <w:spacing w:after="0" w:line="276" w:lineRule="auto"/>
+        <w:spacing w:after="0" w:line="360" w:lineRule="auto"/>
         <w:ind w:left="720"/>
         <w:rPr>
           <w:color w:val="000000"/>
@@ -2218,7 +2899,7 @@
           <w:ilvl w:val="0"/>
           <w:numId w:val="2"/>
         </w:numPr>
-        <w:spacing w:after="0" w:line="276" w:lineRule="auto"/>
+        <w:spacing w:after="0" w:line="360" w:lineRule="auto"/>
         <w:rPr>
           <w:color w:val="000000"/>
           <w:sz w:val="24"/>
@@ -2245,7 +2926,7 @@
     </w:p>
     <w:p>
       <w:pPr>
-        <w:spacing w:after="0" w:line="276" w:lineRule="auto"/>
+        <w:spacing w:after="0" w:line="360" w:lineRule="auto"/>
         <w:ind w:left="720"/>
         <w:rPr>
           <w:color w:val="000000"/>
@@ -2273,7 +2954,7 @@
     </w:p>
     <w:p>
       <w:pPr>
-        <w:spacing w:after="0" w:line="276" w:lineRule="auto"/>
+        <w:spacing w:after="0" w:line="360" w:lineRule="auto"/>
         <w:ind w:left="720"/>
         <w:rPr>
           <w:color w:val="000000"/>
@@ -2294,11 +2975,12 @@
     <w:p>
       <w:pPr>
         <w:pStyle w:val="Ttulo1"/>
+        <w:spacing w:line="360" w:lineRule="auto"/>
         <w:rPr>
           <w:bCs/>
         </w:rPr>
       </w:pPr>
-      <w:bookmarkStart w:id="3" w:name="_Toc73841116"/>
+      <w:bookmarkStart w:id="3" w:name="_Toc73969797"/>
       <w:r>
         <w:rPr>
           <w:bCs/>
@@ -2313,7 +2995,7 @@
           <w:ilvl w:val="0"/>
           <w:numId w:val="2"/>
         </w:numPr>
-        <w:spacing w:after="0" w:line="276" w:lineRule="auto"/>
+        <w:spacing w:after="0" w:line="360" w:lineRule="auto"/>
         <w:rPr>
           <w:color w:val="000000"/>
           <w:sz w:val="24"/>
@@ -2359,17 +3041,17 @@
     <w:p>
       <w:pPr>
         <w:pStyle w:val="Ttulo1"/>
-      </w:pPr>
-      <w:bookmarkStart w:id="4" w:name="_Toc73841117"/>
-      <w:r>
-        <w:lastRenderedPageBreak/>
+        <w:spacing w:line="360" w:lineRule="auto"/>
+      </w:pPr>
+      <w:bookmarkStart w:id="4" w:name="_Toc73969798"/>
+      <w:r>
         <w:t>Apartado 4: Guía de estilos y prototipado</w:t>
       </w:r>
       <w:bookmarkEnd w:id="4"/>
     </w:p>
     <w:p>
       <w:pPr>
-        <w:spacing w:after="0" w:line="276" w:lineRule="auto"/>
+        <w:spacing w:after="0" w:line="360" w:lineRule="auto"/>
         <w:ind w:left="720"/>
         <w:rPr>
           <w:color w:val="000000"/>
@@ -2384,7 +3066,7 @@
           <w:ilvl w:val="0"/>
           <w:numId w:val="2"/>
         </w:numPr>
-        <w:spacing w:after="0" w:line="276" w:lineRule="auto"/>
+        <w:spacing w:after="0" w:line="360" w:lineRule="auto"/>
         <w:rPr>
           <w:color w:val="000000"/>
           <w:sz w:val="24"/>
@@ -2430,14 +3112,18 @@
     <w:p>
       <w:pPr>
         <w:pStyle w:val="Ttulo2"/>
-      </w:pPr>
-      <w:bookmarkStart w:id="5" w:name="_Toc73841118"/>
+        <w:spacing w:line="360" w:lineRule="auto"/>
+      </w:pPr>
+      <w:bookmarkStart w:id="5" w:name="_Toc73969799"/>
       <w:r>
         <w:t>Guía de estilos</w:t>
       </w:r>
       <w:bookmarkEnd w:id="5"/>
     </w:p>
     <w:p>
+      <w:pPr>
+        <w:spacing w:line="360" w:lineRule="auto"/>
+      </w:pPr>
       <w:r>
         <w:t>Para este proyecto se han elegido los siguientes elementos:</w:t>
       </w:r>
@@ -2445,14 +3131,18 @@
     <w:p>
       <w:pPr>
         <w:pStyle w:val="Ttulo3"/>
-      </w:pPr>
-      <w:bookmarkStart w:id="6" w:name="_Toc73841119"/>
+        <w:spacing w:line="360" w:lineRule="auto"/>
+      </w:pPr>
+      <w:bookmarkStart w:id="6" w:name="_Toc73969800"/>
       <w:r>
         <w:t>Colores:</w:t>
       </w:r>
       <w:bookmarkEnd w:id="6"/>
     </w:p>
     <w:p>
+      <w:pPr>
+        <w:spacing w:line="360" w:lineRule="auto"/>
+      </w:pPr>
       <w:r>
         <w:t>En cuanto a los colores que se van a utilizar en la aplicación se utilizarán las siguientes paletas de colores, dividiéndose entre modo oscuro y modo claro, ya que se han implementado diferentes estilos para hacer más accesible la web:</w:t>
       </w:r>
@@ -2460,11 +3150,13 @@
     <w:p>
       <w:pPr>
         <w:pStyle w:val="Ttulo4"/>
+        <w:spacing w:line="360" w:lineRule="auto"/>
       </w:pPr>
     </w:p>
     <w:p>
       <w:pPr>
         <w:pStyle w:val="Ttulo4"/>
+        <w:spacing w:line="360" w:lineRule="auto"/>
       </w:pPr>
       <w:r>
         <w:t>Modo claro:</w:t>
@@ -2473,6 +3165,7 @@
     <w:p>
       <w:pPr>
         <w:keepNext/>
+        <w:spacing w:line="360" w:lineRule="auto"/>
         <w:jc w:val="center"/>
       </w:pPr>
       <w:r>
@@ -2519,6 +3212,7 @@
     <w:p>
       <w:pPr>
         <w:pStyle w:val="Descripcin"/>
+        <w:spacing w:line="360" w:lineRule="auto"/>
       </w:pPr>
       <w:bookmarkStart w:id="7" w:name="_Toc73747775"/>
       <w:bookmarkStart w:id="8" w:name="_Toc73748710"/>
@@ -2554,6 +3248,7 @@
     </w:p>
     <w:p>
       <w:pPr>
+        <w:spacing w:line="360" w:lineRule="auto"/>
         <w:rPr>
           <w:lang w:eastAsia="es-ES"/>
         </w:rPr>
@@ -2561,6 +3256,7 @@
     </w:p>
     <w:p>
       <w:pPr>
+        <w:spacing w:line="360" w:lineRule="auto"/>
         <w:jc w:val="both"/>
         <w:rPr>
           <w:lang w:eastAsia="es-ES"/>
@@ -2580,6 +3276,7 @@
           <w:ilvl w:val="0"/>
           <w:numId w:val="4"/>
         </w:numPr>
+        <w:spacing w:line="360" w:lineRule="auto"/>
         <w:jc w:val="both"/>
         <w:rPr>
           <w:lang w:eastAsia="es-ES"/>
@@ -2607,6 +3304,7 @@
           <w:ilvl w:val="0"/>
           <w:numId w:val="4"/>
         </w:numPr>
+        <w:spacing w:line="360" w:lineRule="auto"/>
         <w:jc w:val="both"/>
         <w:rPr>
           <w:lang w:eastAsia="es-ES"/>
@@ -2713,6 +3411,7 @@
           <w:ilvl w:val="0"/>
           <w:numId w:val="4"/>
         </w:numPr>
+        <w:spacing w:line="360" w:lineRule="auto"/>
         <w:jc w:val="both"/>
         <w:rPr>
           <w:lang w:eastAsia="es-ES"/>
@@ -2848,6 +3547,7 @@
           <w:ilvl w:val="0"/>
           <w:numId w:val="4"/>
         </w:numPr>
+        <w:spacing w:line="360" w:lineRule="auto"/>
         <w:jc w:val="both"/>
         <w:rPr>
           <w:lang w:eastAsia="es-ES"/>
@@ -2860,7 +3560,6 @@
           <w:noProof/>
           <w:lang w:eastAsia="es-ES"/>
         </w:rPr>
-        <w:lastRenderedPageBreak/>
         <mc:AlternateContent>
           <mc:Choice Requires="wps">
             <w:drawing>
@@ -2945,7 +3644,14 @@
         <w:rPr>
           <w:lang w:eastAsia="es-ES"/>
         </w:rPr>
-        <w:t xml:space="preserve"> Este color simplemente se utiliza en el menú de navegación para pantallas mayores a 1024px y ha sido elegido para proporcionar un contraste entre el color principal del proyecto anteriormente descrito y el cuerpo principal de las páginas.</w:t>
+        <w:t xml:space="preserve"> Este color simplemente se utiliza en el menú de navegación para pantallas mayores a 1024px y ha sido elegido para proporcionar un contraste </w:t>
+      </w:r>
+      <w:r>
+        <w:rPr>
+          <w:lang w:eastAsia="es-ES"/>
+        </w:rPr>
+        <w:lastRenderedPageBreak/>
+        <w:t>entre el color principal del proyecto anteriormente descrito y el cuerpo principal de las páginas.</w:t>
       </w:r>
     </w:p>
     <w:p>
@@ -2955,6 +3661,7 @@
           <w:ilvl w:val="0"/>
           <w:numId w:val="4"/>
         </w:numPr>
+        <w:spacing w:line="360" w:lineRule="auto"/>
         <w:jc w:val="both"/>
         <w:rPr>
           <w:lang w:eastAsia="es-ES"/>
@@ -3047,6 +3754,7 @@
     <w:p>
       <w:pPr>
         <w:pStyle w:val="Ttulo4"/>
+        <w:spacing w:line="360" w:lineRule="auto"/>
         <w:rPr>
           <w:lang w:eastAsia="es-ES"/>
         </w:rPr>
@@ -3061,6 +3769,7 @@
     <w:p>
       <w:pPr>
         <w:keepNext/>
+        <w:spacing w:line="360" w:lineRule="auto"/>
         <w:jc w:val="center"/>
       </w:pPr>
       <w:r>
@@ -3107,6 +3816,7 @@
     <w:p>
       <w:pPr>
         <w:pStyle w:val="Descripcin"/>
+        <w:spacing w:line="360" w:lineRule="auto"/>
         <w:jc w:val="center"/>
         <w:rPr>
           <w:lang w:eastAsia="es-ES"/>
@@ -3152,6 +3862,7 @@
     </w:p>
     <w:p>
       <w:pPr>
+        <w:spacing w:line="360" w:lineRule="auto"/>
         <w:jc w:val="both"/>
         <w:rPr>
           <w:lang w:eastAsia="es-ES"/>
@@ -3189,6 +3900,7 @@
           <w:ilvl w:val="0"/>
           <w:numId w:val="6"/>
         </w:numPr>
+        <w:spacing w:line="360" w:lineRule="auto"/>
         <w:jc w:val="both"/>
         <w:rPr>
           <w:b/>
@@ -3322,6 +4034,7 @@
           <w:ilvl w:val="0"/>
           <w:numId w:val="6"/>
         </w:numPr>
+        <w:spacing w:line="360" w:lineRule="auto"/>
         <w:jc w:val="both"/>
         <w:rPr>
           <w:b/>
@@ -3443,14 +4156,18 @@
     <w:p>
       <w:pPr>
         <w:pStyle w:val="Ttulo2"/>
-      </w:pPr>
-      <w:bookmarkStart w:id="11" w:name="_Toc73841120"/>
+        <w:spacing w:line="360" w:lineRule="auto"/>
+      </w:pPr>
+      <w:bookmarkStart w:id="11" w:name="_Toc73969801"/>
       <w:r>
         <w:t>Logotipo:</w:t>
       </w:r>
       <w:bookmarkEnd w:id="11"/>
     </w:p>
     <w:p>
+      <w:pPr>
+        <w:spacing w:line="360" w:lineRule="auto"/>
+      </w:pPr>
       <w:r>
         <w:rPr>
           <w:noProof/>
@@ -3599,11 +4316,7 @@
           </mc:Choice>
           <mc:Fallback>
             <w:pict>
-              <v:shapetype w14:anchorId="2A44C1F5" id="_x0000_t202" coordsize="21600,21600" o:spt="202" path="m,l,21600r21600,l21600,xe">
-                <v:stroke joinstyle="miter"/>
-                <v:path gradientshapeok="t" o:connecttype="rect"/>
-              </v:shapetype>
-              <v:shape id="Cuadro de texto 43" o:spid="_x0000_s1026" type="#_x0000_t202" style="position:absolute;margin-left:34.35pt;margin-top:96.8pt;width:188.15pt;height:.05pt;z-index:251669504;visibility:visible;mso-wrap-style:square;mso-wrap-distance-left:9pt;mso-wrap-distance-top:0;mso-wrap-distance-right:9pt;mso-wrap-distance-bottom:0;mso-position-horizontal:absolute;mso-position-horizontal-relative:text;mso-position-vertical:absolute;mso-position-vertical-relative:text;v-text-anchor:top" o:gfxdata="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" stroked="f">
+              <v:shape w14:anchorId="2A44C1F5" id="Cuadro de texto 43" o:spid="_x0000_s1030" type="#_x0000_t202" style="position:absolute;margin-left:34.35pt;margin-top:96.8pt;width:188.15pt;height:.05pt;z-index:251669504;visibility:visible;mso-wrap-style:square;mso-wrap-distance-left:9pt;mso-wrap-distance-top:0;mso-wrap-distance-right:9pt;mso-wrap-distance-bottom:0;mso-position-horizontal:absolute;mso-position-horizontal-relative:text;mso-position-vertical:absolute;mso-position-vertical-relative:text;v-text-anchor:top" o:gfxdata="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" stroked="f">
                 <v:textbox style="mso-fit-shape-to-text:t" inset="0,0,0,0">
                   <w:txbxContent>
                     <w:p>
@@ -3799,7 +4512,7 @@
           </mc:Choice>
           <mc:Fallback>
             <w:pict>
-              <v:shape w14:anchorId="351B1A04" id="Cuadro de texto 44" o:spid="_x0000_s1027" type="#_x0000_t202" style="position:absolute;margin-left:279.85pt;margin-top:99.15pt;width:96pt;height:.05pt;z-index:251671552;visibility:visible;mso-wrap-style:square;mso-wrap-distance-left:9pt;mso-wrap-distance-top:0;mso-wrap-distance-right:9pt;mso-wrap-distance-bottom:0;mso-position-horizontal:absolute;mso-position-horizontal-relative:text;mso-position-vertical:absolute;mso-position-vertical-relative:text;v-text-anchor:top" o:gfxdata="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" stroked="f">
+              <v:shape w14:anchorId="351B1A04" id="Cuadro de texto 44" o:spid="_x0000_s1031" type="#_x0000_t202" style="position:absolute;margin-left:279.85pt;margin-top:99.15pt;width:96pt;height:.05pt;z-index:251671552;visibility:visible;mso-wrap-style:square;mso-wrap-distance-left:9pt;mso-wrap-distance-top:0;mso-wrap-distance-right:9pt;mso-wrap-distance-bottom:0;mso-position-horizontal:absolute;mso-position-horizontal-relative:text;mso-position-vertical:absolute;mso-position-vertical-relative:text;v-text-anchor:top" o:gfxdata="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" stroked="f">
                 <v:textbox style="mso-fit-shape-to-text:t" inset="0,0,0,0">
                   <w:txbxContent>
                     <w:p>
@@ -3848,13 +4561,38 @@
         </mc:AlternateContent>
       </w:r>
     </w:p>
-    <w:p/>
-    <w:p/>
-    <w:p/>
-    <w:p/>
-    <w:p/>
-    <w:p>
-      <w:r>
+    <w:p>
+      <w:pPr>
+        <w:spacing w:line="360" w:lineRule="auto"/>
+      </w:pPr>
+    </w:p>
+    <w:p>
+      <w:pPr>
+        <w:spacing w:line="360" w:lineRule="auto"/>
+      </w:pPr>
+    </w:p>
+    <w:p>
+      <w:pPr>
+        <w:spacing w:line="360" w:lineRule="auto"/>
+      </w:pPr>
+    </w:p>
+    <w:p>
+      <w:pPr>
+        <w:spacing w:line="360" w:lineRule="auto"/>
+      </w:pPr>
+    </w:p>
+    <w:p>
+      <w:pPr>
+        <w:spacing w:line="360" w:lineRule="auto"/>
+      </w:pPr>
+    </w:p>
+    <w:p>
+      <w:pPr>
+        <w:spacing w:line="360" w:lineRule="auto"/>
+        <w:jc w:val="both"/>
+      </w:pPr>
+      <w:r>
+        <w:lastRenderedPageBreak/>
         <w:t>Como se puede apreciar en las capturas anteriores, se ha creado un logo que concuerda con la temática de la web e incluso con su nombre (búho en latín), ya que un búho simboliza el conocimiento.</w:t>
       </w:r>
       <w:r>
@@ -3864,28 +4602,33 @@
     <w:p>
       <w:pPr>
         <w:pStyle w:val="Ttulo2"/>
-      </w:pPr>
-      <w:bookmarkStart w:id="16" w:name="_Toc73841121"/>
+        <w:spacing w:line="360" w:lineRule="auto"/>
+      </w:pPr>
+      <w:bookmarkStart w:id="16" w:name="_Toc73969802"/>
       <w:r>
         <w:t>Prototipado</w:t>
       </w:r>
       <w:bookmarkEnd w:id="16"/>
     </w:p>
-    <w:p/>
+    <w:p>
+      <w:pPr>
+        <w:spacing w:line="360" w:lineRule="auto"/>
+      </w:pPr>
+    </w:p>
     <w:p>
       <w:pPr>
         <w:pStyle w:val="Ttulo1"/>
-      </w:pPr>
-      <w:bookmarkStart w:id="17" w:name="_Toc73841122"/>
-      <w:r>
-        <w:lastRenderedPageBreak/>
+        <w:spacing w:line="360" w:lineRule="auto"/>
+      </w:pPr>
+      <w:bookmarkStart w:id="17" w:name="_Toc73969803"/>
+      <w:r>
         <w:t>Apartado 5: Diseño</w:t>
       </w:r>
       <w:bookmarkEnd w:id="17"/>
     </w:p>
     <w:p>
       <w:pPr>
-        <w:spacing w:after="0" w:line="276" w:lineRule="auto"/>
+        <w:spacing w:after="0" w:line="360" w:lineRule="auto"/>
         <w:ind w:left="720"/>
         <w:rPr>
           <w:color w:val="000000"/>
@@ -3900,7 +4643,7 @@
           <w:ilvl w:val="0"/>
           <w:numId w:val="2"/>
         </w:numPr>
-        <w:spacing w:after="0" w:line="276" w:lineRule="auto"/>
+        <w:spacing w:after="0" w:line="360" w:lineRule="auto"/>
         <w:rPr>
           <w:color w:val="000000"/>
           <w:sz w:val="24"/>
@@ -3928,19 +4671,28 @@
     <w:p>
       <w:pPr>
         <w:pStyle w:val="Ttulo2"/>
-      </w:pPr>
-      <w:bookmarkStart w:id="18" w:name="_Toc73841123"/>
+        <w:spacing w:line="360" w:lineRule="auto"/>
+      </w:pPr>
+      <w:bookmarkStart w:id="18" w:name="_Toc73969804"/>
       <w:r>
         <w:t>Casos de uso:</w:t>
       </w:r>
       <w:bookmarkEnd w:id="18"/>
     </w:p>
     <w:p>
+      <w:pPr>
+        <w:spacing w:line="360" w:lineRule="auto"/>
+        <w:jc w:val="both"/>
+      </w:pPr>
       <w:r>
         <w:t>Como se puede ver en la siguiente ilustración, el diagrama de casos de uso de la aplicación es muy sencillo:</w:t>
       </w:r>
     </w:p>
     <w:p>
+      <w:pPr>
+        <w:spacing w:line="360" w:lineRule="auto"/>
+        <w:jc w:val="both"/>
+      </w:pPr>
       <w:r>
         <w:t xml:space="preserve">Vemos que las personas que accedan a la aplicación pueden tomar diferentes roles según les corresponda. Primeramente, todo usuario (ya </w:t>
       </w:r>
@@ -3977,6 +4729,8 @@
           <w:ilvl w:val="0"/>
           <w:numId w:val="7"/>
         </w:numPr>
+        <w:spacing w:line="360" w:lineRule="auto"/>
+        <w:jc w:val="both"/>
       </w:pPr>
       <w:r>
         <w:rPr>
@@ -3996,6 +4750,8 @@
           <w:ilvl w:val="0"/>
           <w:numId w:val="7"/>
         </w:numPr>
+        <w:spacing w:line="360" w:lineRule="auto"/>
+        <w:jc w:val="both"/>
       </w:pPr>
       <w:r>
         <w:rPr>
@@ -4015,6 +4771,8 @@
           <w:ilvl w:val="0"/>
           <w:numId w:val="7"/>
         </w:numPr>
+        <w:spacing w:line="360" w:lineRule="auto"/>
+        <w:jc w:val="both"/>
       </w:pPr>
       <w:r>
         <w:rPr>
@@ -4027,10 +4785,14 @@
         <w:t>: Accederá a un portal para administrar temas internos de la aplicación</w:t>
       </w:r>
     </w:p>
-    <w:p/>
-    <w:p>
-      <w:pPr>
-        <w:spacing w:after="0" w:line="276" w:lineRule="auto"/>
+    <w:p>
+      <w:pPr>
+        <w:spacing w:line="360" w:lineRule="auto"/>
+      </w:pPr>
+    </w:p>
+    <w:p>
+      <w:pPr>
+        <w:spacing w:after="0" w:line="360" w:lineRule="auto"/>
         <w:ind w:left="720"/>
         <w:jc w:val="center"/>
         <w:rPr>
@@ -4043,6 +4805,7 @@
         <w:rPr>
           <w:noProof/>
         </w:rPr>
+        <w:lastRenderedPageBreak/>
         <w:drawing>
           <wp:inline distT="0" distB="0" distL="0" distR="0" wp14:anchorId="303ABB61" wp14:editId="69AA59BD">
             <wp:extent cx="4260272" cy="3403427"/>
@@ -4090,30 +4853,233 @@
     <w:p>
       <w:pPr>
         <w:pStyle w:val="Ttulo2"/>
-      </w:pPr>
-      <w:bookmarkStart w:id="19" w:name="_Toc73841124"/>
+        <w:spacing w:line="360" w:lineRule="auto"/>
+      </w:pPr>
+      <w:bookmarkStart w:id="19" w:name="_Toc73969805"/>
       <w:r>
         <w:t>Diagrama E-R:</w:t>
       </w:r>
       <w:bookmarkEnd w:id="19"/>
     </w:p>
-    <w:p/>
-    <w:p/>
-    <w:p/>
+    <w:p>
+      <w:pPr>
+        <w:spacing w:line="360" w:lineRule="auto"/>
+      </w:pPr>
+    </w:p>
+    <w:p>
+      <w:pPr>
+        <w:spacing w:line="360" w:lineRule="auto"/>
+        <w:jc w:val="both"/>
+      </w:pPr>
+      <w:r>
+        <w:t>Como podemos ver en esta ilustración, el modelo que se ha seguido en la creación de los modelos de la base de datos es el siguiente:</w:t>
+      </w:r>
+    </w:p>
+    <w:p>
+      <w:pPr>
+        <w:pStyle w:val="Prrafodelista"/>
+        <w:numPr>
+          <w:ilvl w:val="0"/>
+          <w:numId w:val="8"/>
+        </w:numPr>
+        <w:spacing w:line="360" w:lineRule="auto"/>
+        <w:jc w:val="both"/>
+      </w:pPr>
+      <w:r>
+        <w:t xml:space="preserve">Se tiene una entidad usuario, la cual tiene relaciones </w:t>
+      </w:r>
+      <w:proofErr w:type="spellStart"/>
+      <w:r>
+        <w:t>One</w:t>
+      </w:r>
+      <w:proofErr w:type="spellEnd"/>
+      <w:r>
+        <w:t xml:space="preserve"> </w:t>
+      </w:r>
+      <w:proofErr w:type="spellStart"/>
+      <w:r>
+        <w:t>To</w:t>
+      </w:r>
+      <w:proofErr w:type="spellEnd"/>
+      <w:r>
+        <w:t xml:space="preserve"> </w:t>
+      </w:r>
+      <w:proofErr w:type="spellStart"/>
+      <w:r>
+        <w:t>One</w:t>
+      </w:r>
+      <w:proofErr w:type="spellEnd"/>
+      <w:r>
+        <w:t xml:space="preserve"> con varias otras, en concreto con la entidad Guardian (referente a los tutores legales), </w:t>
+      </w:r>
+      <w:proofErr w:type="spellStart"/>
+      <w:r>
+        <w:t>Alumns</w:t>
+      </w:r>
+      <w:proofErr w:type="spellEnd"/>
+      <w:r>
+        <w:t xml:space="preserve"> (referente a los alumnos) y </w:t>
+      </w:r>
+      <w:proofErr w:type="spellStart"/>
+      <w:r>
+        <w:t>Teachers</w:t>
+      </w:r>
+      <w:proofErr w:type="spellEnd"/>
+      <w:r>
+        <w:t xml:space="preserve"> (referente los profesores). Esto se realiza para que cada usuario corresponda a cada uno de estos tres “roles”, es decir, un usuario determinado se corresponde con un registro del modelo Guardian, </w:t>
+      </w:r>
+      <w:proofErr w:type="spellStart"/>
+      <w:r>
+        <w:t>Teacher</w:t>
+      </w:r>
+      <w:proofErr w:type="spellEnd"/>
+      <w:r>
+        <w:t xml:space="preserve"> o </w:t>
+      </w:r>
+      <w:proofErr w:type="spellStart"/>
+      <w:r>
+        <w:t>Alumn</w:t>
+      </w:r>
+      <w:proofErr w:type="spellEnd"/>
+      <w:r>
+        <w:t>.</w:t>
+      </w:r>
+    </w:p>
+    <w:p>
+      <w:pPr>
+        <w:pStyle w:val="Prrafodelista"/>
+        <w:numPr>
+          <w:ilvl w:val="0"/>
+          <w:numId w:val="8"/>
+        </w:numPr>
+        <w:spacing w:line="360" w:lineRule="auto"/>
+        <w:jc w:val="both"/>
+      </w:pPr>
+      <w:r>
+        <w:t xml:space="preserve">Podemos apreciar otra relación, en este caso </w:t>
+      </w:r>
+      <w:proofErr w:type="spellStart"/>
+      <w:r>
+        <w:t>One</w:t>
+      </w:r>
+      <w:proofErr w:type="spellEnd"/>
+      <w:r>
+        <w:t xml:space="preserve"> </w:t>
+      </w:r>
+      <w:proofErr w:type="spellStart"/>
+      <w:r>
+        <w:t>to</w:t>
+      </w:r>
+      <w:proofErr w:type="spellEnd"/>
+      <w:r>
+        <w:t xml:space="preserve"> </w:t>
+      </w:r>
+      <w:proofErr w:type="spellStart"/>
+      <w:r>
+        <w:t>Many</w:t>
+      </w:r>
+      <w:proofErr w:type="spellEnd"/>
+      <w:r>
+        <w:t xml:space="preserve">, la cual se establece entre la entidad Cicle (correspondiente a cada etapa educativa de la escuela) y </w:t>
+      </w:r>
+      <w:proofErr w:type="spellStart"/>
+      <w:r>
+        <w:t>Alumns</w:t>
+      </w:r>
+      <w:proofErr w:type="spellEnd"/>
+      <w:r>
+        <w:t>, lo cual significa que en cada etapa educativa hay muchos escolares, sin embargo, cada uno de estos solo corresponde a una etapa educativa.</w:t>
+      </w:r>
+    </w:p>
+    <w:p>
+      <w:pPr>
+        <w:pStyle w:val="Prrafodelista"/>
+        <w:numPr>
+          <w:ilvl w:val="0"/>
+          <w:numId w:val="8"/>
+        </w:numPr>
+        <w:spacing w:line="360" w:lineRule="auto"/>
+        <w:jc w:val="both"/>
+      </w:pPr>
+      <w:r>
+        <w:t xml:space="preserve">También referente a las etapas educativas podemos ver que existe otra relación </w:t>
+      </w:r>
+      <w:proofErr w:type="spellStart"/>
+      <w:r>
+        <w:t>One</w:t>
+      </w:r>
+      <w:proofErr w:type="spellEnd"/>
+      <w:r>
+        <w:t xml:space="preserve"> </w:t>
+      </w:r>
+      <w:proofErr w:type="spellStart"/>
+      <w:r>
+        <w:t>to</w:t>
+      </w:r>
+      <w:proofErr w:type="spellEnd"/>
+      <w:r>
+        <w:t xml:space="preserve"> </w:t>
+      </w:r>
+      <w:proofErr w:type="spellStart"/>
+      <w:r>
+        <w:t>One</w:t>
+      </w:r>
+      <w:proofErr w:type="spellEnd"/>
+      <w:r>
+        <w:t xml:space="preserve"> con la tabla </w:t>
+      </w:r>
+      <w:proofErr w:type="spellStart"/>
+      <w:r>
+        <w:t>Teachers</w:t>
+      </w:r>
+      <w:proofErr w:type="spellEnd"/>
+      <w:r>
+        <w:t>, lo que hace que cada una de las etapas educativas de la escuela tenga un tutor asignado.</w:t>
+      </w:r>
+    </w:p>
+    <w:p>
+      <w:pPr>
+        <w:pStyle w:val="Prrafodelista"/>
+        <w:numPr>
+          <w:ilvl w:val="0"/>
+          <w:numId w:val="8"/>
+        </w:numPr>
+        <w:spacing w:line="360" w:lineRule="auto"/>
+        <w:jc w:val="both"/>
+      </w:pPr>
+      <w:r>
+        <w:t xml:space="preserve">Encontramos otras entidades dispersas, las cuales no tienen relación ni entre ellas ni con el resto. </w:t>
+      </w:r>
+    </w:p>
+    <w:p>
+      <w:pPr>
+        <w:spacing w:line="360" w:lineRule="auto"/>
+      </w:pPr>
+    </w:p>
+    <w:p>
+      <w:pPr>
+        <w:spacing w:line="360" w:lineRule="auto"/>
+      </w:pPr>
+    </w:p>
+    <w:p>
+      <w:pPr>
+        <w:spacing w:line="360" w:lineRule="auto"/>
+      </w:pPr>
+    </w:p>
     <w:p>
       <w:pPr>
         <w:pStyle w:val="Ttulo1"/>
-      </w:pPr>
-      <w:bookmarkStart w:id="20" w:name="_Toc73841125"/>
-      <w:r>
-        <w:lastRenderedPageBreak/>
+        <w:spacing w:line="360" w:lineRule="auto"/>
+      </w:pPr>
+      <w:bookmarkStart w:id="20" w:name="_Toc73969806"/>
+      <w:r>
         <w:t>Apartado 6: Desarrollo</w:t>
       </w:r>
       <w:bookmarkEnd w:id="20"/>
     </w:p>
     <w:p>
       <w:pPr>
-        <w:spacing w:after="0" w:line="276" w:lineRule="auto"/>
+        <w:spacing w:after="0" w:line="360" w:lineRule="auto"/>
         <w:rPr>
           <w:color w:val="000000"/>
           <w:sz w:val="24"/>
@@ -4127,7 +5093,7 @@
           <w:ilvl w:val="0"/>
           <w:numId w:val="2"/>
         </w:numPr>
-        <w:spacing w:after="0" w:line="276" w:lineRule="auto"/>
+        <w:spacing w:after="0" w:line="360" w:lineRule="auto"/>
         <w:rPr>
           <w:color w:val="000000"/>
           <w:sz w:val="24"/>
@@ -4155,8 +5121,9 @@
     <w:p>
       <w:pPr>
         <w:pStyle w:val="Ttulo1"/>
-      </w:pPr>
-      <w:bookmarkStart w:id="21" w:name="_Toc73841126"/>
+        <w:spacing w:line="360" w:lineRule="auto"/>
+      </w:pPr>
+      <w:bookmarkStart w:id="21" w:name="_Toc73969807"/>
       <w:r>
         <w:t>Apartado 7: Pruebas</w:t>
       </w:r>
@@ -4164,7 +5131,7 @@
     </w:p>
     <w:p>
       <w:pPr>
-        <w:spacing w:after="0" w:line="276" w:lineRule="auto"/>
+        <w:spacing w:after="0" w:line="360" w:lineRule="auto"/>
         <w:ind w:left="360"/>
         <w:rPr>
           <w:color w:val="000000"/>
@@ -4179,7 +5146,7 @@
           <w:ilvl w:val="0"/>
           <w:numId w:val="2"/>
         </w:numPr>
-        <w:spacing w:after="0" w:line="276" w:lineRule="auto"/>
+        <w:spacing w:after="0" w:line="360" w:lineRule="auto"/>
         <w:rPr>
           <w:color w:val="000000"/>
           <w:sz w:val="24"/>
@@ -4207,8 +5174,9 @@
     <w:p>
       <w:pPr>
         <w:pStyle w:val="Ttulo1"/>
-      </w:pPr>
-      <w:bookmarkStart w:id="22" w:name="_Toc73841127"/>
+        <w:spacing w:line="360" w:lineRule="auto"/>
+      </w:pPr>
+      <w:bookmarkStart w:id="22" w:name="_Toc73969808"/>
       <w:r>
         <w:t>Apartado 8: Despliegue</w:t>
       </w:r>
@@ -4216,7 +5184,7 @@
     </w:p>
     <w:p>
       <w:pPr>
-        <w:spacing w:after="0" w:line="276" w:lineRule="auto"/>
+        <w:spacing w:after="0" w:line="360" w:lineRule="auto"/>
         <w:ind w:left="720"/>
         <w:rPr>
           <w:color w:val="000000"/>
@@ -4231,7 +5199,7 @@
           <w:ilvl w:val="0"/>
           <w:numId w:val="2"/>
         </w:numPr>
-        <w:spacing w:after="0" w:line="276" w:lineRule="auto"/>
+        <w:spacing w:after="0" w:line="360" w:lineRule="auto"/>
         <w:rPr>
           <w:color w:val="000000"/>
           <w:sz w:val="24"/>
@@ -4259,8 +5227,9 @@
     <w:p>
       <w:pPr>
         <w:pStyle w:val="Ttulo1"/>
-      </w:pPr>
-      <w:bookmarkStart w:id="23" w:name="_Toc73841128"/>
+        <w:spacing w:line="360" w:lineRule="auto"/>
+      </w:pPr>
+      <w:bookmarkStart w:id="23" w:name="_Toc73969809"/>
       <w:r>
         <w:t>Apartado 9: Manual</w:t>
       </w:r>
@@ -4268,7 +5237,454 @@
     </w:p>
     <w:p>
       <w:pPr>
-        <w:spacing w:after="0" w:line="276" w:lineRule="auto"/>
+        <w:spacing w:after="0" w:line="360" w:lineRule="auto"/>
+        <w:rPr>
+          <w:color w:val="000000"/>
+          <w:sz w:val="24"/>
+          <w:szCs w:val="24"/>
+        </w:rPr>
+      </w:pPr>
+    </w:p>
+    <w:p>
+      <w:pPr>
+        <w:spacing w:after="0" w:line="360" w:lineRule="auto"/>
+        <w:jc w:val="both"/>
+        <w:rPr>
+          <w:bCs/>
+          <w:color w:val="000000"/>
+          <w:sz w:val="24"/>
+          <w:szCs w:val="24"/>
+        </w:rPr>
+      </w:pPr>
+      <w:r>
+        <w:rPr>
+          <w:bCs/>
+          <w:color w:val="000000"/>
+          <w:sz w:val="24"/>
+          <w:szCs w:val="24"/>
+        </w:rPr>
+        <w:t>Lo primero que un usuario se encuentra al acceder a la web es la página principal, donde simplemente aparecen los eventos y noticias más recientes de la escuela</w:t>
+      </w:r>
+      <w:r>
+        <w:rPr>
+          <w:bCs/>
+          <w:color w:val="000000"/>
+          <w:sz w:val="24"/>
+          <w:szCs w:val="24"/>
+        </w:rPr>
+        <w:t xml:space="preserve">, en caso de que haya, por el contrario se muestra un mensaje indicando que no hay nada en el apartado correspondiente. En caso de que el usuario quiera ver más elementos, simplemente deberá hacer </w:t>
+      </w:r>
+      <w:proofErr w:type="spellStart"/>
+      <w:r>
+        <w:rPr>
+          <w:bCs/>
+          <w:color w:val="000000"/>
+          <w:sz w:val="24"/>
+          <w:szCs w:val="24"/>
+        </w:rPr>
+        <w:t>click</w:t>
+      </w:r>
+      <w:proofErr w:type="spellEnd"/>
+      <w:r>
+        <w:rPr>
+          <w:bCs/>
+          <w:color w:val="000000"/>
+          <w:sz w:val="24"/>
+          <w:szCs w:val="24"/>
+        </w:rPr>
+        <w:t xml:space="preserve"> en el botón correspondiente para ello</w:t>
+      </w:r>
+      <w:r>
+        <w:rPr>
+          <w:bCs/>
+          <w:color w:val="000000"/>
+          <w:sz w:val="24"/>
+          <w:szCs w:val="24"/>
+        </w:rPr>
+        <w:t xml:space="preserve"> y se le llevará al panel de noticias o al de eventos, en el cuál simplemente verá los 6 últimos elementos de ese tipo y en caso de que haya más, podrá cargarlos haciendo </w:t>
+      </w:r>
+      <w:proofErr w:type="spellStart"/>
+      <w:r>
+        <w:rPr>
+          <w:bCs/>
+          <w:color w:val="000000"/>
+          <w:sz w:val="24"/>
+          <w:szCs w:val="24"/>
+        </w:rPr>
+        <w:t>click</w:t>
+      </w:r>
+      <w:proofErr w:type="spellEnd"/>
+      <w:r>
+        <w:rPr>
+          <w:bCs/>
+          <w:color w:val="000000"/>
+          <w:sz w:val="24"/>
+          <w:szCs w:val="24"/>
+        </w:rPr>
+        <w:t xml:space="preserve"> en el botón habilitado para ello y aparecerán de 6 en 6.</w:t>
+      </w:r>
+    </w:p>
+    <w:p>
+      <w:pPr>
+        <w:spacing w:after="0" w:line="360" w:lineRule="auto"/>
+        <w:jc w:val="both"/>
+        <w:rPr>
+          <w:bCs/>
+          <w:color w:val="000000"/>
+          <w:sz w:val="24"/>
+          <w:szCs w:val="24"/>
+        </w:rPr>
+      </w:pPr>
+      <w:r>
+        <w:rPr>
+          <w:bCs/>
+          <w:color w:val="000000"/>
+          <w:sz w:val="24"/>
+          <w:szCs w:val="24"/>
+        </w:rPr>
+        <w:t>En la cabecera de la página se pueden apreciar dos zonas diferenciadas:</w:t>
+      </w:r>
+    </w:p>
+    <w:p>
+      <w:pPr>
+        <w:pStyle w:val="Prrafodelista"/>
+        <w:numPr>
+          <w:ilvl w:val="0"/>
+          <w:numId w:val="9"/>
+        </w:numPr>
+        <w:spacing w:after="0" w:line="360" w:lineRule="auto"/>
+        <w:jc w:val="both"/>
+        <w:rPr>
+          <w:color w:val="000000"/>
+          <w:sz w:val="24"/>
+          <w:szCs w:val="24"/>
+        </w:rPr>
+      </w:pPr>
+      <w:r>
+        <w:rPr>
+          <w:color w:val="000000"/>
+          <w:sz w:val="24"/>
+          <w:szCs w:val="24"/>
+        </w:rPr>
+        <w:t xml:space="preserve">La zona del logo de la escuela, la cual es un enlace a la página de inicio, por lo cual si se hace </w:t>
+      </w:r>
+      <w:proofErr w:type="spellStart"/>
+      <w:r>
+        <w:rPr>
+          <w:color w:val="000000"/>
+          <w:sz w:val="24"/>
+          <w:szCs w:val="24"/>
+        </w:rPr>
+        <w:t>click</w:t>
+      </w:r>
+      <w:proofErr w:type="spellEnd"/>
+      <w:r>
+        <w:rPr>
+          <w:color w:val="000000"/>
+          <w:sz w:val="24"/>
+          <w:szCs w:val="24"/>
+        </w:rPr>
+        <w:t xml:space="preserve"> en ella, llevará al usuario a la misma.</w:t>
+      </w:r>
+    </w:p>
+    <w:p>
+      <w:pPr>
+        <w:pStyle w:val="Prrafodelista"/>
+        <w:numPr>
+          <w:ilvl w:val="0"/>
+          <w:numId w:val="9"/>
+        </w:numPr>
+        <w:spacing w:after="0" w:line="360" w:lineRule="auto"/>
+        <w:jc w:val="both"/>
+        <w:rPr>
+          <w:color w:val="000000"/>
+          <w:sz w:val="24"/>
+          <w:szCs w:val="24"/>
+        </w:rPr>
+      </w:pPr>
+      <w:r>
+        <w:rPr>
+          <w:color w:val="000000"/>
+          <w:sz w:val="24"/>
+          <w:szCs w:val="24"/>
+        </w:rPr>
+        <w:lastRenderedPageBreak/>
+        <w:t>La zona de la barra de navegación, la cual se utilizará para desplazarse por la web. Además, esta barra de navegación contiene otros elementos:</w:t>
+      </w:r>
+    </w:p>
+    <w:p>
+      <w:pPr>
+        <w:pStyle w:val="Prrafodelista"/>
+        <w:numPr>
+          <w:ilvl w:val="1"/>
+          <w:numId w:val="9"/>
+        </w:numPr>
+        <w:spacing w:after="0" w:line="360" w:lineRule="auto"/>
+        <w:jc w:val="both"/>
+        <w:rPr>
+          <w:color w:val="000000"/>
+          <w:sz w:val="24"/>
+          <w:szCs w:val="24"/>
+        </w:rPr>
+      </w:pPr>
+      <w:r>
+        <w:rPr>
+          <w:b/>
+          <w:bCs/>
+          <w:color w:val="000000"/>
+          <w:sz w:val="24"/>
+          <w:szCs w:val="24"/>
+        </w:rPr>
+        <w:t>Zona de búsqueda</w:t>
+      </w:r>
+      <w:r>
+        <w:rPr>
+          <w:color w:val="000000"/>
+          <w:sz w:val="24"/>
+          <w:szCs w:val="24"/>
+        </w:rPr>
+        <w:t xml:space="preserve">, si el usuario hace </w:t>
+      </w:r>
+      <w:proofErr w:type="spellStart"/>
+      <w:r>
+        <w:rPr>
+          <w:color w:val="000000"/>
+          <w:sz w:val="24"/>
+          <w:szCs w:val="24"/>
+        </w:rPr>
+        <w:t>click</w:t>
+      </w:r>
+      <w:proofErr w:type="spellEnd"/>
+      <w:r>
+        <w:rPr>
+          <w:color w:val="000000"/>
+          <w:sz w:val="24"/>
+          <w:szCs w:val="24"/>
+        </w:rPr>
+        <w:t xml:space="preserve"> en el icono de la misma, aparecerá una sección para realizar y ver búsquedas. En ella es posible realizar una búsqueda y se devolverán las noticias, eventos y recursos coincidentes con el texto introducido en la misma.</w:t>
+      </w:r>
+    </w:p>
+    <w:p>
+      <w:pPr>
+        <w:pStyle w:val="Prrafodelista"/>
+        <w:numPr>
+          <w:ilvl w:val="1"/>
+          <w:numId w:val="9"/>
+        </w:numPr>
+        <w:spacing w:after="0" w:line="360" w:lineRule="auto"/>
+        <w:jc w:val="both"/>
+        <w:rPr>
+          <w:color w:val="000000"/>
+          <w:sz w:val="24"/>
+          <w:szCs w:val="24"/>
+        </w:rPr>
+      </w:pPr>
+      <w:r>
+        <w:rPr>
+          <w:b/>
+          <w:bCs/>
+          <w:color w:val="000000"/>
+          <w:sz w:val="24"/>
+          <w:szCs w:val="24"/>
+        </w:rPr>
+        <w:t>Modo oscuro</w:t>
+      </w:r>
+      <w:r>
+        <w:rPr>
+          <w:color w:val="000000"/>
+          <w:sz w:val="24"/>
+          <w:szCs w:val="24"/>
+        </w:rPr>
+        <w:t>, permite alternar el modo de colores de la página, tanto de modo oscuro a modo claro como viceversa.</w:t>
+      </w:r>
+    </w:p>
+    <w:p>
+      <w:pPr>
+        <w:spacing w:after="0" w:line="360" w:lineRule="auto"/>
+        <w:rPr>
+          <w:color w:val="000000"/>
+          <w:sz w:val="24"/>
+          <w:szCs w:val="24"/>
+        </w:rPr>
+      </w:pPr>
+      <w:r>
+        <w:rPr>
+          <w:color w:val="000000"/>
+          <w:sz w:val="24"/>
+          <w:szCs w:val="24"/>
+          <w:highlight w:val="yellow"/>
+        </w:rPr>
+        <w:t>En caso de que el usuario se encuentre en el panel de información sobre la</w:t>
+      </w:r>
+      <w:r>
+        <w:rPr>
+          <w:color w:val="000000"/>
+          <w:sz w:val="24"/>
+          <w:szCs w:val="24"/>
+        </w:rPr>
+        <w:t xml:space="preserve"> escuela</w:t>
+      </w:r>
+    </w:p>
+    <w:p>
+      <w:pPr>
+        <w:spacing w:after="0" w:line="360" w:lineRule="auto"/>
+        <w:rPr>
+          <w:color w:val="000000"/>
+          <w:sz w:val="24"/>
+          <w:szCs w:val="24"/>
+        </w:rPr>
+      </w:pPr>
+      <w:r>
+        <w:rPr>
+          <w:color w:val="000000"/>
+          <w:sz w:val="24"/>
+          <w:szCs w:val="24"/>
+        </w:rPr>
+        <w:t>Por otro lado, el panel “Servicios” se divide en tres secciones diferenciadas, en las que como cada título de las mismas indican, se podrán consultar menús y horarios para cada etapa escolar que haya en la escuela. Además también podrán acceder a la sección de recursos, donde se encuentra documentación importante como podrían ser</w:t>
+      </w:r>
+      <w:r>
+        <w:rPr>
+          <w:color w:val="000000"/>
+          <w:sz w:val="24"/>
+          <w:szCs w:val="24"/>
+        </w:rPr>
+        <w:t>:</w:t>
+      </w:r>
+      <w:r>
+        <w:rPr>
+          <w:color w:val="000000"/>
+          <w:sz w:val="24"/>
+          <w:szCs w:val="24"/>
+        </w:rPr>
+        <w:t xml:space="preserve"> normas, procesos de escolarización</w:t>
+      </w:r>
+      <w:r>
+        <w:rPr>
+          <w:color w:val="000000"/>
+          <w:sz w:val="24"/>
+          <w:szCs w:val="24"/>
+        </w:rPr>
+        <w:t xml:space="preserve"> u otro tipo de documentación de interés</w:t>
+      </w:r>
+    </w:p>
+    <w:p>
+      <w:pPr>
+        <w:spacing w:after="0" w:line="360" w:lineRule="auto"/>
+        <w:rPr>
+          <w:color w:val="000000"/>
+          <w:sz w:val="24"/>
+          <w:szCs w:val="24"/>
+        </w:rPr>
+      </w:pPr>
+      <w:r>
+        <w:rPr>
+          <w:color w:val="000000"/>
+          <w:sz w:val="24"/>
+          <w:szCs w:val="24"/>
+          <w:highlight w:val="yellow"/>
+        </w:rPr>
+        <w:t>SEGUIR EXPLICANDO:</w:t>
+      </w:r>
+    </w:p>
+    <w:p>
+      <w:pPr>
+        <w:spacing w:after="0" w:line="360" w:lineRule="auto"/>
+        <w:rPr>
+          <w:color w:val="000000"/>
+          <w:sz w:val="24"/>
+          <w:szCs w:val="24"/>
+        </w:rPr>
+      </w:pPr>
+      <w:r>
+        <w:rPr>
+          <w:color w:val="000000"/>
+          <w:sz w:val="24"/>
+          <w:szCs w:val="24"/>
+        </w:rPr>
+        <w:t xml:space="preserve">Tanto el panel de usuarios como el de profesores, son de uso exclusivo para usuarios de la aplicación. En caso de que el usuario </w:t>
+      </w:r>
+      <w:r>
+        <w:rPr>
+          <w:color w:val="000000"/>
+          <w:sz w:val="24"/>
+          <w:szCs w:val="24"/>
+        </w:rPr>
+        <w:t xml:space="preserve">quiera acceder </w:t>
+      </w:r>
+      <w:r>
+        <w:rPr>
+          <w:color w:val="000000"/>
+          <w:sz w:val="24"/>
+          <w:szCs w:val="24"/>
+        </w:rPr>
+        <w:t xml:space="preserve">a estas zonas </w:t>
+      </w:r>
+      <w:r>
+        <w:rPr>
+          <w:color w:val="000000"/>
+          <w:sz w:val="24"/>
+          <w:szCs w:val="24"/>
+        </w:rPr>
+        <w:t>sin haber iniciado la sesión, automáticamente se le redirigirá a la pantalla para hacerlo. En esta pantalla se indicará tanto el nombre de usuario como la contraseña</w:t>
+      </w:r>
+      <w:r>
+        <w:rPr>
+          <w:color w:val="000000"/>
+          <w:sz w:val="24"/>
+          <w:szCs w:val="24"/>
+        </w:rPr>
+        <w:t xml:space="preserve">, si no dispone de estos datos y de que sea un tutor legal (ya que los profesores están activados por defecto), deberá activar su cuenta, lo cual se realiza haciendo </w:t>
+      </w:r>
+      <w:proofErr w:type="spellStart"/>
+      <w:r>
+        <w:rPr>
+          <w:color w:val="000000"/>
+          <w:sz w:val="24"/>
+          <w:szCs w:val="24"/>
+        </w:rPr>
+        <w:t>click</w:t>
+      </w:r>
+      <w:proofErr w:type="spellEnd"/>
+      <w:r>
+        <w:rPr>
+          <w:color w:val="000000"/>
+          <w:sz w:val="24"/>
+          <w:szCs w:val="24"/>
+        </w:rPr>
+        <w:t xml:space="preserve"> en el texto que aparece bajo el formulario de inicio de sesión. Este botón hace que aparezca un cuadro de texto en el que el usuario simplemente debe escribir un código, el cual se le hará llegar desde la escuela. Una vez introducido este código, en caso de que el usuario no haya sido activado previamente o que sea correcto, se redirigirá a una pantalla para realizar el cambio de contraseña, debido a que los usuarios tienen una contraseña por defecto y es necesario cambiarla por seguridad. Tras haberse validado la contraseña y que todo esté en orden, se redirigirá al panel de usuario en cuestión, si se trata de</w:t>
+      </w:r>
+      <w:r>
+        <w:rPr>
+          <w:color w:val="000000"/>
+          <w:sz w:val="24"/>
+          <w:szCs w:val="24"/>
+        </w:rPr>
+        <w:t xml:space="preserve">l tutor legal de un alumno, se redirigirá al panel donde puede consultar los datos de los menores que tiene a su cargo, así como sus datos personales, en cambio si se trata de un profesor, accederá al panel de profesorado, en el cual tiene los datos del curso que </w:t>
+      </w:r>
+      <w:r>
+        <w:rPr>
+          <w:color w:val="000000"/>
+          <w:sz w:val="24"/>
+          <w:szCs w:val="24"/>
+        </w:rPr>
+        <w:lastRenderedPageBreak/>
+        <w:t>tutoriza y sus datos personales. En caso de que se trate de un usuario administrador, será redirigido al panel de control propio de Django, desde donde podrá gestionar los elementos que conforman la web.</w:t>
+      </w:r>
+    </w:p>
+    <w:p>
+      <w:pPr>
+        <w:pStyle w:val="Ttulo1"/>
+        <w:spacing w:line="360" w:lineRule="auto"/>
+      </w:pPr>
+      <w:bookmarkStart w:id="24" w:name="_Toc73969810"/>
+      <w:r>
+        <w:t>Apartado 10: Conclusiones</w:t>
+      </w:r>
+      <w:bookmarkEnd w:id="24"/>
+    </w:p>
+    <w:p>
+      <w:pPr>
+        <w:spacing w:after="0" w:line="360" w:lineRule="auto"/>
         <w:rPr>
           <w:color w:val="000000"/>
           <w:sz w:val="24"/>
@@ -4282,7 +5698,7 @@
           <w:ilvl w:val="0"/>
           <w:numId w:val="2"/>
         </w:numPr>
-        <w:spacing w:after="0" w:line="276" w:lineRule="auto"/>
+        <w:spacing w:after="0" w:line="360" w:lineRule="auto"/>
         <w:rPr>
           <w:color w:val="000000"/>
           <w:sz w:val="24"/>
@@ -4296,30 +5712,31 @@
           <w:sz w:val="24"/>
           <w:szCs w:val="24"/>
         </w:rPr>
-        <w:t>Manual</w:t>
-      </w:r>
-      <w:r>
-        <w:rPr>
-          <w:color w:val="000000"/>
-          <w:sz w:val="24"/>
-          <w:szCs w:val="24"/>
-        </w:rPr>
-        <w:t>: Manual de uso de la aplicación.</w:t>
+        <w:t>Conclusiones</w:t>
+      </w:r>
+      <w:r>
+        <w:rPr>
+          <w:color w:val="000000"/>
+          <w:sz w:val="24"/>
+          <w:szCs w:val="24"/>
+        </w:rPr>
+        <w:t>: Comparación del resultado con la idea inicial y mejoras futuras.</w:t>
       </w:r>
     </w:p>
     <w:p>
       <w:pPr>
         <w:pStyle w:val="Ttulo1"/>
-      </w:pPr>
-      <w:bookmarkStart w:id="24" w:name="_Toc73841129"/>
-      <w:r>
-        <w:t>Apartado 10: Conclusiones</w:t>
-      </w:r>
-      <w:bookmarkEnd w:id="24"/>
-    </w:p>
-    <w:p>
-      <w:pPr>
-        <w:spacing w:after="0" w:line="276" w:lineRule="auto"/>
+        <w:spacing w:line="360" w:lineRule="auto"/>
+      </w:pPr>
+      <w:bookmarkStart w:id="25" w:name="_Toc73969811"/>
+      <w:r>
+        <w:t>Apartado 11: Índices de tablas e imágenes</w:t>
+      </w:r>
+      <w:bookmarkEnd w:id="25"/>
+    </w:p>
+    <w:p>
+      <w:pPr>
+        <w:spacing w:after="0" w:line="360" w:lineRule="auto"/>
         <w:rPr>
           <w:color w:val="000000"/>
           <w:sz w:val="24"/>
@@ -4333,7 +5750,7 @@
           <w:ilvl w:val="0"/>
           <w:numId w:val="2"/>
         </w:numPr>
-        <w:spacing w:after="0" w:line="276" w:lineRule="auto"/>
+        <w:spacing w:after="0" w:line="360" w:lineRule="auto"/>
         <w:rPr>
           <w:color w:val="000000"/>
           <w:sz w:val="24"/>
@@ -4347,30 +5764,31 @@
           <w:sz w:val="24"/>
           <w:szCs w:val="24"/>
         </w:rPr>
-        <w:t>Conclusiones</w:t>
-      </w:r>
-      <w:r>
-        <w:rPr>
-          <w:color w:val="000000"/>
-          <w:sz w:val="24"/>
-          <w:szCs w:val="24"/>
-        </w:rPr>
-        <w:t>: Comparación del resultado con la idea inicial y mejoras futuras.</w:t>
+        <w:t>Índice de tablas e imágenes</w:t>
+      </w:r>
+      <w:r>
+        <w:rPr>
+          <w:color w:val="000000"/>
+          <w:sz w:val="24"/>
+          <w:szCs w:val="24"/>
+        </w:rPr>
+        <w:t>.</w:t>
       </w:r>
     </w:p>
     <w:p>
       <w:pPr>
         <w:pStyle w:val="Ttulo1"/>
-      </w:pPr>
-      <w:bookmarkStart w:id="25" w:name="_Toc73841130"/>
-      <w:r>
-        <w:t>Apartado 11: Índices de tablas e imágenes</w:t>
-      </w:r>
-      <w:bookmarkEnd w:id="25"/>
-    </w:p>
-    <w:p>
-      <w:pPr>
-        <w:spacing w:after="0" w:line="276" w:lineRule="auto"/>
+        <w:spacing w:line="360" w:lineRule="auto"/>
+      </w:pPr>
+      <w:bookmarkStart w:id="26" w:name="_Toc73969812"/>
+      <w:r>
+        <w:t>Apartado 12: Bibliografía y referencias</w:t>
+      </w:r>
+      <w:bookmarkEnd w:id="26"/>
+    </w:p>
+    <w:p>
+      <w:pPr>
+        <w:spacing w:after="0" w:line="360" w:lineRule="auto"/>
         <w:rPr>
           <w:color w:val="000000"/>
           <w:sz w:val="24"/>
@@ -4384,58 +5802,7 @@
           <w:ilvl w:val="0"/>
           <w:numId w:val="2"/>
         </w:numPr>
-        <w:spacing w:after="0" w:line="276" w:lineRule="auto"/>
-        <w:rPr>
-          <w:color w:val="000000"/>
-          <w:sz w:val="24"/>
-          <w:szCs w:val="24"/>
-        </w:rPr>
-      </w:pPr>
-      <w:r>
-        <w:rPr>
-          <w:b/>
-          <w:color w:val="000000"/>
-          <w:sz w:val="24"/>
-          <w:szCs w:val="24"/>
-        </w:rPr>
-        <w:t>Índice de tablas e imágenes</w:t>
-      </w:r>
-      <w:r>
-        <w:rPr>
-          <w:color w:val="000000"/>
-          <w:sz w:val="24"/>
-          <w:szCs w:val="24"/>
-        </w:rPr>
-        <w:t>.</w:t>
-      </w:r>
-    </w:p>
-    <w:p>
-      <w:pPr>
-        <w:pStyle w:val="Ttulo1"/>
-      </w:pPr>
-      <w:bookmarkStart w:id="26" w:name="_Toc73841131"/>
-      <w:r>
-        <w:t>Apartado 12: Bibliografía y referencias</w:t>
-      </w:r>
-      <w:bookmarkEnd w:id="26"/>
-    </w:p>
-    <w:p>
-      <w:pPr>
-        <w:spacing w:after="0" w:line="276" w:lineRule="auto"/>
-        <w:rPr>
-          <w:color w:val="000000"/>
-          <w:sz w:val="24"/>
-          <w:szCs w:val="24"/>
-        </w:rPr>
-      </w:pPr>
-    </w:p>
-    <w:p>
-      <w:pPr>
-        <w:numPr>
-          <w:ilvl w:val="0"/>
-          <w:numId w:val="2"/>
-        </w:numPr>
-        <w:spacing w:after="200" w:line="276" w:lineRule="auto"/>
+        <w:spacing w:after="200" w:line="360" w:lineRule="auto"/>
         <w:rPr>
           <w:color w:val="000000"/>
           <w:sz w:val="24"/>
@@ -4467,7 +5834,7 @@
           <w:ilvl w:val="0"/>
           <w:numId w:val="5"/>
         </w:numPr>
-        <w:spacing w:after="200" w:line="276" w:lineRule="auto"/>
+        <w:spacing w:after="200" w:line="360" w:lineRule="auto"/>
         <w:rPr>
           <w:color w:val="000000"/>
           <w:sz w:val="24"/>
@@ -4534,12 +5901,61 @@
           <w:ilvl w:val="0"/>
           <w:numId w:val="5"/>
         </w:numPr>
-        <w:spacing w:after="200" w:line="276" w:lineRule="auto"/>
-        <w:rPr>
-          <w:color w:val="000000"/>
-          <w:sz w:val="24"/>
-          <w:szCs w:val="24"/>
-        </w:rPr>
+        <w:spacing w:after="200" w:line="360" w:lineRule="auto"/>
+        <w:rPr>
+          <w:color w:val="000000"/>
+          <w:sz w:val="24"/>
+          <w:szCs w:val="24"/>
+        </w:rPr>
+      </w:pPr>
+      <w:r>
+        <w:rPr>
+          <w:color w:val="000000"/>
+          <w:sz w:val="24"/>
+          <w:szCs w:val="24"/>
+        </w:rPr>
+        <w:t xml:space="preserve">Documentación oficial de </w:t>
+      </w:r>
+      <w:proofErr w:type="spellStart"/>
+      <w:r>
+        <w:rPr>
+          <w:color w:val="000000"/>
+          <w:sz w:val="24"/>
+          <w:szCs w:val="24"/>
+        </w:rPr>
+        <w:t>dockers</w:t>
+      </w:r>
+      <w:proofErr w:type="spellEnd"/>
+      <w:r>
+        <w:rPr>
+          <w:color w:val="000000"/>
+          <w:sz w:val="24"/>
+          <w:szCs w:val="24"/>
+        </w:rPr>
+        <w:t xml:space="preserve">: </w:t>
+      </w:r>
+      <w:hyperlink r:id="rId19" w:history="1">
+        <w:r>
+          <w:rPr>
+            <w:rStyle w:val="Hipervnculo"/>
+            <w:sz w:val="24"/>
+            <w:szCs w:val="24"/>
+          </w:rPr>
+          <w:t>https://docs.docker.com</w:t>
+        </w:r>
+      </w:hyperlink>
+      <w:r>
+        <w:rPr>
+          <w:color w:val="000000"/>
+          <w:sz w:val="24"/>
+          <w:szCs w:val="24"/>
+        </w:rPr>
+        <w:t xml:space="preserve"> </w:t>
+      </w:r>
+    </w:p>
+    <w:p>
+      <w:pPr>
+        <w:spacing w:line="360" w:lineRule="auto"/>
       </w:pPr>
     </w:p>
     <w:p/>
@@ -4553,7 +5969,6 @@
     <w:p/>
     <w:p/>
     <w:p/>
-    <w:p/>
     <w:p>
       <w:r>
         <w:t xml:space="preserve">Instalación y configuración inicial de </w:t>
@@ -4569,54 +5984,12 @@
         <w:rPr>
           <w:noProof/>
         </w:rPr>
+        <w:lastRenderedPageBreak/>
         <w:drawing>
           <wp:inline distT="0" distB="0" distL="0" distR="0" wp14:anchorId="35CA6D6B" wp14:editId="69B4C91A">
             <wp:extent cx="5400040" cy="1711960"/>
             <wp:effectExtent l="0" t="0" r="0" b="2540"/>
             <wp:docPr id="1" name="Imagen 1"/>
-            <wp:cNvGraphicFramePr>
-              <a:graphicFrameLocks xmlns:a="http://schemas.openxmlformats.org/drawingml/2006/main" noChangeAspect="1"/>
-            </wp:cNvGraphicFramePr>
-            <a:graphic xmlns:a="http://schemas.openxmlformats.org/drawingml/2006/main">
-              <a:graphicData uri="http://schemas.openxmlformats.org/drawingml/2006/picture">
-                <pic:pic xmlns:pic="http://schemas.openxmlformats.org/drawingml/2006/picture">
-                  <pic:nvPicPr>
-                    <pic:cNvPr id="1" name=""/>
-                    <pic:cNvPicPr/>
-                  </pic:nvPicPr>
-                  <pic:blipFill>
-                    <a:blip r:embed="rId19"/>
-                    <a:stretch>
-                      <a:fillRect/>
-                    </a:stretch>
-                  </pic:blipFill>
-                  <pic:spPr>
-                    <a:xfrm>
-                      <a:off x="0" y="0"/>
-                      <a:ext cx="5400040" cy="1711960"/>
-                    </a:xfrm>
-                    <a:prstGeom prst="rect">
-                      <a:avLst/>
-                    </a:prstGeom>
-                  </pic:spPr>
-                </pic:pic>
-              </a:graphicData>
-            </a:graphic>
-          </wp:inline>
-        </w:drawing>
-      </w:r>
-    </w:p>
-    <w:p/>
-    <w:p>
-      <w:r>
-        <w:rPr>
-          <w:noProof/>
-        </w:rPr>
-        <w:drawing>
-          <wp:inline distT="0" distB="0" distL="0" distR="0" wp14:anchorId="277C42C8" wp14:editId="051C3FC3">
-            <wp:extent cx="5400040" cy="427355"/>
-            <wp:effectExtent l="0" t="0" r="0" b="0"/>
-            <wp:docPr id="2" name="Imagen 2"/>
             <wp:cNvGraphicFramePr>
               <a:graphicFrameLocks xmlns:a="http://schemas.openxmlformats.org/drawingml/2006/main" noChangeAspect="1"/>
             </wp:cNvGraphicFramePr>
@@ -4636,7 +6009,7 @@
                   <pic:spPr>
                     <a:xfrm>
                       <a:off x="0" y="0"/>
-                      <a:ext cx="5400040" cy="427355"/>
+                      <a:ext cx="5400040" cy="1711960"/>
                     </a:xfrm>
                     <a:prstGeom prst="rect">
                       <a:avLst/>
@@ -4656,10 +6029,10 @@
           <w:noProof/>
         </w:rPr>
         <w:drawing>
-          <wp:inline distT="0" distB="0" distL="0" distR="0" wp14:anchorId="51C23E7F" wp14:editId="3B818018">
-            <wp:extent cx="5400040" cy="880745"/>
+          <wp:inline distT="0" distB="0" distL="0" distR="0" wp14:anchorId="277C42C8" wp14:editId="051C3FC3">
+            <wp:extent cx="5400040" cy="427355"/>
             <wp:effectExtent l="0" t="0" r="0" b="0"/>
-            <wp:docPr id="4" name="Imagen 4"/>
+            <wp:docPr id="2" name="Imagen 2"/>
             <wp:cNvGraphicFramePr>
               <a:graphicFrameLocks xmlns:a="http://schemas.openxmlformats.org/drawingml/2006/main" noChangeAspect="1"/>
             </wp:cNvGraphicFramePr>
@@ -4679,7 +6052,7 @@
                   <pic:spPr>
                     <a:xfrm>
                       <a:off x="0" y="0"/>
-                      <a:ext cx="5400040" cy="880745"/>
+                      <a:ext cx="5400040" cy="427355"/>
                     </a:xfrm>
                     <a:prstGeom prst="rect">
                       <a:avLst/>
@@ -4693,17 +6066,16 @@
       </w:r>
     </w:p>
     <w:p/>
-    <w:p/>
     <w:p>
       <w:r>
         <w:rPr>
           <w:noProof/>
         </w:rPr>
         <w:drawing>
-          <wp:inline distT="0" distB="0" distL="0" distR="0" wp14:anchorId="3712C716" wp14:editId="270F71AE">
-            <wp:extent cx="5400040" cy="2106295"/>
-            <wp:effectExtent l="0" t="0" r="0" b="8255"/>
-            <wp:docPr id="3" name="Imagen 3"/>
+          <wp:inline distT="0" distB="0" distL="0" distR="0" wp14:anchorId="51C23E7F" wp14:editId="3B818018">
+            <wp:extent cx="5400040" cy="880745"/>
+            <wp:effectExtent l="0" t="0" r="0" b="0"/>
+            <wp:docPr id="4" name="Imagen 4"/>
             <wp:cNvGraphicFramePr>
               <a:graphicFrameLocks xmlns:a="http://schemas.openxmlformats.org/drawingml/2006/main" noChangeAspect="1"/>
             </wp:cNvGraphicFramePr>
@@ -4723,7 +6095,7 @@
                   <pic:spPr>
                     <a:xfrm>
                       <a:off x="0" y="0"/>
-                      <a:ext cx="5400040" cy="2106295"/>
+                      <a:ext cx="5400040" cy="880745"/>
                     </a:xfrm>
                     <a:prstGeom prst="rect">
                       <a:avLst/>
@@ -4737,16 +6109,17 @@
       </w:r>
     </w:p>
     <w:p/>
+    <w:p/>
     <w:p>
       <w:r>
         <w:rPr>
           <w:noProof/>
         </w:rPr>
         <w:drawing>
-          <wp:inline distT="0" distB="0" distL="0" distR="0" wp14:anchorId="06352E52" wp14:editId="67444A15">
-            <wp:extent cx="5400040" cy="553720"/>
-            <wp:effectExtent l="0" t="0" r="0" b="0"/>
-            <wp:docPr id="5" name="Imagen 5"/>
+          <wp:inline distT="0" distB="0" distL="0" distR="0" wp14:anchorId="3712C716" wp14:editId="270F71AE">
+            <wp:extent cx="5400040" cy="2106295"/>
+            <wp:effectExtent l="0" t="0" r="0" b="8255"/>
+            <wp:docPr id="3" name="Imagen 3"/>
             <wp:cNvGraphicFramePr>
               <a:graphicFrameLocks xmlns:a="http://schemas.openxmlformats.org/drawingml/2006/main" noChangeAspect="1"/>
             </wp:cNvGraphicFramePr>
@@ -4766,7 +6139,7 @@
                   <pic:spPr>
                     <a:xfrm>
                       <a:off x="0" y="0"/>
-                      <a:ext cx="5400040" cy="553720"/>
+                      <a:ext cx="5400040" cy="2106295"/>
                     </a:xfrm>
                     <a:prstGeom prst="rect">
                       <a:avLst/>
@@ -4779,16 +6152,17 @@
         </w:drawing>
       </w:r>
     </w:p>
+    <w:p/>
     <w:p>
       <w:r>
         <w:rPr>
           <w:noProof/>
         </w:rPr>
         <w:drawing>
-          <wp:inline distT="0" distB="0" distL="0" distR="0" wp14:anchorId="07B41B2A" wp14:editId="6579E470">
-            <wp:extent cx="5400040" cy="557530"/>
+          <wp:inline distT="0" distB="0" distL="0" distR="0" wp14:anchorId="06352E52" wp14:editId="67444A15">
+            <wp:extent cx="5400040" cy="553720"/>
             <wp:effectExtent l="0" t="0" r="0" b="0"/>
-            <wp:docPr id="6" name="Imagen 6"/>
+            <wp:docPr id="5" name="Imagen 5"/>
             <wp:cNvGraphicFramePr>
               <a:graphicFrameLocks xmlns:a="http://schemas.openxmlformats.org/drawingml/2006/main" noChangeAspect="1"/>
             </wp:cNvGraphicFramePr>
@@ -4808,7 +6182,7 @@
                   <pic:spPr>
                     <a:xfrm>
                       <a:off x="0" y="0"/>
-                      <a:ext cx="5400040" cy="557530"/>
+                      <a:ext cx="5400040" cy="553720"/>
                     </a:xfrm>
                     <a:prstGeom prst="rect">
                       <a:avLst/>
@@ -4827,10 +6201,10 @@
           <w:noProof/>
         </w:rPr>
         <w:drawing>
-          <wp:inline distT="0" distB="0" distL="0" distR="0" wp14:anchorId="0026956F" wp14:editId="633F6650">
-            <wp:extent cx="2895600" cy="657225"/>
-            <wp:effectExtent l="0" t="0" r="0" b="9525"/>
-            <wp:docPr id="7" name="Imagen 7"/>
+          <wp:inline distT="0" distB="0" distL="0" distR="0" wp14:anchorId="07B41B2A" wp14:editId="6579E470">
+            <wp:extent cx="5400040" cy="557530"/>
+            <wp:effectExtent l="0" t="0" r="0" b="0"/>
+            <wp:docPr id="6" name="Imagen 6"/>
             <wp:cNvGraphicFramePr>
               <a:graphicFrameLocks xmlns:a="http://schemas.openxmlformats.org/drawingml/2006/main" noChangeAspect="1"/>
             </wp:cNvGraphicFramePr>
@@ -4850,7 +6224,7 @@
                   <pic:spPr>
                     <a:xfrm>
                       <a:off x="0" y="0"/>
-                      <a:ext cx="2895600" cy="657225"/>
+                      <a:ext cx="5400040" cy="557530"/>
                     </a:xfrm>
                     <a:prstGeom prst="rect">
                       <a:avLst/>
@@ -4862,15 +6236,18 @@
           </wp:inline>
         </w:drawing>
       </w:r>
+    </w:p>
+    <w:p>
       <w:r>
         <w:rPr>
           <w:noProof/>
         </w:rPr>
+        <w:lastRenderedPageBreak/>
         <w:drawing>
-          <wp:inline distT="0" distB="0" distL="0" distR="0" wp14:anchorId="2712076C" wp14:editId="79B377BF">
-            <wp:extent cx="3209925" cy="714375"/>
-            <wp:effectExtent l="0" t="0" r="9525" b="9525"/>
-            <wp:docPr id="8" name="Imagen 8"/>
+          <wp:inline distT="0" distB="0" distL="0" distR="0" wp14:anchorId="0026956F" wp14:editId="633F6650">
+            <wp:extent cx="2895600" cy="657225"/>
+            <wp:effectExtent l="0" t="0" r="0" b="9525"/>
+            <wp:docPr id="7" name="Imagen 7"/>
             <wp:cNvGraphicFramePr>
               <a:graphicFrameLocks xmlns:a="http://schemas.openxmlformats.org/drawingml/2006/main" noChangeAspect="1"/>
             </wp:cNvGraphicFramePr>
@@ -4890,7 +6267,7 @@
                   <pic:spPr>
                     <a:xfrm>
                       <a:off x="0" y="0"/>
-                      <a:ext cx="3209925" cy="714375"/>
+                      <a:ext cx="2895600" cy="657225"/>
                     </a:xfrm>
                     <a:prstGeom prst="rect">
                       <a:avLst/>
@@ -4902,17 +6279,15 @@
           </wp:inline>
         </w:drawing>
       </w:r>
-    </w:p>
-    <w:p>
       <w:r>
         <w:rPr>
           <w:noProof/>
         </w:rPr>
         <w:drawing>
-          <wp:inline distT="0" distB="0" distL="0" distR="0" wp14:anchorId="31B9014F" wp14:editId="46173713">
-            <wp:extent cx="5400040" cy="439420"/>
-            <wp:effectExtent l="0" t="0" r="0" b="0"/>
-            <wp:docPr id="9" name="Imagen 9"/>
+          <wp:inline distT="0" distB="0" distL="0" distR="0" wp14:anchorId="2712076C" wp14:editId="79B377BF">
+            <wp:extent cx="3209925" cy="714375"/>
+            <wp:effectExtent l="0" t="0" r="9525" b="9525"/>
+            <wp:docPr id="8" name="Imagen 8"/>
             <wp:cNvGraphicFramePr>
               <a:graphicFrameLocks xmlns:a="http://schemas.openxmlformats.org/drawingml/2006/main" noChangeAspect="1"/>
             </wp:cNvGraphicFramePr>
@@ -4932,7 +6307,7 @@
                   <pic:spPr>
                     <a:xfrm>
                       <a:off x="0" y="0"/>
-                      <a:ext cx="5400040" cy="439420"/>
+                      <a:ext cx="3209925" cy="714375"/>
                     </a:xfrm>
                     <a:prstGeom prst="rect">
                       <a:avLst/>
@@ -4945,17 +6320,16 @@
         </w:drawing>
       </w:r>
     </w:p>
-    <w:p/>
     <w:p>
       <w:r>
         <w:rPr>
           <w:noProof/>
         </w:rPr>
         <w:drawing>
-          <wp:inline distT="0" distB="0" distL="0" distR="0" wp14:anchorId="3BE11C89" wp14:editId="46109181">
-            <wp:extent cx="4667250" cy="1143000"/>
+          <wp:inline distT="0" distB="0" distL="0" distR="0" wp14:anchorId="31B9014F" wp14:editId="46173713">
+            <wp:extent cx="5400040" cy="439420"/>
             <wp:effectExtent l="0" t="0" r="0" b="0"/>
-            <wp:docPr id="10" name="Imagen 10"/>
+            <wp:docPr id="9" name="Imagen 9"/>
             <wp:cNvGraphicFramePr>
               <a:graphicFrameLocks xmlns:a="http://schemas.openxmlformats.org/drawingml/2006/main" noChangeAspect="1"/>
             </wp:cNvGraphicFramePr>
@@ -4975,7 +6349,7 @@
                   <pic:spPr>
                     <a:xfrm>
                       <a:off x="0" y="0"/>
-                      <a:ext cx="4667250" cy="1143000"/>
+                      <a:ext cx="5400040" cy="439420"/>
                     </a:xfrm>
                     <a:prstGeom prst="rect">
                       <a:avLst/>
@@ -4988,21 +6362,17 @@
         </w:drawing>
       </w:r>
     </w:p>
-    <w:p>
-      <w:pPr>
-        <w:rPr>
-          <w:u w:val="single"/>
-        </w:rPr>
-      </w:pPr>
+    <w:p/>
+    <w:p>
       <w:r>
         <w:rPr>
           <w:noProof/>
         </w:rPr>
         <w:drawing>
-          <wp:inline distT="0" distB="0" distL="0" distR="0" wp14:anchorId="2B51FDB1" wp14:editId="0F236B39">
-            <wp:extent cx="5400040" cy="2760345"/>
-            <wp:effectExtent l="0" t="0" r="0" b="1905"/>
-            <wp:docPr id="11" name="Imagen 11"/>
+          <wp:inline distT="0" distB="0" distL="0" distR="0" wp14:anchorId="3BE11C89" wp14:editId="46109181">
+            <wp:extent cx="4667250" cy="1143000"/>
+            <wp:effectExtent l="0" t="0" r="0" b="0"/>
+            <wp:docPr id="10" name="Imagen 10"/>
             <wp:cNvGraphicFramePr>
               <a:graphicFrameLocks xmlns:a="http://schemas.openxmlformats.org/drawingml/2006/main" noChangeAspect="1"/>
             </wp:cNvGraphicFramePr>
@@ -5022,7 +6392,7 @@
                   <pic:spPr>
                     <a:xfrm>
                       <a:off x="0" y="0"/>
-                      <a:ext cx="5400040" cy="2760345"/>
+                      <a:ext cx="4667250" cy="1143000"/>
                     </a:xfrm>
                     <a:prstGeom prst="rect">
                       <a:avLst/>
@@ -5035,19 +6405,21 @@
         </w:drawing>
       </w:r>
     </w:p>
-    <w:p/>
-    <w:p/>
-    <w:p>
+    <w:p>
+      <w:pPr>
+        <w:rPr>
+          <w:u w:val="single"/>
+        </w:rPr>
+      </w:pPr>
       <w:r>
         <w:rPr>
           <w:noProof/>
         </w:rPr>
-        <w:lastRenderedPageBreak/>
         <w:drawing>
-          <wp:inline distT="0" distB="0" distL="0" distR="0" wp14:anchorId="49872A70" wp14:editId="5CDCA89D">
-            <wp:extent cx="5400040" cy="1396365"/>
-            <wp:effectExtent l="0" t="0" r="0" b="0"/>
-            <wp:docPr id="12" name="Imagen 12"/>
+          <wp:inline distT="0" distB="0" distL="0" distR="0" wp14:anchorId="2B51FDB1" wp14:editId="0F236B39">
+            <wp:extent cx="5400040" cy="2760345"/>
+            <wp:effectExtent l="0" t="0" r="0" b="1905"/>
+            <wp:docPr id="11" name="Imagen 11"/>
             <wp:cNvGraphicFramePr>
               <a:graphicFrameLocks xmlns:a="http://schemas.openxmlformats.org/drawingml/2006/main" noChangeAspect="1"/>
             </wp:cNvGraphicFramePr>
@@ -5067,7 +6439,7 @@
                   <pic:spPr>
                     <a:xfrm>
                       <a:off x="0" y="0"/>
-                      <a:ext cx="5400040" cy="1396365"/>
+                      <a:ext cx="5400040" cy="2760345"/>
                     </a:xfrm>
                     <a:prstGeom prst="rect">
                       <a:avLst/>
@@ -5081,16 +6453,17 @@
       </w:r>
     </w:p>
     <w:p/>
+    <w:p/>
     <w:p>
       <w:r>
         <w:rPr>
           <w:noProof/>
         </w:rPr>
         <w:drawing>
-          <wp:inline distT="0" distB="0" distL="0" distR="0" wp14:anchorId="307EBBA7" wp14:editId="08F1CBB0">
-            <wp:extent cx="5276850" cy="2524125"/>
-            <wp:effectExtent l="0" t="0" r="0" b="9525"/>
-            <wp:docPr id="13" name="Imagen 13"/>
+          <wp:inline distT="0" distB="0" distL="0" distR="0" wp14:anchorId="49872A70" wp14:editId="5CDCA89D">
+            <wp:extent cx="5400040" cy="1396365"/>
+            <wp:effectExtent l="0" t="0" r="0" b="0"/>
+            <wp:docPr id="12" name="Imagen 12"/>
             <wp:cNvGraphicFramePr>
               <a:graphicFrameLocks xmlns:a="http://schemas.openxmlformats.org/drawingml/2006/main" noChangeAspect="1"/>
             </wp:cNvGraphicFramePr>
@@ -5110,7 +6483,7 @@
                   <pic:spPr>
                     <a:xfrm>
                       <a:off x="0" y="0"/>
-                      <a:ext cx="5276850" cy="2524125"/>
+                      <a:ext cx="5400040" cy="1396365"/>
                     </a:xfrm>
                     <a:prstGeom prst="rect">
                       <a:avLst/>
@@ -5123,16 +6496,18 @@
         </w:drawing>
       </w:r>
     </w:p>
+    <w:p/>
     <w:p>
       <w:r>
         <w:rPr>
           <w:noProof/>
         </w:rPr>
+        <w:lastRenderedPageBreak/>
         <w:drawing>
-          <wp:inline distT="0" distB="0" distL="0" distR="0" wp14:anchorId="40395B71" wp14:editId="5A5994A3">
-            <wp:extent cx="5400040" cy="1236980"/>
-            <wp:effectExtent l="0" t="0" r="0" b="1270"/>
-            <wp:docPr id="14" name="Imagen 14"/>
+          <wp:inline distT="0" distB="0" distL="0" distR="0" wp14:anchorId="307EBBA7" wp14:editId="08F1CBB0">
+            <wp:extent cx="5276850" cy="2524125"/>
+            <wp:effectExtent l="0" t="0" r="0" b="9525"/>
+            <wp:docPr id="13" name="Imagen 13"/>
             <wp:cNvGraphicFramePr>
               <a:graphicFrameLocks xmlns:a="http://schemas.openxmlformats.org/drawingml/2006/main" noChangeAspect="1"/>
             </wp:cNvGraphicFramePr>
@@ -5152,7 +6527,7 @@
                   <pic:spPr>
                     <a:xfrm>
                       <a:off x="0" y="0"/>
-                      <a:ext cx="5400040" cy="1236980"/>
+                      <a:ext cx="5276850" cy="2524125"/>
                     </a:xfrm>
                     <a:prstGeom prst="rect">
                       <a:avLst/>
@@ -5165,17 +6540,16 @@
         </w:drawing>
       </w:r>
     </w:p>
-    <w:p/>
     <w:p>
       <w:r>
         <w:rPr>
           <w:noProof/>
         </w:rPr>
         <w:drawing>
-          <wp:inline distT="0" distB="0" distL="0" distR="0" wp14:anchorId="1B70E148" wp14:editId="547F3DEE">
-            <wp:extent cx="4371975" cy="790575"/>
-            <wp:effectExtent l="0" t="0" r="9525" b="9525"/>
-            <wp:docPr id="15" name="Imagen 15"/>
+          <wp:inline distT="0" distB="0" distL="0" distR="0" wp14:anchorId="40395B71" wp14:editId="5A5994A3">
+            <wp:extent cx="5400040" cy="1236980"/>
+            <wp:effectExtent l="0" t="0" r="0" b="1270"/>
+            <wp:docPr id="14" name="Imagen 14"/>
             <wp:cNvGraphicFramePr>
               <a:graphicFrameLocks xmlns:a="http://schemas.openxmlformats.org/drawingml/2006/main" noChangeAspect="1"/>
             </wp:cNvGraphicFramePr>
@@ -5195,7 +6569,7 @@
                   <pic:spPr>
                     <a:xfrm>
                       <a:off x="0" y="0"/>
-                      <a:ext cx="4371975" cy="790575"/>
+                      <a:ext cx="5400040" cy="1236980"/>
                     </a:xfrm>
                     <a:prstGeom prst="rect">
                       <a:avLst/>
@@ -5215,10 +6589,10 @@
           <w:noProof/>
         </w:rPr>
         <w:drawing>
-          <wp:inline distT="0" distB="0" distL="0" distR="0" wp14:anchorId="1A33FBA9" wp14:editId="6EFE511F">
-            <wp:extent cx="5400040" cy="1236345"/>
-            <wp:effectExtent l="0" t="0" r="0" b="1905"/>
-            <wp:docPr id="16" name="Imagen 16"/>
+          <wp:inline distT="0" distB="0" distL="0" distR="0" wp14:anchorId="1B70E148" wp14:editId="547F3DEE">
+            <wp:extent cx="4371975" cy="790575"/>
+            <wp:effectExtent l="0" t="0" r="9525" b="9525"/>
+            <wp:docPr id="15" name="Imagen 15"/>
             <wp:cNvGraphicFramePr>
               <a:graphicFrameLocks xmlns:a="http://schemas.openxmlformats.org/drawingml/2006/main" noChangeAspect="1"/>
             </wp:cNvGraphicFramePr>
@@ -5238,7 +6612,7 @@
                   <pic:spPr>
                     <a:xfrm>
                       <a:off x="0" y="0"/>
-                      <a:ext cx="5400040" cy="1236345"/>
+                      <a:ext cx="4371975" cy="790575"/>
                     </a:xfrm>
                     <a:prstGeom prst="rect">
                       <a:avLst/>
@@ -5251,17 +6625,17 @@
         </w:drawing>
       </w:r>
     </w:p>
+    <w:p/>
     <w:p>
       <w:r>
         <w:rPr>
           <w:noProof/>
         </w:rPr>
-        <w:lastRenderedPageBreak/>
         <w:drawing>
-          <wp:inline distT="0" distB="0" distL="0" distR="0" wp14:anchorId="5C80EEE2" wp14:editId="29BC9512">
-            <wp:extent cx="5400040" cy="2480945"/>
-            <wp:effectExtent l="0" t="0" r="0" b="0"/>
-            <wp:docPr id="18" name="Imagen 18"/>
+          <wp:inline distT="0" distB="0" distL="0" distR="0" wp14:anchorId="1A33FBA9" wp14:editId="6EFE511F">
+            <wp:extent cx="5400040" cy="1236345"/>
+            <wp:effectExtent l="0" t="0" r="0" b="1905"/>
+            <wp:docPr id="16" name="Imagen 16"/>
             <wp:cNvGraphicFramePr>
               <a:graphicFrameLocks xmlns:a="http://schemas.openxmlformats.org/drawingml/2006/main" noChangeAspect="1"/>
             </wp:cNvGraphicFramePr>
@@ -5281,7 +6655,7 @@
                   <pic:spPr>
                     <a:xfrm>
                       <a:off x="0" y="0"/>
-                      <a:ext cx="5400040" cy="2480945"/>
+                      <a:ext cx="5400040" cy="1236345"/>
                     </a:xfrm>
                     <a:prstGeom prst="rect">
                       <a:avLst/>
@@ -5294,17 +6668,17 @@
         </w:drawing>
       </w:r>
     </w:p>
-    <w:p/>
     <w:p>
       <w:r>
         <w:rPr>
           <w:noProof/>
         </w:rPr>
+        <w:lastRenderedPageBreak/>
         <w:drawing>
-          <wp:inline distT="0" distB="0" distL="0" distR="0" wp14:anchorId="236D5FD7" wp14:editId="430D9982">
-            <wp:extent cx="5400040" cy="1838325"/>
-            <wp:effectExtent l="0" t="0" r="0" b="9525"/>
-            <wp:docPr id="17" name="Imagen 17"/>
+          <wp:inline distT="0" distB="0" distL="0" distR="0" wp14:anchorId="5C80EEE2" wp14:editId="29BC9512">
+            <wp:extent cx="5400040" cy="2480945"/>
+            <wp:effectExtent l="0" t="0" r="0" b="0"/>
+            <wp:docPr id="18" name="Imagen 18"/>
             <wp:cNvGraphicFramePr>
               <a:graphicFrameLocks xmlns:a="http://schemas.openxmlformats.org/drawingml/2006/main" noChangeAspect="1"/>
             </wp:cNvGraphicFramePr>
@@ -5324,7 +6698,7 @@
                   <pic:spPr>
                     <a:xfrm>
                       <a:off x="0" y="0"/>
-                      <a:ext cx="5400040" cy="1838325"/>
+                      <a:ext cx="5400040" cy="2480945"/>
                     </a:xfrm>
                     <a:prstGeom prst="rect">
                       <a:avLst/>
@@ -5337,16 +6711,17 @@
         </w:drawing>
       </w:r>
     </w:p>
+    <w:p/>
     <w:p>
       <w:r>
         <w:rPr>
           <w:noProof/>
         </w:rPr>
         <w:drawing>
-          <wp:inline distT="0" distB="0" distL="0" distR="0" wp14:anchorId="509CA9F2" wp14:editId="45EDE8E4">
-            <wp:extent cx="5400040" cy="155575"/>
-            <wp:effectExtent l="0" t="0" r="0" b="0"/>
-            <wp:docPr id="20" name="Imagen 20"/>
+          <wp:inline distT="0" distB="0" distL="0" distR="0" wp14:anchorId="236D5FD7" wp14:editId="430D9982">
+            <wp:extent cx="5400040" cy="1838325"/>
+            <wp:effectExtent l="0" t="0" r="0" b="9525"/>
+            <wp:docPr id="17" name="Imagen 17"/>
             <wp:cNvGraphicFramePr>
               <a:graphicFrameLocks xmlns:a="http://schemas.openxmlformats.org/drawingml/2006/main" noChangeAspect="1"/>
             </wp:cNvGraphicFramePr>
@@ -5366,7 +6741,7 @@
                   <pic:spPr>
                     <a:xfrm>
                       <a:off x="0" y="0"/>
-                      <a:ext cx="5400040" cy="155575"/>
+                      <a:ext cx="5400040" cy="1838325"/>
                     </a:xfrm>
                     <a:prstGeom prst="rect">
                       <a:avLst/>
@@ -5385,10 +6760,10 @@
           <w:noProof/>
         </w:rPr>
         <w:drawing>
-          <wp:inline distT="0" distB="0" distL="0" distR="0" wp14:anchorId="0963E915" wp14:editId="710A9238">
-            <wp:extent cx="5400040" cy="908050"/>
-            <wp:effectExtent l="0" t="0" r="0" b="6350"/>
-            <wp:docPr id="19" name="Imagen 19"/>
+          <wp:inline distT="0" distB="0" distL="0" distR="0" wp14:anchorId="509CA9F2" wp14:editId="45EDE8E4">
+            <wp:extent cx="5400040" cy="155575"/>
+            <wp:effectExtent l="0" t="0" r="0" b="0"/>
+            <wp:docPr id="20" name="Imagen 20"/>
             <wp:cNvGraphicFramePr>
               <a:graphicFrameLocks xmlns:a="http://schemas.openxmlformats.org/drawingml/2006/main" noChangeAspect="1"/>
             </wp:cNvGraphicFramePr>
@@ -5408,7 +6783,7 @@
                   <pic:spPr>
                     <a:xfrm>
                       <a:off x="0" y="0"/>
-                      <a:ext cx="5400040" cy="908050"/>
+                      <a:ext cx="5400040" cy="155575"/>
                     </a:xfrm>
                     <a:prstGeom prst="rect">
                       <a:avLst/>
@@ -5426,12 +6801,11 @@
         <w:rPr>
           <w:noProof/>
         </w:rPr>
-        <w:lastRenderedPageBreak/>
         <w:drawing>
-          <wp:inline distT="0" distB="0" distL="0" distR="0" wp14:anchorId="1723F079" wp14:editId="714B961F">
-            <wp:extent cx="5400040" cy="1633220"/>
-            <wp:effectExtent l="0" t="0" r="0" b="5080"/>
-            <wp:docPr id="23" name="Imagen 23"/>
+          <wp:inline distT="0" distB="0" distL="0" distR="0" wp14:anchorId="0963E915" wp14:editId="710A9238">
+            <wp:extent cx="5400040" cy="908050"/>
+            <wp:effectExtent l="0" t="0" r="0" b="6350"/>
+            <wp:docPr id="19" name="Imagen 19"/>
             <wp:cNvGraphicFramePr>
               <a:graphicFrameLocks xmlns:a="http://schemas.openxmlformats.org/drawingml/2006/main" noChangeAspect="1"/>
             </wp:cNvGraphicFramePr>
@@ -5451,7 +6825,7 @@
                   <pic:spPr>
                     <a:xfrm>
                       <a:off x="0" y="0"/>
-                      <a:ext cx="5400040" cy="1633220"/>
+                      <a:ext cx="5400040" cy="908050"/>
                     </a:xfrm>
                     <a:prstGeom prst="rect">
                       <a:avLst/>
@@ -5463,15 +6837,18 @@
           </wp:inline>
         </w:drawing>
       </w:r>
+    </w:p>
+    <w:p>
       <w:r>
         <w:rPr>
           <w:noProof/>
         </w:rPr>
+        <w:lastRenderedPageBreak/>
         <w:drawing>
-          <wp:inline distT="0" distB="0" distL="0" distR="0" wp14:anchorId="4B1EC719" wp14:editId="661E95A9">
-            <wp:extent cx="5400040" cy="1623695"/>
-            <wp:effectExtent l="0" t="0" r="0" b="0"/>
-            <wp:docPr id="22" name="Imagen 22"/>
+          <wp:inline distT="0" distB="0" distL="0" distR="0" wp14:anchorId="1723F079" wp14:editId="714B961F">
+            <wp:extent cx="5400040" cy="1633220"/>
+            <wp:effectExtent l="0" t="0" r="0" b="5080"/>
+            <wp:docPr id="23" name="Imagen 23"/>
             <wp:cNvGraphicFramePr>
               <a:graphicFrameLocks xmlns:a="http://schemas.openxmlformats.org/drawingml/2006/main" noChangeAspect="1"/>
             </wp:cNvGraphicFramePr>
@@ -5491,7 +6868,7 @@
                   <pic:spPr>
                     <a:xfrm>
                       <a:off x="0" y="0"/>
-                      <a:ext cx="5400040" cy="1623695"/>
+                      <a:ext cx="5400040" cy="1633220"/>
                     </a:xfrm>
                     <a:prstGeom prst="rect">
                       <a:avLst/>
@@ -5503,17 +6880,15 @@
           </wp:inline>
         </w:drawing>
       </w:r>
-    </w:p>
-    <w:p>
       <w:r>
         <w:rPr>
           <w:noProof/>
         </w:rPr>
         <w:drawing>
-          <wp:inline distT="0" distB="0" distL="0" distR="0" wp14:anchorId="72E4BF6A" wp14:editId="3E36DF5B">
-            <wp:extent cx="5400040" cy="1563370"/>
+          <wp:inline distT="0" distB="0" distL="0" distR="0" wp14:anchorId="4B1EC719" wp14:editId="661E95A9">
+            <wp:extent cx="5400040" cy="1623695"/>
             <wp:effectExtent l="0" t="0" r="0" b="0"/>
-            <wp:docPr id="26" name="Imagen 26"/>
+            <wp:docPr id="22" name="Imagen 22"/>
             <wp:cNvGraphicFramePr>
               <a:graphicFrameLocks xmlns:a="http://schemas.openxmlformats.org/drawingml/2006/main" noChangeAspect="1"/>
             </wp:cNvGraphicFramePr>
@@ -5533,7 +6908,7 @@
                   <pic:spPr>
                     <a:xfrm>
                       <a:off x="0" y="0"/>
-                      <a:ext cx="5400040" cy="1563370"/>
+                      <a:ext cx="5400040" cy="1623695"/>
                     </a:xfrm>
                     <a:prstGeom prst="rect">
                       <a:avLst/>
@@ -5552,10 +6927,10 @@
           <w:noProof/>
         </w:rPr>
         <w:drawing>
-          <wp:inline distT="0" distB="0" distL="0" distR="0" wp14:anchorId="2431465C" wp14:editId="110FB458">
-            <wp:extent cx="5400040" cy="2772410"/>
-            <wp:effectExtent l="0" t="0" r="0" b="8890"/>
-            <wp:docPr id="24" name="Imagen 24"/>
+          <wp:inline distT="0" distB="0" distL="0" distR="0" wp14:anchorId="72E4BF6A" wp14:editId="3E36DF5B">
+            <wp:extent cx="5400040" cy="1563370"/>
+            <wp:effectExtent l="0" t="0" r="0" b="0"/>
+            <wp:docPr id="26" name="Imagen 26"/>
             <wp:cNvGraphicFramePr>
               <a:graphicFrameLocks xmlns:a="http://schemas.openxmlformats.org/drawingml/2006/main" noChangeAspect="1"/>
             </wp:cNvGraphicFramePr>
@@ -5575,6 +6950,48 @@
                   <pic:spPr>
                     <a:xfrm>
                       <a:off x="0" y="0"/>
+                      <a:ext cx="5400040" cy="1563370"/>
+                    </a:xfrm>
+                    <a:prstGeom prst="rect">
+                      <a:avLst/>
+                    </a:prstGeom>
+                  </pic:spPr>
+                </pic:pic>
+              </a:graphicData>
+            </a:graphic>
+          </wp:inline>
+        </w:drawing>
+      </w:r>
+    </w:p>
+    <w:p>
+      <w:r>
+        <w:rPr>
+          <w:noProof/>
+        </w:rPr>
+        <w:drawing>
+          <wp:inline distT="0" distB="0" distL="0" distR="0" wp14:anchorId="2431465C" wp14:editId="110FB458">
+            <wp:extent cx="5400040" cy="2772410"/>
+            <wp:effectExtent l="0" t="0" r="0" b="8890"/>
+            <wp:docPr id="24" name="Imagen 24"/>
+            <wp:cNvGraphicFramePr>
+              <a:graphicFrameLocks xmlns:a="http://schemas.openxmlformats.org/drawingml/2006/main" noChangeAspect="1"/>
+            </wp:cNvGraphicFramePr>
+            <a:graphic xmlns:a="http://schemas.openxmlformats.org/drawingml/2006/main">
+              <a:graphicData uri="http://schemas.openxmlformats.org/drawingml/2006/picture">
+                <pic:pic xmlns:pic="http://schemas.openxmlformats.org/drawingml/2006/picture">
+                  <pic:nvPicPr>
+                    <pic:cNvPr id="1" name=""/>
+                    <pic:cNvPicPr/>
+                  </pic:nvPicPr>
+                  <pic:blipFill>
+                    <a:blip r:embed="rId43"/>
+                    <a:stretch>
+                      <a:fillRect/>
+                    </a:stretch>
+                  </pic:blipFill>
+                  <pic:spPr>
+                    <a:xfrm>
+                      <a:off x="0" y="0"/>
                       <a:ext cx="5400040" cy="2772410"/>
                     </a:xfrm>
                     <a:prstGeom prst="rect">
@@ -5590,10 +7007,11 @@
     </w:p>
     <w:p/>
     <w:sectPr>
-      <w:headerReference w:type="default" r:id="rId43"/>
-      <w:footerReference w:type="default" r:id="rId44"/>
+      <w:headerReference w:type="default" r:id="rId44"/>
+      <w:footerReference w:type="default" r:id="rId45"/>
       <w:pgSz w:w="11906" w:h="16838"/>
       <w:pgMar w:top="1417" w:right="1701" w:bottom="1417" w:left="1701" w:header="708" w:footer="708" w:gutter="0"/>
+      <w:pgNumType w:start="0"/>
       <w:cols w:space="708"/>
       <w:titlePg/>
       <w:docGrid w:linePitch="360"/>
@@ -5725,7 +7143,7 @@
   <w:abstractNum w:abstractNumId="0" w15:restartNumberingAfterBreak="0">
     <w:nsid w:val="0DEB3458"/>
     <w:multiLevelType w:val="hybridMultilevel"/>
-    <w:tmpl w:val="A23202F4"/>
+    <w:tmpl w:val="176AC302"/>
     <w:lvl w:ilvl="0" w:tplc="0C0A0001">
       <w:start w:val="1"/>
       <w:numFmt w:val="bullet"/>
@@ -5922,9 +7340,9 @@
     </w:lvl>
   </w:abstractNum>
   <w:abstractNum w:abstractNumId="2" w15:restartNumberingAfterBreak="0">
-    <w:nsid w:val="35C92743"/>
+    <w:nsid w:val="2930626D"/>
     <w:multiLevelType w:val="hybridMultilevel"/>
-    <w:tmpl w:val="E83A9E12"/>
+    <w:tmpl w:val="588435D6"/>
     <w:lvl w:ilvl="0" w:tplc="0C0A0001">
       <w:start w:val="1"/>
       <w:numFmt w:val="bullet"/>
@@ -6035,16 +7453,16 @@
     </w:lvl>
   </w:abstractNum>
   <w:abstractNum w:abstractNumId="3" w15:restartNumberingAfterBreak="0">
-    <w:nsid w:val="52DA2937"/>
+    <w:nsid w:val="35C92743"/>
     <w:multiLevelType w:val="hybridMultilevel"/>
-    <w:tmpl w:val="AE1278D6"/>
+    <w:tmpl w:val="E83A9E12"/>
     <w:lvl w:ilvl="0" w:tplc="0C0A0001">
       <w:start w:val="1"/>
       <w:numFmt w:val="bullet"/>
       <w:lvlText w:val=""/>
       <w:lvlJc w:val="left"/>
       <w:pPr>
-        <w:ind w:left="1440" w:hanging="360"/>
+        <w:ind w:left="720" w:hanging="360"/>
       </w:pPr>
       <w:rPr>
         <w:rFonts w:ascii="Symbol" w:hAnsi="Symbol" w:hint="default"/>
@@ -6056,7 +7474,7 @@
       <w:lvlText w:val="o"/>
       <w:lvlJc w:val="left"/>
       <w:pPr>
-        <w:ind w:left="2160" w:hanging="360"/>
+        <w:ind w:left="1440" w:hanging="360"/>
       </w:pPr>
       <w:rPr>
         <w:rFonts w:ascii="Courier New" w:hAnsi="Courier New" w:cs="Courier New" w:hint="default"/>
@@ -6068,7 +7486,7 @@
       <w:lvlText w:val=""/>
       <w:lvlJc w:val="left"/>
       <w:pPr>
-        <w:ind w:left="2880" w:hanging="360"/>
+        <w:ind w:left="2160" w:hanging="360"/>
       </w:pPr>
       <w:rPr>
         <w:rFonts w:ascii="Wingdings" w:hAnsi="Wingdings" w:hint="default"/>
@@ -6080,7 +7498,7 @@
       <w:lvlText w:val=""/>
       <w:lvlJc w:val="left"/>
       <w:pPr>
-        <w:ind w:left="3600" w:hanging="360"/>
+        <w:ind w:left="2880" w:hanging="360"/>
       </w:pPr>
       <w:rPr>
         <w:rFonts w:ascii="Symbol" w:hAnsi="Symbol" w:hint="default"/>
@@ -6092,7 +7510,7 @@
       <w:lvlText w:val="o"/>
       <w:lvlJc w:val="left"/>
       <w:pPr>
-        <w:ind w:left="4320" w:hanging="360"/>
+        <w:ind w:left="3600" w:hanging="360"/>
       </w:pPr>
       <w:rPr>
         <w:rFonts w:ascii="Courier New" w:hAnsi="Courier New" w:cs="Courier New" w:hint="default"/>
@@ -6104,7 +7522,7 @@
       <w:lvlText w:val=""/>
       <w:lvlJc w:val="left"/>
       <w:pPr>
-        <w:ind w:left="5040" w:hanging="360"/>
+        <w:ind w:left="4320" w:hanging="360"/>
       </w:pPr>
       <w:rPr>
         <w:rFonts w:ascii="Wingdings" w:hAnsi="Wingdings" w:hint="default"/>
@@ -6116,7 +7534,7 @@
       <w:lvlText w:val=""/>
       <w:lvlJc w:val="left"/>
       <w:pPr>
-        <w:ind w:left="5760" w:hanging="360"/>
+        <w:ind w:left="5040" w:hanging="360"/>
       </w:pPr>
       <w:rPr>
         <w:rFonts w:ascii="Symbol" w:hAnsi="Symbol" w:hint="default"/>
@@ -6128,7 +7546,7 @@
       <w:lvlText w:val="o"/>
       <w:lvlJc w:val="left"/>
       <w:pPr>
-        <w:ind w:left="6480" w:hanging="360"/>
+        <w:ind w:left="5760" w:hanging="360"/>
       </w:pPr>
       <w:rPr>
         <w:rFonts w:ascii="Courier New" w:hAnsi="Courier New" w:cs="Courier New" w:hint="default"/>
@@ -6140,7 +7558,7 @@
       <w:lvlText w:val=""/>
       <w:lvlJc w:val="left"/>
       <w:pPr>
-        <w:ind w:left="7200" w:hanging="360"/>
+        <w:ind w:left="6480" w:hanging="360"/>
       </w:pPr>
       <w:rPr>
         <w:rFonts w:ascii="Wingdings" w:hAnsi="Wingdings" w:hint="default"/>
@@ -6148,6 +7566,119 @@
     </w:lvl>
   </w:abstractNum>
   <w:abstractNum w:abstractNumId="4" w15:restartNumberingAfterBreak="0">
+    <w:nsid w:val="52DA2937"/>
+    <w:multiLevelType w:val="hybridMultilevel"/>
+    <w:tmpl w:val="AE1278D6"/>
+    <w:lvl w:ilvl="0" w:tplc="0C0A0001">
+      <w:start w:val="1"/>
+      <w:numFmt w:val="bullet"/>
+      <w:lvlText w:val=""/>
+      <w:lvlJc w:val="left"/>
+      <w:pPr>
+        <w:ind w:left="1440" w:hanging="360"/>
+      </w:pPr>
+      <w:rPr>
+        <w:rFonts w:ascii="Symbol" w:hAnsi="Symbol" w:hint="default"/>
+      </w:rPr>
+    </w:lvl>
+    <w:lvl w:ilvl="1" w:tplc="0C0A0003" w:tentative="1">
+      <w:start w:val="1"/>
+      <w:numFmt w:val="bullet"/>
+      <w:lvlText w:val="o"/>
+      <w:lvlJc w:val="left"/>
+      <w:pPr>
+        <w:ind w:left="2160" w:hanging="360"/>
+      </w:pPr>
+      <w:rPr>
+        <w:rFonts w:ascii="Courier New" w:hAnsi="Courier New" w:cs="Courier New" w:hint="default"/>
+      </w:rPr>
+    </w:lvl>
+    <w:lvl w:ilvl="2" w:tplc="0C0A0005" w:tentative="1">
+      <w:start w:val="1"/>
+      <w:numFmt w:val="bullet"/>
+      <w:lvlText w:val=""/>
+      <w:lvlJc w:val="left"/>
+      <w:pPr>
+        <w:ind w:left="2880" w:hanging="360"/>
+      </w:pPr>
+      <w:rPr>
+        <w:rFonts w:ascii="Wingdings" w:hAnsi="Wingdings" w:hint="default"/>
+      </w:rPr>
+    </w:lvl>
+    <w:lvl w:ilvl="3" w:tplc="0C0A0001" w:tentative="1">
+      <w:start w:val="1"/>
+      <w:numFmt w:val="bullet"/>
+      <w:lvlText w:val=""/>
+      <w:lvlJc w:val="left"/>
+      <w:pPr>
+        <w:ind w:left="3600" w:hanging="360"/>
+      </w:pPr>
+      <w:rPr>
+        <w:rFonts w:ascii="Symbol" w:hAnsi="Symbol" w:hint="default"/>
+      </w:rPr>
+    </w:lvl>
+    <w:lvl w:ilvl="4" w:tplc="0C0A0003" w:tentative="1">
+      <w:start w:val="1"/>
+      <w:numFmt w:val="bullet"/>
+      <w:lvlText w:val="o"/>
+      <w:lvlJc w:val="left"/>
+      <w:pPr>
+        <w:ind w:left="4320" w:hanging="360"/>
+      </w:pPr>
+      <w:rPr>
+        <w:rFonts w:ascii="Courier New" w:hAnsi="Courier New" w:cs="Courier New" w:hint="default"/>
+      </w:rPr>
+    </w:lvl>
+    <w:lvl w:ilvl="5" w:tplc="0C0A0005" w:tentative="1">
+      <w:start w:val="1"/>
+      <w:numFmt w:val="bullet"/>
+      <w:lvlText w:val=""/>
+      <w:lvlJc w:val="left"/>
+      <w:pPr>
+        <w:ind w:left="5040" w:hanging="360"/>
+      </w:pPr>
+      <w:rPr>
+        <w:rFonts w:ascii="Wingdings" w:hAnsi="Wingdings" w:hint="default"/>
+      </w:rPr>
+    </w:lvl>
+    <w:lvl w:ilvl="6" w:tplc="0C0A0001" w:tentative="1">
+      <w:start w:val="1"/>
+      <w:numFmt w:val="bullet"/>
+      <w:lvlText w:val=""/>
+      <w:lvlJc w:val="left"/>
+      <w:pPr>
+        <w:ind w:left="5760" w:hanging="360"/>
+      </w:pPr>
+      <w:rPr>
+        <w:rFonts w:ascii="Symbol" w:hAnsi="Symbol" w:hint="default"/>
+      </w:rPr>
+    </w:lvl>
+    <w:lvl w:ilvl="7" w:tplc="0C0A0003" w:tentative="1">
+      <w:start w:val="1"/>
+      <w:numFmt w:val="bullet"/>
+      <w:lvlText w:val="o"/>
+      <w:lvlJc w:val="left"/>
+      <w:pPr>
+        <w:ind w:left="6480" w:hanging="360"/>
+      </w:pPr>
+      <w:rPr>
+        <w:rFonts w:ascii="Courier New" w:hAnsi="Courier New" w:cs="Courier New" w:hint="default"/>
+      </w:rPr>
+    </w:lvl>
+    <w:lvl w:ilvl="8" w:tplc="0C0A0005" w:tentative="1">
+      <w:start w:val="1"/>
+      <w:numFmt w:val="bullet"/>
+      <w:lvlText w:val=""/>
+      <w:lvlJc w:val="left"/>
+      <w:pPr>
+        <w:ind w:left="7200" w:hanging="360"/>
+      </w:pPr>
+      <w:rPr>
+        <w:rFonts w:ascii="Wingdings" w:hAnsi="Wingdings" w:hint="default"/>
+      </w:rPr>
+    </w:lvl>
+  </w:abstractNum>
+  <w:abstractNum w:abstractNumId="5" w15:restartNumberingAfterBreak="0">
     <w:nsid w:val="629070C7"/>
     <w:multiLevelType w:val="multilevel"/>
     <w:tmpl w:val="A72CCFBE"/>
@@ -6237,7 +7768,93 @@
       </w:pPr>
     </w:lvl>
   </w:abstractNum>
-  <w:abstractNum w:abstractNumId="5" w15:restartNumberingAfterBreak="0">
+  <w:abstractNum w:abstractNumId="6" w15:restartNumberingAfterBreak="0">
+    <w:nsid w:val="637B2D44"/>
+    <w:multiLevelType w:val="hybridMultilevel"/>
+    <w:tmpl w:val="AD8A0B2C"/>
+    <w:lvl w:ilvl="0" w:tplc="0C0A000F">
+      <w:start w:val="1"/>
+      <w:numFmt w:val="decimal"/>
+      <w:lvlText w:val="%1."/>
+      <w:lvlJc w:val="left"/>
+      <w:pPr>
+        <w:ind w:left="1440" w:hanging="360"/>
+      </w:pPr>
+    </w:lvl>
+    <w:lvl w:ilvl="1" w:tplc="0C0A0019">
+      <w:start w:val="1"/>
+      <w:numFmt w:val="lowerLetter"/>
+      <w:lvlText w:val="%2."/>
+      <w:lvlJc w:val="left"/>
+      <w:pPr>
+        <w:ind w:left="2160" w:hanging="360"/>
+      </w:pPr>
+    </w:lvl>
+    <w:lvl w:ilvl="2" w:tplc="0C0A001B" w:tentative="1">
+      <w:start w:val="1"/>
+      <w:numFmt w:val="lowerRoman"/>
+      <w:lvlText w:val="%3."/>
+      <w:lvlJc w:val="right"/>
+      <w:pPr>
+        <w:ind w:left="2880" w:hanging="180"/>
+      </w:pPr>
+    </w:lvl>
+    <w:lvl w:ilvl="3" w:tplc="0C0A000F" w:tentative="1">
+      <w:start w:val="1"/>
+      <w:numFmt w:val="decimal"/>
+      <w:lvlText w:val="%4."/>
+      <w:lvlJc w:val="left"/>
+      <w:pPr>
+        <w:ind w:left="3600" w:hanging="360"/>
+      </w:pPr>
+    </w:lvl>
+    <w:lvl w:ilvl="4" w:tplc="0C0A0019" w:tentative="1">
+      <w:start w:val="1"/>
+      <w:numFmt w:val="lowerLetter"/>
+      <w:lvlText w:val="%5."/>
+      <w:lvlJc w:val="left"/>
+      <w:pPr>
+        <w:ind w:left="4320" w:hanging="360"/>
+      </w:pPr>
+    </w:lvl>
+    <w:lvl w:ilvl="5" w:tplc="0C0A001B" w:tentative="1">
+      <w:start w:val="1"/>
+      <w:numFmt w:val="lowerRoman"/>
+      <w:lvlText w:val="%6."/>
+      <w:lvlJc w:val="right"/>
+      <w:pPr>
+        <w:ind w:left="5040" w:hanging="180"/>
+      </w:pPr>
+    </w:lvl>
+    <w:lvl w:ilvl="6" w:tplc="0C0A000F" w:tentative="1">
+      <w:start w:val="1"/>
+      <w:numFmt w:val="decimal"/>
+      <w:lvlText w:val="%7."/>
+      <w:lvlJc w:val="left"/>
+      <w:pPr>
+        <w:ind w:left="5760" w:hanging="360"/>
+      </w:pPr>
+    </w:lvl>
+    <w:lvl w:ilvl="7" w:tplc="0C0A0019" w:tentative="1">
+      <w:start w:val="1"/>
+      <w:numFmt w:val="lowerLetter"/>
+      <w:lvlText w:val="%8."/>
+      <w:lvlJc w:val="left"/>
+      <w:pPr>
+        <w:ind w:left="6480" w:hanging="360"/>
+      </w:pPr>
+    </w:lvl>
+    <w:lvl w:ilvl="8" w:tplc="0C0A001B" w:tentative="1">
+      <w:start w:val="1"/>
+      <w:numFmt w:val="lowerRoman"/>
+      <w:lvlText w:val="%9."/>
+      <w:lvlJc w:val="right"/>
+      <w:pPr>
+        <w:ind w:left="7200" w:hanging="180"/>
+      </w:pPr>
+    </w:lvl>
+  </w:abstractNum>
+  <w:abstractNum w:abstractNumId="7" w15:restartNumberingAfterBreak="0">
     <w:nsid w:val="7A11375A"/>
     <w:multiLevelType w:val="hybridMultilevel"/>
     <w:tmpl w:val="915259A2"/>
@@ -6350,7 +7967,7 @@
       </w:rPr>
     </w:lvl>
   </w:abstractNum>
-  <w:abstractNum w:abstractNumId="6" w15:restartNumberingAfterBreak="0">
+  <w:abstractNum w:abstractNumId="8" w15:restartNumberingAfterBreak="0">
     <w:nsid w:val="7B9254A4"/>
     <w:multiLevelType w:val="hybridMultilevel"/>
     <w:tmpl w:val="D41CEF3E"/>
@@ -6467,7 +8084,7 @@
     <w:abstractNumId w:val="1"/>
   </w:num>
   <w:num w:numId="2">
-    <w:abstractNumId w:val="4"/>
+    <w:abstractNumId w:val="5"/>
     <w:lvlOverride w:ilvl="0">
       <w:startOverride w:val="1"/>
     </w:lvlOverride>
@@ -6497,18 +8114,24 @@
     </w:lvlOverride>
   </w:num>
   <w:num w:numId="3">
-    <w:abstractNumId w:val="3"/>
+    <w:abstractNumId w:val="4"/>
   </w:num>
   <w:num w:numId="4">
     <w:abstractNumId w:val="0"/>
   </w:num>
   <w:num w:numId="5">
+    <w:abstractNumId w:val="3"/>
+  </w:num>
+  <w:num w:numId="6">
+    <w:abstractNumId w:val="7"/>
+  </w:num>
+  <w:num w:numId="7">
+    <w:abstractNumId w:val="8"/>
+  </w:num>
+  <w:num w:numId="8">
     <w:abstractNumId w:val="2"/>
   </w:num>
-  <w:num w:numId="6">
-    <w:abstractNumId w:val="5"/>
-  </w:num>
-  <w:num w:numId="7">
+  <w:num w:numId="9">
     <w:abstractNumId w:val="6"/>
   </w:num>
 </w:numbering>
@@ -7240,6 +8863,99 @@
       <w:spacing w:after="0"/>
     </w:pPr>
   </w:style>
+  <w:style w:type="paragraph" w:styleId="Sinespaciado">
+    <w:name w:val="No Spacing"/>
+    <w:link w:val="SinespaciadoCar"/>
+    <w:uiPriority w:val="1"/>
+    <w:qFormat/>
+    <w:rsid w:val="008E3C17"/>
+    <w:pPr>
+      <w:spacing w:after="0" w:line="240" w:lineRule="auto"/>
+    </w:pPr>
+    <w:rPr>
+      <w:rFonts w:eastAsiaTheme="minorEastAsia"/>
+      <w:lang w:eastAsia="es-ES"/>
+    </w:rPr>
+  </w:style>
+  <w:style w:type="character" w:customStyle="1" w:styleId="SinespaciadoCar">
+    <w:name w:val="Sin espaciado Car"/>
+    <w:basedOn w:val="Fuentedeprrafopredeter"/>
+    <w:link w:val="Sinespaciado"/>
+    <w:uiPriority w:val="1"/>
+    <w:rsid w:val="008E3C17"/>
+    <w:rPr>
+      <w:rFonts w:eastAsiaTheme="minorEastAsia"/>
+      <w:lang w:eastAsia="es-ES"/>
+    </w:rPr>
+  </w:style>
+  <w:style w:type="character" w:styleId="Refdecomentario">
+    <w:name w:val="annotation reference"/>
+    <w:basedOn w:val="Fuentedeprrafopredeter"/>
+    <w:uiPriority w:val="99"/>
+    <w:semiHidden/>
+    <w:unhideWhenUsed/>
+    <w:rsid w:val="00EE4EDA"/>
+    <w:rPr>
+      <w:sz w:val="16"/>
+      <w:szCs w:val="16"/>
+    </w:rPr>
+  </w:style>
+  <w:style w:type="paragraph" w:styleId="Textocomentario">
+    <w:name w:val="annotation text"/>
+    <w:basedOn w:val="Normal"/>
+    <w:link w:val="TextocomentarioCar"/>
+    <w:uiPriority w:val="99"/>
+    <w:semiHidden/>
+    <w:unhideWhenUsed/>
+    <w:rsid w:val="00EE4EDA"/>
+    <w:pPr>
+      <w:spacing w:line="240" w:lineRule="auto"/>
+    </w:pPr>
+    <w:rPr>
+      <w:sz w:val="20"/>
+      <w:szCs w:val="20"/>
+    </w:rPr>
+  </w:style>
+  <w:style w:type="character" w:customStyle="1" w:styleId="TextocomentarioCar">
+    <w:name w:val="Texto comentario Car"/>
+    <w:basedOn w:val="Fuentedeprrafopredeter"/>
+    <w:link w:val="Textocomentario"/>
+    <w:uiPriority w:val="99"/>
+    <w:semiHidden/>
+    <w:rsid w:val="00EE4EDA"/>
+    <w:rPr>
+      <w:sz w:val="20"/>
+      <w:szCs w:val="20"/>
+    </w:rPr>
+  </w:style>
+  <w:style w:type="paragraph" w:styleId="Asuntodelcomentario">
+    <w:name w:val="annotation subject"/>
+    <w:basedOn w:val="Textocomentario"/>
+    <w:next w:val="Textocomentario"/>
+    <w:link w:val="AsuntodelcomentarioCar"/>
+    <w:uiPriority w:val="99"/>
+    <w:semiHidden/>
+    <w:unhideWhenUsed/>
+    <w:rsid w:val="00EE4EDA"/>
+    <w:rPr>
+      <w:b/>
+      <w:bCs/>
+    </w:rPr>
+  </w:style>
+  <w:style w:type="character" w:customStyle="1" w:styleId="AsuntodelcomentarioCar">
+    <w:name w:val="Asunto del comentario Car"/>
+    <w:basedOn w:val="TextocomentarioCar"/>
+    <w:link w:val="Asuntodelcomentario"/>
+    <w:uiPriority w:val="99"/>
+    <w:semiHidden/>
+    <w:rsid w:val="00EE4EDA"/>
+    <w:rPr>
+      <w:b/>
+      <w:bCs/>
+      <w:sz w:val="20"/>
+      <w:szCs w:val="20"/>
+    </w:rPr>
+  </w:style>
 </w:styles>
 </file>
 

</xml_diff>